<commit_message>
World Generation Basic has been completed and documented.
</commit_message>
<xml_diff>
--- a/ZombieSurvivalPlanningDocument.docx
+++ b/ZombieSurvivalPlanningDocument.docx
@@ -107,55 +107,7 @@
                                         <w:sz w:val="72"/>
                                         <w:szCs w:val="72"/>
                                       </w:rPr>
-                                      <w:t>Zombie</w:t>
-                                    </w:r>
-                                    <w:r>
-                                      <w:rPr>
-                                        <w:color w:val="4F81BD" w:themeColor="accent1"/>
-                                        <w:sz w:val="72"/>
-                                        <w:szCs w:val="72"/>
-                                      </w:rPr>
-                                      <w:t xml:space="preserve"> </w:t>
-                                    </w:r>
-                                    <w:r>
-                                      <w:rPr>
-                                        <w:color w:val="4F81BD" w:themeColor="accent1"/>
-                                        <w:sz w:val="72"/>
-                                        <w:szCs w:val="72"/>
-                                      </w:rPr>
-                                      <w:t>Survival</w:t>
-                                    </w:r>
-                                    <w:r>
-                                      <w:rPr>
-                                        <w:color w:val="4F81BD" w:themeColor="accent1"/>
-                                        <w:sz w:val="72"/>
-                                        <w:szCs w:val="72"/>
-                                      </w:rPr>
-                                      <w:t xml:space="preserve"> </w:t>
-                                    </w:r>
-                                    <w:r>
-                                      <w:rPr>
-                                        <w:color w:val="4F81BD" w:themeColor="accent1"/>
-                                        <w:sz w:val="72"/>
-                                        <w:szCs w:val="72"/>
-                                      </w:rPr>
-                                      <w:t>Game (</w:t>
-                                    </w:r>
-                                    <w:r>
-                                      <w:rPr>
-                                        <w:color w:val="4F81BD" w:themeColor="accent1"/>
-                                        <w:sz w:val="72"/>
-                                        <w:szCs w:val="72"/>
-                                      </w:rPr>
-                                      <w:t>No Title</w:t>
-                                    </w:r>
-                                    <w:r>
-                                      <w:rPr>
-                                        <w:color w:val="4F81BD" w:themeColor="accent1"/>
-                                        <w:sz w:val="72"/>
-                                        <w:szCs w:val="72"/>
-                                      </w:rPr>
-                                      <w:t>)</w:t>
+                                      <w:t>Zombie Survival Game (Silent Island: Survival)</w:t>
                                     </w:r>
                                   </w:sdtContent>
                                 </w:sdt>
@@ -290,7 +242,6 @@
                               <w:dataBinding w:prefixMappings="xmlns:ns0='http://purl.org/dc/elements/1.1/' xmlns:ns1='http://schemas.openxmlformats.org/package/2006/metadata/core-properties' " w:xpath="/ns1:coreProperties[1]/ns0:title[1]" w:storeItemID="{6C3C8BC8-F283-45AE-878A-BAB7291924A1}"/>
                               <w:text/>
                             </w:sdtPr>
-                            <w:sdtEndPr/>
                             <w:sdtContent>
                               <w:r>
                                 <w:rPr>
@@ -298,55 +249,7 @@
                                   <w:sz w:val="72"/>
                                   <w:szCs w:val="72"/>
                                 </w:rPr>
-                                <w:t>Zombie</w:t>
-                              </w:r>
-                              <w:r>
-                                <w:rPr>
-                                  <w:color w:val="4F81BD" w:themeColor="accent1"/>
-                                  <w:sz w:val="72"/>
-                                  <w:szCs w:val="72"/>
-                                </w:rPr>
-                                <w:t xml:space="preserve"> </w:t>
-                              </w:r>
-                              <w:r>
-                                <w:rPr>
-                                  <w:color w:val="4F81BD" w:themeColor="accent1"/>
-                                  <w:sz w:val="72"/>
-                                  <w:szCs w:val="72"/>
-                                </w:rPr>
-                                <w:t>Survival</w:t>
-                              </w:r>
-                              <w:r>
-                                <w:rPr>
-                                  <w:color w:val="4F81BD" w:themeColor="accent1"/>
-                                  <w:sz w:val="72"/>
-                                  <w:szCs w:val="72"/>
-                                </w:rPr>
-                                <w:t xml:space="preserve"> </w:t>
-                              </w:r>
-                              <w:r>
-                                <w:rPr>
-                                  <w:color w:val="4F81BD" w:themeColor="accent1"/>
-                                  <w:sz w:val="72"/>
-                                  <w:szCs w:val="72"/>
-                                </w:rPr>
-                                <w:t>Game (</w:t>
-                              </w:r>
-                              <w:r>
-                                <w:rPr>
-                                  <w:color w:val="4F81BD" w:themeColor="accent1"/>
-                                  <w:sz w:val="72"/>
-                                  <w:szCs w:val="72"/>
-                                </w:rPr>
-                                <w:t>No Title</w:t>
-                              </w:r>
-                              <w:r>
-                                <w:rPr>
-                                  <w:color w:val="4F81BD" w:themeColor="accent1"/>
-                                  <w:sz w:val="72"/>
-                                  <w:szCs w:val="72"/>
-                                </w:rPr>
-                                <w:t>)</w:t>
+                                <w:t>Zombie Survival Game (Silent Island: Survival)</w:t>
                               </w:r>
                             </w:sdtContent>
                           </w:sdt>
@@ -1824,16 +1727,14 @@
         </w:rPr>
         <w:t xml:space="preserve"> island that was over taken by Zombies </w:t>
       </w:r>
-      <w:proofErr w:type="spellStart"/>
-      <w:r>
-        <w:rPr>
-          <w:webHidden/>
-          <w:sz w:val="24"/>
-          <w:szCs w:val="24"/>
-        </w:rPr>
-        <w:t>sometime</w:t>
-      </w:r>
-      <w:proofErr w:type="spellEnd"/>
+      <w:r>
+        <w:rPr>
+          <w:webHidden/>
+          <w:sz w:val="24"/>
+          <w:szCs w:val="24"/>
+        </w:rPr>
+        <w:t>some time</w:t>
+      </w:r>
       <w:r>
         <w:rPr>
           <w:webHidden/>
@@ -2799,6 +2700,559 @@
           <w:szCs w:val="28"/>
         </w:rPr>
       </w:pPr>
+      <w:r>
+        <w:rPr>
+          <w:b w:val="0"/>
+          <w:bCs w:val="0"/>
+          <w:webHidden/>
+          <w:sz w:val="28"/>
+          <w:szCs w:val="28"/>
+        </w:rPr>
+        <w:tab/>
+      </w:r>
+    </w:p>
+    <w:p>
+      <w:pPr>
+        <w:ind w:firstLine="720"/>
+        <w:rPr>
+          <w:webHidden/>
+          <w:sz w:val="24"/>
+          <w:szCs w:val="24"/>
+        </w:rPr>
+      </w:pPr>
+      <w:r>
+        <w:rPr>
+          <w:webHidden/>
+          <w:sz w:val="24"/>
+          <w:szCs w:val="24"/>
+        </w:rPr>
+        <w:t>There will be 3 different world sizes, mini, standard, colossal.</w:t>
+      </w:r>
+    </w:p>
+    <w:tbl>
+      <w:tblPr>
+        <w:tblStyle w:val="TableGrid"/>
+        <w:tblW w:w="0" w:type="auto"/>
+        <w:tblInd w:w="1885" w:type="dxa"/>
+        <w:tblLook w:val="04A0" w:firstRow="1" w:lastRow="0" w:firstColumn="1" w:lastColumn="0" w:noHBand="0" w:noVBand="1"/>
+      </w:tblPr>
+      <w:tblGrid>
+        <w:gridCol w:w="2430"/>
+        <w:gridCol w:w="2610"/>
+      </w:tblGrid>
+      <w:tr>
+        <w:tc>
+          <w:tcPr>
+            <w:tcW w:w="2430" w:type="dxa"/>
+          </w:tcPr>
+          <w:p>
+            <w:pPr>
+              <w:jc w:val="center"/>
+              <w:rPr>
+                <w:b/>
+                <w:bCs/>
+                <w:webHidden/>
+                <w:sz w:val="24"/>
+                <w:szCs w:val="24"/>
+              </w:rPr>
+            </w:pPr>
+            <w:r>
+              <w:rPr>
+                <w:b/>
+                <w:bCs/>
+                <w:webHidden/>
+                <w:sz w:val="24"/>
+                <w:szCs w:val="24"/>
+              </w:rPr>
+              <w:t>Name</w:t>
+            </w:r>
+          </w:p>
+        </w:tc>
+        <w:tc>
+          <w:tcPr>
+            <w:tcW w:w="2610" w:type="dxa"/>
+          </w:tcPr>
+          <w:p>
+            <w:pPr>
+              <w:jc w:val="center"/>
+              <w:rPr>
+                <w:b/>
+                <w:bCs/>
+                <w:webHidden/>
+                <w:sz w:val="24"/>
+                <w:szCs w:val="24"/>
+              </w:rPr>
+            </w:pPr>
+            <w:r>
+              <w:rPr>
+                <w:b/>
+                <w:bCs/>
+                <w:webHidden/>
+                <w:sz w:val="24"/>
+                <w:szCs w:val="24"/>
+              </w:rPr>
+              <w:t xml:space="preserve"># of </w:t>
+            </w:r>
+            <w:r>
+              <w:rPr>
+                <w:b/>
+                <w:bCs/>
+                <w:webHidden/>
+                <w:sz w:val="24"/>
+                <w:szCs w:val="24"/>
+              </w:rPr>
+              <w:t>G</w:t>
+            </w:r>
+            <w:r>
+              <w:rPr>
+                <w:b/>
+                <w:bCs/>
+                <w:webHidden/>
+                <w:sz w:val="24"/>
+                <w:szCs w:val="24"/>
+              </w:rPr>
+              <w:t xml:space="preserve">round </w:t>
+            </w:r>
+            <w:r>
+              <w:rPr>
+                <w:b/>
+                <w:bCs/>
+                <w:webHidden/>
+                <w:sz w:val="24"/>
+                <w:szCs w:val="24"/>
+              </w:rPr>
+              <w:t>T</w:t>
+            </w:r>
+            <w:r>
+              <w:rPr>
+                <w:b/>
+                <w:bCs/>
+                <w:webHidden/>
+                <w:sz w:val="24"/>
+                <w:szCs w:val="24"/>
+              </w:rPr>
+              <w:t>itles</w:t>
+            </w:r>
+          </w:p>
+        </w:tc>
+      </w:tr>
+      <w:tr>
+        <w:tc>
+          <w:tcPr>
+            <w:tcW w:w="2430" w:type="dxa"/>
+          </w:tcPr>
+          <w:p>
+            <w:pPr>
+              <w:jc w:val="right"/>
+              <w:rPr>
+                <w:webHidden/>
+                <w:sz w:val="24"/>
+                <w:szCs w:val="24"/>
+              </w:rPr>
+            </w:pPr>
+            <w:r>
+              <w:rPr>
+                <w:webHidden/>
+                <w:sz w:val="24"/>
+                <w:szCs w:val="24"/>
+              </w:rPr>
+              <w:t>Mini</w:t>
+            </w:r>
+          </w:p>
+        </w:tc>
+        <w:tc>
+          <w:tcPr>
+            <w:tcW w:w="2610" w:type="dxa"/>
+          </w:tcPr>
+          <w:p>
+            <w:pPr>
+              <w:rPr>
+                <w:webHidden/>
+                <w:sz w:val="24"/>
+                <w:szCs w:val="24"/>
+              </w:rPr>
+            </w:pPr>
+            <w:r>
+              <w:rPr>
+                <w:webHidden/>
+                <w:sz w:val="24"/>
+                <w:szCs w:val="24"/>
+              </w:rPr>
+              <w:t xml:space="preserve">250 </w:t>
+            </w:r>
+            <w:r>
+              <w:rPr>
+                <w:webHidden/>
+                <w:sz w:val="24"/>
+                <w:szCs w:val="24"/>
+              </w:rPr>
+              <w:t>x</w:t>
+            </w:r>
+            <w:r>
+              <w:rPr>
+                <w:webHidden/>
+                <w:sz w:val="24"/>
+                <w:szCs w:val="24"/>
+              </w:rPr>
+              <w:t xml:space="preserve"> 250</w:t>
+            </w:r>
+          </w:p>
+        </w:tc>
+      </w:tr>
+      <w:tr>
+        <w:tc>
+          <w:tcPr>
+            <w:tcW w:w="2430" w:type="dxa"/>
+          </w:tcPr>
+          <w:p>
+            <w:pPr>
+              <w:jc w:val="right"/>
+              <w:rPr>
+                <w:webHidden/>
+                <w:sz w:val="24"/>
+                <w:szCs w:val="24"/>
+              </w:rPr>
+            </w:pPr>
+            <w:r>
+              <w:rPr>
+                <w:webHidden/>
+                <w:sz w:val="24"/>
+                <w:szCs w:val="24"/>
+              </w:rPr>
+              <w:t>Standard</w:t>
+            </w:r>
+          </w:p>
+        </w:tc>
+        <w:tc>
+          <w:tcPr>
+            <w:tcW w:w="2610" w:type="dxa"/>
+          </w:tcPr>
+          <w:p>
+            <w:pPr>
+              <w:rPr>
+                <w:webHidden/>
+                <w:sz w:val="24"/>
+                <w:szCs w:val="24"/>
+              </w:rPr>
+            </w:pPr>
+            <w:r>
+              <w:rPr>
+                <w:webHidden/>
+                <w:sz w:val="24"/>
+                <w:szCs w:val="24"/>
+              </w:rPr>
+              <w:t>500 x 500</w:t>
+            </w:r>
+          </w:p>
+        </w:tc>
+      </w:tr>
+      <w:tr>
+        <w:tc>
+          <w:tcPr>
+            <w:tcW w:w="2430" w:type="dxa"/>
+          </w:tcPr>
+          <w:p>
+            <w:pPr>
+              <w:jc w:val="right"/>
+              <w:rPr>
+                <w:webHidden/>
+                <w:sz w:val="24"/>
+                <w:szCs w:val="24"/>
+              </w:rPr>
+            </w:pPr>
+            <w:r>
+              <w:rPr>
+                <w:webHidden/>
+                <w:sz w:val="24"/>
+                <w:szCs w:val="24"/>
+              </w:rPr>
+              <w:t>Colossal</w:t>
+            </w:r>
+          </w:p>
+        </w:tc>
+        <w:tc>
+          <w:tcPr>
+            <w:tcW w:w="2610" w:type="dxa"/>
+          </w:tcPr>
+          <w:p>
+            <w:pPr>
+              <w:rPr>
+                <w:webHidden/>
+                <w:sz w:val="24"/>
+                <w:szCs w:val="24"/>
+              </w:rPr>
+            </w:pPr>
+            <w:r>
+              <w:rPr>
+                <w:webHidden/>
+                <w:sz w:val="24"/>
+                <w:szCs w:val="24"/>
+              </w:rPr>
+              <w:t>1000 x 1000</w:t>
+            </w:r>
+          </w:p>
+        </w:tc>
+      </w:tr>
+    </w:tbl>
+    <w:p>
+      <w:pPr>
+        <w:ind w:firstLine="720"/>
+        <w:rPr>
+          <w:webHidden/>
+          <w:sz w:val="24"/>
+          <w:szCs w:val="24"/>
+        </w:rPr>
+      </w:pPr>
+      <w:r>
+        <w:rPr>
+          <w:webHidden/>
+          <w:sz w:val="24"/>
+          <w:szCs w:val="24"/>
+        </w:rPr>
+        <w:t xml:space="preserve"> </w:t>
+      </w:r>
+    </w:p>
+    <w:p>
+      <w:pPr>
+        <w:ind w:firstLine="720"/>
+        <w:rPr>
+          <w:webHidden/>
+          <w:sz w:val="24"/>
+          <w:szCs w:val="24"/>
+        </w:rPr>
+      </w:pPr>
+      <w:r>
+        <w:rPr>
+          <w:webHidden/>
+          <w:sz w:val="24"/>
+          <w:szCs w:val="24"/>
+        </w:rPr>
+        <w:t xml:space="preserve">There will also be </w:t>
+      </w:r>
+      <w:r>
+        <w:rPr>
+          <w:webHidden/>
+          <w:sz w:val="24"/>
+          <w:szCs w:val="24"/>
+        </w:rPr>
+        <w:t xml:space="preserve">10 </w:t>
+      </w:r>
+      <w:r>
+        <w:rPr>
+          <w:webHidden/>
+          <w:sz w:val="24"/>
+          <w:szCs w:val="24"/>
+        </w:rPr>
+        <w:t>preset maps that will give the illusion of the terrain being randomly generated. We can also randomly create terrain by randomly creating an array.</w:t>
+      </w:r>
+      <w:r>
+        <w:rPr>
+          <w:webHidden/>
+          <w:sz w:val="24"/>
+          <w:szCs w:val="24"/>
+        </w:rPr>
+        <w:t xml:space="preserve"> The maps will be stored on txt files and look something like this:</w:t>
+      </w:r>
+    </w:p>
+    <w:p>
+      <w:pPr>
+        <w:ind w:firstLine="720"/>
+        <w:rPr>
+          <w:webHidden/>
+          <w:sz w:val="24"/>
+          <w:szCs w:val="24"/>
+        </w:rPr>
+      </w:pPr>
+      <w:r>
+        <w:rPr>
+          <w:webHidden/>
+          <w:sz w:val="24"/>
+          <w:szCs w:val="24"/>
+        </w:rPr>
+        <w:t>0000000000</w:t>
+      </w:r>
+    </w:p>
+    <w:p>
+      <w:pPr>
+        <w:ind w:firstLine="720"/>
+        <w:rPr>
+          <w:webHidden/>
+          <w:sz w:val="24"/>
+          <w:szCs w:val="24"/>
+        </w:rPr>
+      </w:pPr>
+      <w:r>
+        <w:rPr>
+          <w:webHidden/>
+          <w:sz w:val="24"/>
+          <w:szCs w:val="24"/>
+        </w:rPr>
+        <w:t>0000111110</w:t>
+      </w:r>
+    </w:p>
+    <w:p>
+      <w:pPr>
+        <w:ind w:firstLine="720"/>
+        <w:rPr>
+          <w:webHidden/>
+          <w:sz w:val="24"/>
+          <w:szCs w:val="24"/>
+        </w:rPr>
+      </w:pPr>
+      <w:r>
+        <w:rPr>
+          <w:webHidden/>
+          <w:sz w:val="24"/>
+          <w:szCs w:val="24"/>
+        </w:rPr>
+        <w:t>0001111110</w:t>
+      </w:r>
+    </w:p>
+    <w:p>
+      <w:pPr>
+        <w:ind w:firstLine="720"/>
+        <w:rPr>
+          <w:webHidden/>
+          <w:sz w:val="24"/>
+          <w:szCs w:val="24"/>
+        </w:rPr>
+      </w:pPr>
+      <w:r>
+        <w:rPr>
+          <w:webHidden/>
+          <w:sz w:val="24"/>
+          <w:szCs w:val="24"/>
+        </w:rPr>
+        <w:t>0011111110</w:t>
+      </w:r>
+    </w:p>
+    <w:p>
+      <w:pPr>
+        <w:ind w:firstLine="720"/>
+        <w:rPr>
+          <w:webHidden/>
+          <w:sz w:val="24"/>
+          <w:szCs w:val="24"/>
+        </w:rPr>
+      </w:pPr>
+      <w:r>
+        <w:rPr>
+          <w:webHidden/>
+          <w:sz w:val="24"/>
+          <w:szCs w:val="24"/>
+        </w:rPr>
+        <w:t>0001111100</w:t>
+      </w:r>
+    </w:p>
+    <w:p>
+      <w:pPr>
+        <w:ind w:firstLine="720"/>
+        <w:rPr>
+          <w:webHidden/>
+          <w:sz w:val="24"/>
+          <w:szCs w:val="24"/>
+        </w:rPr>
+      </w:pPr>
+      <w:r>
+        <w:rPr>
+          <w:webHidden/>
+          <w:sz w:val="24"/>
+          <w:szCs w:val="24"/>
+        </w:rPr>
+        <w:t>0011111100</w:t>
+      </w:r>
+    </w:p>
+    <w:p>
+      <w:pPr>
+        <w:ind w:firstLine="720"/>
+        <w:rPr>
+          <w:webHidden/>
+          <w:sz w:val="24"/>
+          <w:szCs w:val="24"/>
+        </w:rPr>
+      </w:pPr>
+      <w:r>
+        <w:rPr>
+          <w:webHidden/>
+          <w:sz w:val="24"/>
+          <w:szCs w:val="24"/>
+        </w:rPr>
+        <w:t>0011101100</w:t>
+      </w:r>
+    </w:p>
+    <w:p>
+      <w:pPr>
+        <w:ind w:firstLine="720"/>
+        <w:rPr>
+          <w:webHidden/>
+          <w:sz w:val="24"/>
+          <w:szCs w:val="24"/>
+        </w:rPr>
+      </w:pPr>
+      <w:r>
+        <w:rPr>
+          <w:webHidden/>
+          <w:sz w:val="24"/>
+          <w:szCs w:val="24"/>
+        </w:rPr>
+        <w:t>0111100000</w:t>
+      </w:r>
+    </w:p>
+    <w:p>
+      <w:pPr>
+        <w:ind w:firstLine="720"/>
+        <w:rPr>
+          <w:webHidden/>
+          <w:sz w:val="24"/>
+          <w:szCs w:val="24"/>
+        </w:rPr>
+      </w:pPr>
+      <w:r>
+        <w:rPr>
+          <w:webHidden/>
+          <w:sz w:val="24"/>
+          <w:szCs w:val="24"/>
+        </w:rPr>
+        <w:t>0001110000</w:t>
+      </w:r>
+    </w:p>
+    <w:p>
+      <w:pPr>
+        <w:ind w:firstLine="720"/>
+        <w:rPr>
+          <w:webHidden/>
+          <w:sz w:val="24"/>
+          <w:szCs w:val="24"/>
+        </w:rPr>
+      </w:pPr>
+      <w:r>
+        <w:rPr>
+          <w:webHidden/>
+          <w:sz w:val="24"/>
+          <w:szCs w:val="24"/>
+        </w:rPr>
+        <w:t>0000000000</w:t>
+      </w:r>
+    </w:p>
+    <w:p>
+      <w:pPr>
+        <w:ind w:firstLine="720"/>
+        <w:rPr>
+          <w:webHidden/>
+          <w:sz w:val="24"/>
+          <w:szCs w:val="24"/>
+        </w:rPr>
+      </w:pPr>
+    </w:p>
+    <w:p>
+      <w:pPr>
+        <w:ind w:firstLine="720"/>
+        <w:rPr>
+          <w:webHidden/>
+          <w:sz w:val="24"/>
+          <w:szCs w:val="24"/>
+        </w:rPr>
+      </w:pPr>
     </w:p>
     <w:p>
       <w:pPr>
@@ -2845,6 +3299,7 @@
           <w:sz w:val="24"/>
           <w:szCs w:val="24"/>
         </w:rPr>
+        <w:lastRenderedPageBreak/>
         <w:t>Location Array - [x, y] a length int two array that will hold the location of the tile.</w:t>
       </w:r>
     </w:p>
@@ -3143,7 +3598,6 @@
           <w:sz w:val="28"/>
           <w:szCs w:val="28"/>
         </w:rPr>
-        <w:lastRenderedPageBreak/>
         <w:t>Types of units</w:t>
       </w:r>
       <w:r>
@@ -3507,6 +3961,7 @@
           <w:sz w:val="24"/>
           <w:szCs w:val="24"/>
         </w:rPr>
+        <w:lastRenderedPageBreak/>
         <w:t xml:space="preserve">They will be able to </w:t>
       </w:r>
       <w:proofErr w:type="spellStart"/>
@@ -3912,7 +4367,6 @@
           <w:sz w:val="28"/>
           <w:szCs w:val="28"/>
         </w:rPr>
-        <w:lastRenderedPageBreak/>
         <w:t>Basic Player Turn</w:t>
       </w:r>
       <w:r>
@@ -4299,6 +4753,7 @@
           <w:sz w:val="28"/>
           <w:szCs w:val="28"/>
         </w:rPr>
+        <w:lastRenderedPageBreak/>
         <w:t>TBA</w:t>
       </w:r>
     </w:p>
@@ -6649,11 +7104,14 @@
   <w:rsids>
     <w:rsidRoot w:val="00765D6F"/>
     <w:rsid w:val="000D4E9F"/>
+    <w:rsid w:val="004B39D9"/>
     <w:rsid w:val="004B5FEF"/>
     <w:rsid w:val="00765D6F"/>
     <w:rsid w:val="008D5AB5"/>
     <w:rsid w:val="00B40120"/>
     <w:rsid w:val="00C447BB"/>
+    <w:rsid w:val="00C75A78"/>
+    <w:rsid w:val="00D4161C"/>
     <w:rsid w:val="00DB5E0E"/>
     <w:rsid w:val="00E60ADE"/>
     <w:rsid w:val="00EA75DF"/>
@@ -7424,19 +7882,6 @@
 </file>
 
 <file path=customXml/item2.xml><?xml version="1.0" encoding="utf-8"?>
-<?mso-contentType ?>
-<FormTemplates xmlns="http://schemas.microsoft.com/sharepoint/v3/contenttype/forms">
-  <Display>DocumentLibraryForm</Display>
-  <Edit>AssetEditForm</Edit>
-  <New>DocumentLibraryForm</New>
-</FormTemplates>
-</file>
-
-<file path=customXml/item3.xml><?xml version="1.0" encoding="utf-8"?>
-<b:Sources xmlns:b="http://schemas.openxmlformats.org/officeDocument/2006/bibliography" xmlns="http://schemas.openxmlformats.org/officeDocument/2006/bibliography" SelectedStyle="\APASixthEditionOfficeOnline.xsl" StyleName="APA" Version="6"/>
-</file>
-
-<file path=customXml/item4.xml><?xml version="1.0" encoding="utf-8"?>
 <ct:contentTypeSchema xmlns:ct="http://schemas.microsoft.com/office/2006/metadata/contentType" xmlns:ma="http://schemas.microsoft.com/office/2006/metadata/properties/metaAttributes" ct:_="" ma:_="" ma:contentTypeName="TemplateFile" ma:contentTypeID="0x0101006EDDDB5EE6D98C44930B742096920B300400F5B6D36B3EF94B4E9A635CDF2A18F5B8" ma:contentTypeVersion="72" ma:contentTypeDescription="Create a new document." ma:contentTypeScope="" ma:versionID="a23e56308344d904b51738559c3d67c9">
   <xsd:schema xmlns:xsd="http://www.w3.org/2001/XMLSchema" xmlns:xs="http://www.w3.org/2001/XMLSchema" xmlns:p="http://schemas.microsoft.com/office/2006/metadata/properties" xmlns:ns2="4873beb7-5857-4685-be1f-d57550cc96cc" targetNamespace="http://schemas.microsoft.com/office/2006/metadata/properties" ma:root="true" ma:fieldsID="cd0908cc4600e77bf5da051303e00c8d" ns2:_="">
     <xsd:import namespace="4873beb7-5857-4685-be1f-d57550cc96cc"/>
@@ -8474,6 +8919,19 @@
     <xs:element name="TermId" type="xs:string"/>
   </xs:schema>
 </ct:contentTypeSchema>
+</file>
+
+<file path=customXml/item3.xml><?xml version="1.0" encoding="utf-8"?>
+<b:Sources xmlns:b="http://schemas.openxmlformats.org/officeDocument/2006/bibliography" xmlns="http://schemas.openxmlformats.org/officeDocument/2006/bibliography" SelectedStyle="\APASixthEditionOfficeOnline.xsl" StyleName="APA" Version="6"/>
+</file>
+
+<file path=customXml/item4.xml><?xml version="1.0" encoding="utf-8"?>
+<?mso-contentType ?>
+<FormTemplates xmlns="http://schemas.microsoft.com/sharepoint/v3/contenttype/forms">
+  <Display>DocumentLibraryForm</Display>
+  <Edit>AssetEditForm</Edit>
+  <New>DocumentLibraryForm</New>
+</FormTemplates>
 </file>
 
 <file path=customXml/item5.xml><?xml version="1.0" encoding="utf-8"?>
@@ -8612,22 +9070,6 @@
 </file>
 
 <file path=customXml/itemProps2.xml><?xml version="1.0" encoding="utf-8"?>
-<ds:datastoreItem xmlns:ds="http://schemas.openxmlformats.org/officeDocument/2006/customXml" ds:itemID="{1DA44C07-5B35-4482-9A4D-9A7FC3986ADC}">
-  <ds:schemaRefs>
-    <ds:schemaRef ds:uri="http://schemas.microsoft.com/sharepoint/v3/contenttype/forms"/>
-  </ds:schemaRefs>
-</ds:datastoreItem>
-</file>
-
-<file path=customXml/itemProps3.xml><?xml version="1.0" encoding="utf-8"?>
-<ds:datastoreItem xmlns:ds="http://schemas.openxmlformats.org/officeDocument/2006/customXml" ds:itemID="{7966166E-927F-44DA-B067-B788EDCBE6B3}">
-  <ds:schemaRefs>
-    <ds:schemaRef ds:uri="http://schemas.openxmlformats.org/officeDocument/2006/bibliography"/>
-  </ds:schemaRefs>
-</ds:datastoreItem>
-</file>
-
-<file path=customXml/itemProps4.xml><?xml version="1.0" encoding="utf-8"?>
 <ds:datastoreItem xmlns:ds="http://schemas.openxmlformats.org/officeDocument/2006/customXml" ds:itemID="{6BCF12BC-9877-495F-BA37-658A3ABF05F9}">
   <ds:schemaRefs>
     <ds:schemaRef ds:uri="http://schemas.microsoft.com/office/2006/metadata/contentType"/>
@@ -8645,6 +9087,22 @@
 </ds:datastoreItem>
 </file>
 
+<file path=customXml/itemProps3.xml><?xml version="1.0" encoding="utf-8"?>
+<ds:datastoreItem xmlns:ds="http://schemas.openxmlformats.org/officeDocument/2006/customXml" ds:itemID="{7966166E-927F-44DA-B067-B788EDCBE6B3}">
+  <ds:schemaRefs>
+    <ds:schemaRef ds:uri="http://schemas.openxmlformats.org/officeDocument/2006/bibliography"/>
+  </ds:schemaRefs>
+</ds:datastoreItem>
+</file>
+
+<file path=customXml/itemProps4.xml><?xml version="1.0" encoding="utf-8"?>
+<ds:datastoreItem xmlns:ds="http://schemas.openxmlformats.org/officeDocument/2006/customXml" ds:itemID="{1DA44C07-5B35-4482-9A4D-9A7FC3986ADC}">
+  <ds:schemaRefs>
+    <ds:schemaRef ds:uri="http://schemas.microsoft.com/sharepoint/v3/contenttype/forms"/>
+  </ds:schemaRefs>
+</ds:datastoreItem>
+</file>
+
 <file path=customXml/itemProps5.xml><?xml version="1.0" encoding="utf-8"?>
 <ds:datastoreItem xmlns:ds="http://schemas.openxmlformats.org/officeDocument/2006/customXml" ds:itemID="{7320CCF3-354A-4CE6-8C37-24120D5AC978}">
   <ds:schemaRefs>

</xml_diff>

<commit_message>
World Generation - Advanced and the Structure Panel have been added.
</commit_message>
<xml_diff>
--- a/ZombieSurvivalPlanningDocument.docx
+++ b/ZombieSurvivalPlanningDocument.docx
@@ -107,23 +107,7 @@
                                         <w:sz w:val="48"/>
                                         <w:szCs w:val="48"/>
                                       </w:rPr>
-                                      <w:t xml:space="preserve"> </w:t>
-                                    </w:r>
-                                    <w:r>
-                                      <w:rPr>
-                                        <w:color w:val="4F81BD" w:themeColor="accent1"/>
-                                        <w:sz w:val="48"/>
-                                        <w:szCs w:val="48"/>
-                                      </w:rPr>
-                                      <w:t>Silent Island:</w:t>
-                                    </w:r>
-                                    <w:r>
-                                      <w:rPr>
-                                        <w:color w:val="4F81BD" w:themeColor="accent1"/>
-                                        <w:sz w:val="48"/>
-                                        <w:szCs w:val="48"/>
-                                      </w:rPr>
-                                      <w:t xml:space="preserve"> A Quest for Survival</w:t>
+                                      <w:t>Silent Island: A Quest for Survival</w:t>
                                     </w:r>
                                   </w:sdtContent>
                                 </w:sdt>
@@ -266,23 +250,7 @@
                                   <w:sz w:val="48"/>
                                   <w:szCs w:val="48"/>
                                 </w:rPr>
-                                <w:t xml:space="preserve"> </w:t>
-                              </w:r>
-                              <w:r>
-                                <w:rPr>
-                                  <w:color w:val="4F81BD" w:themeColor="accent1"/>
-                                  <w:sz w:val="48"/>
-                                  <w:szCs w:val="48"/>
-                                </w:rPr>
-                                <w:t>Silent Island:</w:t>
-                              </w:r>
-                              <w:r>
-                                <w:rPr>
-                                  <w:color w:val="4F81BD" w:themeColor="accent1"/>
-                                  <w:sz w:val="48"/>
-                                  <w:szCs w:val="48"/>
-                                </w:rPr>
-                                <w:t xml:space="preserve"> A Quest for Survival</w:t>
+                                <w:t>Silent Island: A Quest for Survival</w:t>
                               </w:r>
                             </w:sdtContent>
                           </w:sdt>
@@ -2163,8 +2131,8 @@
         <w:tblLook w:val="04A0" w:firstRow="1" w:lastRow="0" w:firstColumn="1" w:lastColumn="0" w:noHBand="0" w:noVBand="1"/>
       </w:tblPr>
       <w:tblGrid>
-        <w:gridCol w:w="4315"/>
-        <w:gridCol w:w="4315"/>
+        <w:gridCol w:w="2803"/>
+        <w:gridCol w:w="5827"/>
       </w:tblGrid>
       <w:tr>
         <w:tc>
@@ -2182,261 +2150,52 @@
           </w:p>
           <w:p>
             <w:pPr>
-              <w:autoSpaceDE w:val="0"/>
-              <w:autoSpaceDN w:val="0"/>
-              <w:adjustRightInd w:val="0"/>
-              <w:rPr>
-                <w:rFonts w:ascii="Consolas" w:hAnsi="Consolas" w:cs="Consolas"/>
-                <w:color w:val="000000"/>
-                <w:sz w:val="19"/>
-                <w:szCs w:val="19"/>
+              <w:rPr>
+                <w:webHidden/>
+                <w:sz w:val="24"/>
+                <w:szCs w:val="24"/>
               </w:rPr>
             </w:pPr>
             <w:r>
               <w:rPr>
-                <w:rFonts w:ascii="Consolas" w:hAnsi="Consolas" w:cs="Consolas"/>
-                <w:color w:val="000000"/>
-                <w:sz w:val="19"/>
-                <w:szCs w:val="19"/>
-              </w:rPr>
-              <w:t>..........</w:t>
+                <w:noProof/>
+              </w:rPr>
+              <w:drawing>
+                <wp:inline distT="0" distB="0" distL="0" distR="0" wp14:anchorId="36D92E7B" wp14:editId="0F470344">
+                  <wp:extent cx="1615312" cy="1897811"/>
+                  <wp:effectExtent l="0" t="0" r="4445" b="7620"/>
+                  <wp:docPr id="8" name="Picture 8"/>
+                  <wp:cNvGraphicFramePr>
+                    <a:graphicFrameLocks xmlns:a="http://schemas.openxmlformats.org/drawingml/2006/main" noChangeAspect="1"/>
+                  </wp:cNvGraphicFramePr>
+                  <a:graphic xmlns:a="http://schemas.openxmlformats.org/drawingml/2006/main">
+                    <a:graphicData uri="http://schemas.openxmlformats.org/drawingml/2006/picture">
+                      <pic:pic xmlns:pic="http://schemas.openxmlformats.org/drawingml/2006/picture">
+                        <pic:nvPicPr>
+                          <pic:cNvPr id="1" name=""/>
+                          <pic:cNvPicPr/>
+                        </pic:nvPicPr>
+                        <pic:blipFill>
+                          <a:blip r:embed="rId13"/>
+                          <a:stretch>
+                            <a:fillRect/>
+                          </a:stretch>
+                        </pic:blipFill>
+                        <pic:spPr>
+                          <a:xfrm>
+                            <a:off x="0" y="0"/>
+                            <a:ext cx="1625018" cy="1909215"/>
+                          </a:xfrm>
+                          <a:prstGeom prst="rect">
+                            <a:avLst/>
+                          </a:prstGeom>
+                        </pic:spPr>
+                      </pic:pic>
+                    </a:graphicData>
+                  </a:graphic>
+                </wp:inline>
+              </w:drawing>
             </w:r>
-          </w:p>
-          <w:p>
-            <w:pPr>
-              <w:autoSpaceDE w:val="0"/>
-              <w:autoSpaceDN w:val="0"/>
-              <w:adjustRightInd w:val="0"/>
-              <w:rPr>
-                <w:rFonts w:ascii="Consolas" w:hAnsi="Consolas" w:cs="Consolas"/>
-                <w:color w:val="000000"/>
-                <w:sz w:val="19"/>
-                <w:szCs w:val="19"/>
-              </w:rPr>
-            </w:pPr>
-            <w:r>
-              <w:rPr>
-                <w:rFonts w:ascii="Consolas" w:hAnsi="Consolas" w:cs="Consolas"/>
-                <w:color w:val="000000"/>
-                <w:sz w:val="19"/>
-                <w:szCs w:val="19"/>
-              </w:rPr>
-              <w:t>....00....</w:t>
-            </w:r>
-          </w:p>
-          <w:p>
-            <w:pPr>
-              <w:autoSpaceDE w:val="0"/>
-              <w:autoSpaceDN w:val="0"/>
-              <w:adjustRightInd w:val="0"/>
-              <w:rPr>
-                <w:rFonts w:ascii="Consolas" w:hAnsi="Consolas" w:cs="Consolas"/>
-                <w:color w:val="000000"/>
-                <w:sz w:val="19"/>
-                <w:szCs w:val="19"/>
-              </w:rPr>
-            </w:pPr>
-            <w:r>
-              <w:rPr>
-                <w:rFonts w:ascii="Consolas" w:hAnsi="Consolas" w:cs="Consolas"/>
-                <w:color w:val="000000"/>
-                <w:sz w:val="19"/>
-                <w:szCs w:val="19"/>
-              </w:rPr>
-              <w:t>...0000...</w:t>
-            </w:r>
-          </w:p>
-          <w:p>
-            <w:pPr>
-              <w:autoSpaceDE w:val="0"/>
-              <w:autoSpaceDN w:val="0"/>
-              <w:adjustRightInd w:val="0"/>
-              <w:rPr>
-                <w:rFonts w:ascii="Consolas" w:hAnsi="Consolas" w:cs="Consolas"/>
-                <w:color w:val="000000"/>
-                <w:sz w:val="19"/>
-                <w:szCs w:val="19"/>
-              </w:rPr>
-            </w:pPr>
-            <w:proofErr w:type="gramStart"/>
-            <w:r>
-              <w:rPr>
-                <w:rFonts w:ascii="Consolas" w:hAnsi="Consolas" w:cs="Consolas"/>
-                <w:color w:val="000000"/>
-                <w:sz w:val="19"/>
-                <w:szCs w:val="19"/>
-              </w:rPr>
-              <w:t>..</w:t>
-            </w:r>
-            <w:proofErr w:type="gramEnd"/>
-            <w:r>
-              <w:rPr>
-                <w:rFonts w:ascii="Consolas" w:hAnsi="Consolas" w:cs="Consolas"/>
-                <w:color w:val="000000"/>
-                <w:sz w:val="19"/>
-                <w:szCs w:val="19"/>
-              </w:rPr>
-              <w:t>000000..</w:t>
-            </w:r>
-          </w:p>
-          <w:p>
-            <w:pPr>
-              <w:autoSpaceDE w:val="0"/>
-              <w:autoSpaceDN w:val="0"/>
-              <w:adjustRightInd w:val="0"/>
-              <w:rPr>
-                <w:rFonts w:ascii="Consolas" w:hAnsi="Consolas" w:cs="Consolas"/>
-                <w:color w:val="000000"/>
-                <w:sz w:val="19"/>
-                <w:szCs w:val="19"/>
-              </w:rPr>
-            </w:pPr>
-            <w:proofErr w:type="gramStart"/>
-            <w:r>
-              <w:rPr>
-                <w:rFonts w:ascii="Consolas" w:hAnsi="Consolas" w:cs="Consolas"/>
-                <w:color w:val="000000"/>
-                <w:sz w:val="19"/>
-                <w:szCs w:val="19"/>
-              </w:rPr>
-              <w:t>..</w:t>
-            </w:r>
-            <w:proofErr w:type="gramEnd"/>
-            <w:r>
-              <w:rPr>
-                <w:rFonts w:ascii="Consolas" w:hAnsi="Consolas" w:cs="Consolas"/>
-                <w:color w:val="000000"/>
-                <w:sz w:val="19"/>
-                <w:szCs w:val="19"/>
-              </w:rPr>
-              <w:t>000000..</w:t>
-            </w:r>
-          </w:p>
-          <w:p>
-            <w:pPr>
-              <w:autoSpaceDE w:val="0"/>
-              <w:autoSpaceDN w:val="0"/>
-              <w:adjustRightInd w:val="0"/>
-              <w:rPr>
-                <w:rFonts w:ascii="Consolas" w:hAnsi="Consolas" w:cs="Consolas"/>
-                <w:color w:val="000000"/>
-                <w:sz w:val="19"/>
-                <w:szCs w:val="19"/>
-              </w:rPr>
-            </w:pPr>
-            <w:r>
-              <w:rPr>
-                <w:rFonts w:ascii="Consolas" w:hAnsi="Consolas" w:cs="Consolas"/>
-                <w:color w:val="000000"/>
-                <w:sz w:val="19"/>
-                <w:szCs w:val="19"/>
-              </w:rPr>
-              <w:t>...0000...</w:t>
-            </w:r>
-          </w:p>
-          <w:p>
-            <w:pPr>
-              <w:autoSpaceDE w:val="0"/>
-              <w:autoSpaceDN w:val="0"/>
-              <w:adjustRightInd w:val="0"/>
-              <w:rPr>
-                <w:rFonts w:ascii="Consolas" w:hAnsi="Consolas" w:cs="Consolas"/>
-                <w:color w:val="000000"/>
-                <w:sz w:val="19"/>
-                <w:szCs w:val="19"/>
-              </w:rPr>
-            </w:pPr>
-            <w:r>
-              <w:rPr>
-                <w:rFonts w:ascii="Consolas" w:hAnsi="Consolas" w:cs="Consolas"/>
-                <w:color w:val="000000"/>
-                <w:sz w:val="19"/>
-                <w:szCs w:val="19"/>
-              </w:rPr>
-              <w:t>....00....</w:t>
-            </w:r>
-          </w:p>
-          <w:p>
-            <w:pPr>
-              <w:autoSpaceDE w:val="0"/>
-              <w:autoSpaceDN w:val="0"/>
-              <w:adjustRightInd w:val="0"/>
-              <w:rPr>
-                <w:rFonts w:ascii="Consolas" w:hAnsi="Consolas" w:cs="Consolas"/>
-                <w:color w:val="000000"/>
-                <w:sz w:val="19"/>
-                <w:szCs w:val="19"/>
-              </w:rPr>
-            </w:pPr>
-            <w:r>
-              <w:rPr>
-                <w:rFonts w:ascii="Consolas" w:hAnsi="Consolas" w:cs="Consolas"/>
-                <w:color w:val="000000"/>
-                <w:sz w:val="19"/>
-                <w:szCs w:val="19"/>
-              </w:rPr>
-              <w:t>...0000...</w:t>
-            </w:r>
-          </w:p>
-          <w:p>
-            <w:pPr>
-              <w:autoSpaceDE w:val="0"/>
-              <w:autoSpaceDN w:val="0"/>
-              <w:adjustRightInd w:val="0"/>
-              <w:rPr>
-                <w:rFonts w:ascii="Consolas" w:hAnsi="Consolas" w:cs="Consolas"/>
-                <w:color w:val="000000"/>
-                <w:sz w:val="19"/>
-                <w:szCs w:val="19"/>
-              </w:rPr>
-            </w:pPr>
-            <w:proofErr w:type="gramStart"/>
-            <w:r>
-              <w:rPr>
-                <w:rFonts w:ascii="Consolas" w:hAnsi="Consolas" w:cs="Consolas"/>
-                <w:color w:val="000000"/>
-                <w:sz w:val="19"/>
-                <w:szCs w:val="19"/>
-              </w:rPr>
-              <w:t>..</w:t>
-            </w:r>
-            <w:proofErr w:type="gramEnd"/>
-            <w:r>
-              <w:rPr>
-                <w:rFonts w:ascii="Consolas" w:hAnsi="Consolas" w:cs="Consolas"/>
-                <w:color w:val="000000"/>
-                <w:sz w:val="19"/>
-                <w:szCs w:val="19"/>
-              </w:rPr>
-              <w:t>000000..</w:t>
-            </w:r>
-          </w:p>
-          <w:p>
-            <w:pPr>
-              <w:rPr>
-                <w:webHidden/>
-                <w:sz w:val="24"/>
-                <w:szCs w:val="24"/>
-              </w:rPr>
-            </w:pPr>
-            <w:r>
-              <w:rPr>
-                <w:rFonts w:ascii="Consolas" w:hAnsi="Consolas" w:cs="Consolas"/>
-                <w:color w:val="000000"/>
-                <w:sz w:val="19"/>
-                <w:szCs w:val="19"/>
-              </w:rPr>
-              <w:t>..........</w:t>
-            </w:r>
-          </w:p>
-          <w:p>
-            <w:pPr>
-              <w:rPr>
-                <w:webHidden/>
-                <w:sz w:val="24"/>
-                <w:szCs w:val="24"/>
-              </w:rPr>
-            </w:pPr>
           </w:p>
           <w:p>
             <w:pPr>
@@ -2471,35 +2230,195 @@
           </w:p>
           <w:tbl>
             <w:tblPr>
-              <w:tblStyle w:val="TableGrid"/>
-              <w:tblW w:w="0" w:type="auto"/>
-              <w:tblInd w:w="720" w:type="dxa"/>
+              <w:tblW w:w="5601" w:type="dxa"/>
               <w:tblLook w:val="04A0" w:firstRow="1" w:lastRow="0" w:firstColumn="1" w:lastColumn="0" w:noHBand="0" w:noVBand="1"/>
             </w:tblPr>
             <w:tblGrid>
-              <w:gridCol w:w="1544"/>
-              <w:gridCol w:w="1825"/>
+              <w:gridCol w:w="1312"/>
+              <w:gridCol w:w="2819"/>
+              <w:gridCol w:w="1470"/>
             </w:tblGrid>
             <w:tr>
+              <w:trPr>
+                <w:trHeight w:val="258"/>
+              </w:trPr>
               <w:tc>
                 <w:tcPr>
-                  <w:tcW w:w="1544" w:type="dxa"/>
+                  <w:tcW w:w="5601" w:type="dxa"/>
+                  <w:gridSpan w:val="3"/>
+                  <w:tcBorders>
+                    <w:top w:val="single" w:sz="4" w:space="0" w:color="auto"/>
+                    <w:left w:val="single" w:sz="4" w:space="0" w:color="auto"/>
+                    <w:bottom w:val="single" w:sz="4" w:space="0" w:color="auto"/>
+                    <w:right w:val="single" w:sz="4" w:space="0" w:color="auto"/>
+                  </w:tcBorders>
+                  <w:shd w:val="clear" w:color="000000" w:fill="B4C6E7"/>
+                  <w:noWrap/>
+                  <w:vAlign w:val="bottom"/>
+                  <w:hideMark/>
                 </w:tcPr>
                 <w:p>
                   <w:pPr>
-                    <w:pStyle w:val="ListParagraph"/>
-                    <w:ind w:left="0"/>
+                    <w:jc w:val="center"/>
                     <w:rPr>
-                      <w:webHidden/>
-                      <w:sz w:val="24"/>
-                      <w:szCs w:val="24"/>
+                      <w:rFonts w:ascii="Calibri" w:hAnsi="Calibri" w:cs="Calibri"/>
+                      <w:color w:val="000000"/>
+                      <w:sz w:val="22"/>
+                      <w:szCs w:val="22"/>
                     </w:rPr>
                   </w:pPr>
                   <w:r>
                     <w:rPr>
-                      <w:webHidden/>
-                      <w:sz w:val="24"/>
-                      <w:szCs w:val="24"/>
+                      <w:rFonts w:ascii="Calibri" w:hAnsi="Calibri" w:cs="Calibri"/>
+                      <w:color w:val="000000"/>
+                      <w:sz w:val="22"/>
+                      <w:szCs w:val="22"/>
+                    </w:rPr>
+                    <w:t>Unicode Key: Maps</w:t>
+                  </w:r>
+                </w:p>
+              </w:tc>
+            </w:tr>
+            <w:tr>
+              <w:trPr>
+                <w:trHeight w:val="271"/>
+              </w:trPr>
+              <w:tc>
+                <w:tcPr>
+                  <w:tcW w:w="1312" w:type="dxa"/>
+                  <w:tcBorders>
+                    <w:top w:val="nil"/>
+                    <w:left w:val="single" w:sz="4" w:space="0" w:color="auto"/>
+                    <w:bottom w:val="single" w:sz="4" w:space="0" w:color="auto"/>
+                    <w:right w:val="single" w:sz="4" w:space="0" w:color="auto"/>
+                  </w:tcBorders>
+                  <w:shd w:val="clear" w:color="auto" w:fill="auto"/>
+                  <w:noWrap/>
+                  <w:vAlign w:val="bottom"/>
+                  <w:hideMark/>
+                </w:tcPr>
+                <w:p>
+                  <w:pPr>
+                    <w:rPr>
+                      <w:rFonts w:ascii="Calibri" w:hAnsi="Calibri" w:cs="Calibri"/>
+                      <w:color w:val="000000"/>
+                      <w:sz w:val="22"/>
+                      <w:szCs w:val="22"/>
+                    </w:rPr>
+                  </w:pPr>
+                  <w:r>
+                    <w:rPr>
+                      <w:rFonts w:ascii="Calibri" w:hAnsi="Calibri" w:cs="Calibri"/>
+                      <w:color w:val="000000"/>
+                      <w:sz w:val="22"/>
+                      <w:szCs w:val="22"/>
+                    </w:rPr>
+                    <w:t>Character</w:t>
+                  </w:r>
+                </w:p>
+              </w:tc>
+              <w:tc>
+                <w:tcPr>
+                  <w:tcW w:w="2819" w:type="dxa"/>
+                  <w:tcBorders>
+                    <w:top w:val="nil"/>
+                    <w:left w:val="nil"/>
+                    <w:bottom w:val="single" w:sz="4" w:space="0" w:color="auto"/>
+                    <w:right w:val="single" w:sz="4" w:space="0" w:color="auto"/>
+                  </w:tcBorders>
+                  <w:shd w:val="clear" w:color="auto" w:fill="auto"/>
+                  <w:noWrap/>
+                  <w:vAlign w:val="bottom"/>
+                  <w:hideMark/>
+                </w:tcPr>
+                <w:p>
+                  <w:pPr>
+                    <w:rPr>
+                      <w:rFonts w:ascii="Calibri" w:hAnsi="Calibri" w:cs="Calibri"/>
+                      <w:color w:val="000000"/>
+                      <w:sz w:val="22"/>
+                      <w:szCs w:val="22"/>
+                    </w:rPr>
+                  </w:pPr>
+                  <w:r>
+                    <w:rPr>
+                      <w:rFonts w:ascii="Calibri" w:hAnsi="Calibri" w:cs="Calibri"/>
+                      <w:color w:val="000000"/>
+                      <w:sz w:val="22"/>
+                      <w:szCs w:val="22"/>
+                    </w:rPr>
+                    <w:t>Definition</w:t>
+                  </w:r>
+                </w:p>
+              </w:tc>
+              <w:tc>
+                <w:tcPr>
+                  <w:tcW w:w="1469" w:type="dxa"/>
+                  <w:tcBorders>
+                    <w:top w:val="nil"/>
+                    <w:left w:val="nil"/>
+                    <w:bottom w:val="single" w:sz="4" w:space="0" w:color="auto"/>
+                    <w:right w:val="single" w:sz="4" w:space="0" w:color="auto"/>
+                  </w:tcBorders>
+                  <w:shd w:val="clear" w:color="auto" w:fill="auto"/>
+                  <w:noWrap/>
+                  <w:vAlign w:val="bottom"/>
+                  <w:hideMark/>
+                </w:tcPr>
+                <w:p>
+                  <w:pPr>
+                    <w:rPr>
+                      <w:rFonts w:ascii="Calibri" w:hAnsi="Calibri" w:cs="Calibri"/>
+                      <w:color w:val="000000"/>
+                      <w:sz w:val="22"/>
+                      <w:szCs w:val="22"/>
+                    </w:rPr>
+                  </w:pPr>
+                  <w:r>
+                    <w:rPr>
+                      <w:rFonts w:ascii="Calibri" w:hAnsi="Calibri" w:cs="Calibri"/>
+                      <w:color w:val="000000"/>
+                      <w:sz w:val="22"/>
+                      <w:szCs w:val="22"/>
+                    </w:rPr>
+                    <w:t>Short Cut</w:t>
+                  </w:r>
+                </w:p>
+              </w:tc>
+            </w:tr>
+            <w:tr>
+              <w:trPr>
+                <w:trHeight w:val="271"/>
+              </w:trPr>
+              <w:tc>
+                <w:tcPr>
+                  <w:tcW w:w="1312" w:type="dxa"/>
+                  <w:tcBorders>
+                    <w:top w:val="nil"/>
+                    <w:left w:val="single" w:sz="4" w:space="0" w:color="auto"/>
+                    <w:bottom w:val="single" w:sz="4" w:space="0" w:color="auto"/>
+                    <w:right w:val="single" w:sz="4" w:space="0" w:color="auto"/>
+                  </w:tcBorders>
+                  <w:shd w:val="clear" w:color="auto" w:fill="auto"/>
+                  <w:noWrap/>
+                  <w:vAlign w:val="bottom"/>
+                  <w:hideMark/>
+                </w:tcPr>
+                <w:p>
+                  <w:pPr>
+                    <w:rPr>
+                      <w:rFonts w:ascii="Calibri" w:hAnsi="Calibri" w:cs="Calibri"/>
+                      <w:color w:val="000000"/>
+                      <w:sz w:val="22"/>
+                      <w:szCs w:val="22"/>
+                    </w:rPr>
+                  </w:pPr>
+                  <w:r>
+                    <w:rPr>
+                      <w:rFonts w:ascii="Calibri" w:hAnsi="Calibri" w:cs="Calibri"/>
+                      <w:color w:val="000000"/>
+                      <w:sz w:val="22"/>
+                      <w:szCs w:val="22"/>
                     </w:rPr>
                     <w:t>.</w:t>
                   </w:r>
@@ -2507,49 +2426,106 @@
               </w:tc>
               <w:tc>
                 <w:tcPr>
-                  <w:tcW w:w="1825" w:type="dxa"/>
+                  <w:tcW w:w="2819" w:type="dxa"/>
+                  <w:tcBorders>
+                    <w:top w:val="nil"/>
+                    <w:left w:val="nil"/>
+                    <w:bottom w:val="single" w:sz="4" w:space="0" w:color="auto"/>
+                    <w:right w:val="single" w:sz="4" w:space="0" w:color="auto"/>
+                  </w:tcBorders>
+                  <w:shd w:val="clear" w:color="auto" w:fill="auto"/>
+                  <w:noWrap/>
+                  <w:vAlign w:val="bottom"/>
+                  <w:hideMark/>
                 </w:tcPr>
                 <w:p>
                   <w:pPr>
-                    <w:pStyle w:val="ListParagraph"/>
-                    <w:ind w:left="0"/>
                     <w:rPr>
-                      <w:webHidden/>
-                      <w:sz w:val="24"/>
-                      <w:szCs w:val="24"/>
+                      <w:rFonts w:ascii="Calibri" w:hAnsi="Calibri" w:cs="Calibri"/>
+                      <w:color w:val="000000"/>
+                      <w:sz w:val="22"/>
+                      <w:szCs w:val="22"/>
                     </w:rPr>
                   </w:pPr>
                   <w:r>
                     <w:rPr>
-                      <w:webHidden/>
-                      <w:sz w:val="24"/>
-                      <w:szCs w:val="24"/>
+                      <w:rFonts w:ascii="Calibri" w:hAnsi="Calibri" w:cs="Calibri"/>
+                      <w:color w:val="000000"/>
+                      <w:sz w:val="22"/>
+                      <w:szCs w:val="22"/>
                     </w:rPr>
                     <w:t>Water</w:t>
                   </w:r>
                 </w:p>
               </w:tc>
-            </w:tr>
-            <w:tr>
               <w:tc>
                 <w:tcPr>
-                  <w:tcW w:w="1544" w:type="dxa"/>
+                  <w:tcW w:w="1469" w:type="dxa"/>
+                  <w:tcBorders>
+                    <w:top w:val="nil"/>
+                    <w:left w:val="nil"/>
+                    <w:bottom w:val="single" w:sz="4" w:space="0" w:color="auto"/>
+                    <w:right w:val="single" w:sz="4" w:space="0" w:color="auto"/>
+                  </w:tcBorders>
+                  <w:shd w:val="clear" w:color="auto" w:fill="auto"/>
+                  <w:noWrap/>
+                  <w:vAlign w:val="bottom"/>
+                  <w:hideMark/>
                 </w:tcPr>
                 <w:p>
                   <w:pPr>
-                    <w:pStyle w:val="ListParagraph"/>
-                    <w:ind w:left="0"/>
                     <w:rPr>
-                      <w:webHidden/>
-                      <w:sz w:val="24"/>
-                      <w:szCs w:val="24"/>
+                      <w:rFonts w:ascii="Calibri" w:hAnsi="Calibri" w:cs="Calibri"/>
+                      <w:color w:val="000000"/>
+                      <w:sz w:val="22"/>
+                      <w:szCs w:val="22"/>
                     </w:rPr>
                   </w:pPr>
                   <w:r>
                     <w:rPr>
-                      <w:webHidden/>
-                      <w:sz w:val="24"/>
-                      <w:szCs w:val="24"/>
+                      <w:rFonts w:ascii="Calibri" w:hAnsi="Calibri" w:cs="Calibri"/>
+                      <w:color w:val="000000"/>
+                      <w:sz w:val="22"/>
+                      <w:szCs w:val="22"/>
+                    </w:rPr>
+                    <w:t> </w:t>
+                  </w:r>
+                </w:p>
+              </w:tc>
+            </w:tr>
+            <w:tr>
+              <w:trPr>
+                <w:trHeight w:val="271"/>
+              </w:trPr>
+              <w:tc>
+                <w:tcPr>
+                  <w:tcW w:w="1312" w:type="dxa"/>
+                  <w:tcBorders>
+                    <w:top w:val="nil"/>
+                    <w:left w:val="single" w:sz="4" w:space="0" w:color="auto"/>
+                    <w:bottom w:val="single" w:sz="4" w:space="0" w:color="auto"/>
+                    <w:right w:val="single" w:sz="4" w:space="0" w:color="auto"/>
+                  </w:tcBorders>
+                  <w:shd w:val="clear" w:color="auto" w:fill="auto"/>
+                  <w:noWrap/>
+                  <w:vAlign w:val="bottom"/>
+                  <w:hideMark/>
+                </w:tcPr>
+                <w:p>
+                  <w:pPr>
+                    <w:rPr>
+                      <w:rFonts w:ascii="Calibri" w:hAnsi="Calibri" w:cs="Calibri"/>
+                      <w:color w:val="000000"/>
+                      <w:sz w:val="22"/>
+                      <w:szCs w:val="22"/>
+                    </w:rPr>
+                  </w:pPr>
+                  <w:r>
+                    <w:rPr>
+                      <w:rFonts w:ascii="Calibri" w:hAnsi="Calibri" w:cs="Calibri"/>
+                      <w:color w:val="000000"/>
+                      <w:sz w:val="22"/>
+                      <w:szCs w:val="22"/>
                     </w:rPr>
                     <w:t>0</w:t>
                   </w:r>
@@ -2557,49 +2533,213 @@
               </w:tc>
               <w:tc>
                 <w:tcPr>
-                  <w:tcW w:w="1825" w:type="dxa"/>
+                  <w:tcW w:w="2819" w:type="dxa"/>
+                  <w:tcBorders>
+                    <w:top w:val="nil"/>
+                    <w:left w:val="nil"/>
+                    <w:bottom w:val="single" w:sz="4" w:space="0" w:color="auto"/>
+                    <w:right w:val="single" w:sz="4" w:space="0" w:color="auto"/>
+                  </w:tcBorders>
+                  <w:shd w:val="clear" w:color="auto" w:fill="auto"/>
+                  <w:noWrap/>
+                  <w:vAlign w:val="bottom"/>
+                  <w:hideMark/>
                 </w:tcPr>
                 <w:p>
                   <w:pPr>
-                    <w:pStyle w:val="ListParagraph"/>
-                    <w:ind w:left="0"/>
                     <w:rPr>
-                      <w:webHidden/>
-                      <w:sz w:val="24"/>
-                      <w:szCs w:val="24"/>
+                      <w:rFonts w:ascii="Calibri" w:hAnsi="Calibri" w:cs="Calibri"/>
+                      <w:color w:val="000000"/>
+                      <w:sz w:val="22"/>
+                      <w:szCs w:val="22"/>
                     </w:rPr>
                   </w:pPr>
                   <w:r>
                     <w:rPr>
-                      <w:webHidden/>
-                      <w:sz w:val="24"/>
-                      <w:szCs w:val="24"/>
+                      <w:rFonts w:ascii="Calibri" w:hAnsi="Calibri" w:cs="Calibri"/>
+                      <w:color w:val="000000"/>
+                      <w:sz w:val="22"/>
+                      <w:szCs w:val="22"/>
                     </w:rPr>
                     <w:t>Land</w:t>
                   </w:r>
                 </w:p>
               </w:tc>
-            </w:tr>
-            <w:tr>
               <w:tc>
                 <w:tcPr>
-                  <w:tcW w:w="1544" w:type="dxa"/>
+                  <w:tcW w:w="1469" w:type="dxa"/>
+                  <w:tcBorders>
+                    <w:top w:val="nil"/>
+                    <w:left w:val="nil"/>
+                    <w:bottom w:val="single" w:sz="4" w:space="0" w:color="auto"/>
+                    <w:right w:val="single" w:sz="4" w:space="0" w:color="auto"/>
+                  </w:tcBorders>
+                  <w:shd w:val="clear" w:color="auto" w:fill="auto"/>
+                  <w:noWrap/>
+                  <w:vAlign w:val="bottom"/>
+                  <w:hideMark/>
                 </w:tcPr>
                 <w:p>
                   <w:pPr>
-                    <w:pStyle w:val="ListParagraph"/>
-                    <w:ind w:left="0"/>
                     <w:rPr>
-                      <w:webHidden/>
-                      <w:sz w:val="24"/>
-                      <w:szCs w:val="24"/>
+                      <w:rFonts w:ascii="Calibri" w:hAnsi="Calibri" w:cs="Calibri"/>
+                      <w:color w:val="000000"/>
+                      <w:sz w:val="22"/>
+                      <w:szCs w:val="22"/>
                     </w:rPr>
                   </w:pPr>
                   <w:r>
                     <w:rPr>
-                      <w:webHidden/>
-                      <w:sz w:val="24"/>
-                      <w:szCs w:val="24"/>
+                      <w:rFonts w:ascii="Calibri" w:hAnsi="Calibri" w:cs="Calibri"/>
+                      <w:color w:val="000000"/>
+                      <w:sz w:val="22"/>
+                      <w:szCs w:val="22"/>
+                    </w:rPr>
+                    <w:t> </w:t>
+                  </w:r>
+                </w:p>
+              </w:tc>
+            </w:tr>
+            <w:tr>
+              <w:trPr>
+                <w:trHeight w:val="271"/>
+              </w:trPr>
+              <w:tc>
+                <w:tcPr>
+                  <w:tcW w:w="1312" w:type="dxa"/>
+                  <w:tcBorders>
+                    <w:top w:val="nil"/>
+                    <w:left w:val="single" w:sz="4" w:space="0" w:color="auto"/>
+                    <w:bottom w:val="single" w:sz="4" w:space="0" w:color="auto"/>
+                    <w:right w:val="single" w:sz="4" w:space="0" w:color="auto"/>
+                  </w:tcBorders>
+                  <w:shd w:val="clear" w:color="auto" w:fill="auto"/>
+                  <w:noWrap/>
+                  <w:vAlign w:val="bottom"/>
+                  <w:hideMark/>
+                </w:tcPr>
+                <w:p>
+                  <w:pPr>
+                    <w:rPr>
+                      <w:rFonts w:ascii="Calibri" w:hAnsi="Calibri" w:cs="Calibri"/>
+                      <w:color w:val="000000"/>
+                      <w:sz w:val="22"/>
+                      <w:szCs w:val="22"/>
+                    </w:rPr>
+                  </w:pPr>
+                  <w:r>
+                    <w:rPr>
+                      <w:rFonts w:ascii="Calibri" w:hAnsi="Calibri" w:cs="Calibri"/>
+                      <w:color w:val="000000"/>
+                      <w:sz w:val="22"/>
+                      <w:szCs w:val="22"/>
+                    </w:rPr>
+                    <w:t>*</w:t>
+                  </w:r>
+                </w:p>
+              </w:tc>
+              <w:tc>
+                <w:tcPr>
+                  <w:tcW w:w="2819" w:type="dxa"/>
+                  <w:tcBorders>
+                    <w:top w:val="nil"/>
+                    <w:left w:val="nil"/>
+                    <w:bottom w:val="single" w:sz="4" w:space="0" w:color="auto"/>
+                    <w:right w:val="single" w:sz="4" w:space="0" w:color="auto"/>
+                  </w:tcBorders>
+                  <w:shd w:val="clear" w:color="auto" w:fill="auto"/>
+                  <w:noWrap/>
+                  <w:vAlign w:val="bottom"/>
+                  <w:hideMark/>
+                </w:tcPr>
+                <w:p>
+                  <w:pPr>
+                    <w:rPr>
+                      <w:rFonts w:ascii="Calibri" w:hAnsi="Calibri" w:cs="Calibri"/>
+                      <w:color w:val="000000"/>
+                      <w:sz w:val="22"/>
+                      <w:szCs w:val="22"/>
+                    </w:rPr>
+                  </w:pPr>
+                  <w:r>
+                    <w:rPr>
+                      <w:rFonts w:ascii="Calibri" w:hAnsi="Calibri" w:cs="Calibri"/>
+                      <w:color w:val="000000"/>
+                      <w:sz w:val="22"/>
+                      <w:szCs w:val="22"/>
+                    </w:rPr>
+                    <w:t>Rock</w:t>
+                  </w:r>
+                </w:p>
+              </w:tc>
+              <w:tc>
+                <w:tcPr>
+                  <w:tcW w:w="1469" w:type="dxa"/>
+                  <w:tcBorders>
+                    <w:top w:val="nil"/>
+                    <w:left w:val="nil"/>
+                    <w:bottom w:val="single" w:sz="4" w:space="0" w:color="auto"/>
+                    <w:right w:val="single" w:sz="4" w:space="0" w:color="auto"/>
+                  </w:tcBorders>
+                  <w:shd w:val="clear" w:color="auto" w:fill="auto"/>
+                  <w:noWrap/>
+                  <w:vAlign w:val="bottom"/>
+                  <w:hideMark/>
+                </w:tcPr>
+                <w:p>
+                  <w:pPr>
+                    <w:rPr>
+                      <w:rFonts w:ascii="Calibri" w:hAnsi="Calibri" w:cs="Calibri"/>
+                      <w:color w:val="000000"/>
+                      <w:sz w:val="22"/>
+                      <w:szCs w:val="22"/>
+                    </w:rPr>
+                  </w:pPr>
+                  <w:r>
+                    <w:rPr>
+                      <w:rFonts w:ascii="Calibri" w:hAnsi="Calibri" w:cs="Calibri"/>
+                      <w:color w:val="000000"/>
+                      <w:sz w:val="22"/>
+                      <w:szCs w:val="22"/>
+                    </w:rPr>
+                    <w:t> </w:t>
+                  </w:r>
+                </w:p>
+              </w:tc>
+            </w:tr>
+            <w:tr>
+              <w:trPr>
+                <w:trHeight w:val="271"/>
+              </w:trPr>
+              <w:tc>
+                <w:tcPr>
+                  <w:tcW w:w="1312" w:type="dxa"/>
+                  <w:tcBorders>
+                    <w:top w:val="nil"/>
+                    <w:left w:val="single" w:sz="4" w:space="0" w:color="auto"/>
+                    <w:bottom w:val="single" w:sz="4" w:space="0" w:color="auto"/>
+                    <w:right w:val="single" w:sz="4" w:space="0" w:color="auto"/>
+                  </w:tcBorders>
+                  <w:shd w:val="clear" w:color="auto" w:fill="auto"/>
+                  <w:noWrap/>
+                  <w:vAlign w:val="bottom"/>
+                  <w:hideMark/>
+                </w:tcPr>
+                <w:p>
+                  <w:pPr>
+                    <w:rPr>
+                      <w:rFonts w:ascii="Calibri" w:hAnsi="Calibri" w:cs="Calibri"/>
+                      <w:color w:val="000000"/>
+                      <w:sz w:val="22"/>
+                      <w:szCs w:val="22"/>
+                    </w:rPr>
+                  </w:pPr>
+                  <w:r>
+                    <w:rPr>
+                      <w:rFonts w:ascii="Calibri" w:hAnsi="Calibri" w:cs="Calibri"/>
+                      <w:color w:val="000000"/>
+                      <w:sz w:val="22"/>
+                      <w:szCs w:val="22"/>
                     </w:rPr>
                     <w:t>^</w:t>
                   </w:r>
@@ -2607,99 +2747,106 @@
               </w:tc>
               <w:tc>
                 <w:tcPr>
-                  <w:tcW w:w="1825" w:type="dxa"/>
+                  <w:tcW w:w="2819" w:type="dxa"/>
+                  <w:tcBorders>
+                    <w:top w:val="single" w:sz="4" w:space="0" w:color="auto"/>
+                    <w:left w:val="nil"/>
+                    <w:bottom w:val="single" w:sz="4" w:space="0" w:color="auto"/>
+                    <w:right w:val="nil"/>
+                  </w:tcBorders>
+                  <w:shd w:val="clear" w:color="auto" w:fill="auto"/>
+                  <w:noWrap/>
+                  <w:vAlign w:val="bottom"/>
+                  <w:hideMark/>
                 </w:tcPr>
                 <w:p>
                   <w:pPr>
-                    <w:pStyle w:val="ListParagraph"/>
-                    <w:ind w:left="0"/>
                     <w:rPr>
-                      <w:webHidden/>
-                      <w:sz w:val="24"/>
-                      <w:szCs w:val="24"/>
+                      <w:rFonts w:ascii="Calibri" w:hAnsi="Calibri" w:cs="Calibri"/>
+                      <w:color w:val="000000"/>
+                      <w:sz w:val="22"/>
+                      <w:szCs w:val="22"/>
                     </w:rPr>
                   </w:pPr>
                   <w:r>
                     <w:rPr>
-                      <w:webHidden/>
-                      <w:sz w:val="24"/>
-                      <w:szCs w:val="24"/>
+                      <w:rFonts w:ascii="Calibri" w:hAnsi="Calibri" w:cs="Calibri"/>
+                      <w:color w:val="000000"/>
+                      <w:sz w:val="22"/>
+                      <w:szCs w:val="22"/>
                     </w:rPr>
                     <w:t>Tree</w:t>
                   </w:r>
                 </w:p>
               </w:tc>
-            </w:tr>
-            <w:tr>
               <w:tc>
                 <w:tcPr>
-                  <w:tcW w:w="1544" w:type="dxa"/>
+                  <w:tcW w:w="1469" w:type="dxa"/>
+                  <w:tcBorders>
+                    <w:top w:val="nil"/>
+                    <w:left w:val="single" w:sz="4" w:space="0" w:color="auto"/>
+                    <w:bottom w:val="single" w:sz="4" w:space="0" w:color="auto"/>
+                    <w:right w:val="single" w:sz="4" w:space="0" w:color="auto"/>
+                  </w:tcBorders>
+                  <w:shd w:val="clear" w:color="auto" w:fill="auto"/>
+                  <w:noWrap/>
+                  <w:vAlign w:val="bottom"/>
+                  <w:hideMark/>
                 </w:tcPr>
                 <w:p>
                   <w:pPr>
-                    <w:pStyle w:val="ListParagraph"/>
-                    <w:ind w:left="0"/>
                     <w:rPr>
-                      <w:webHidden/>
-                      <w:sz w:val="24"/>
-                      <w:szCs w:val="24"/>
+                      <w:rFonts w:ascii="Calibri" w:hAnsi="Calibri" w:cs="Calibri"/>
+                      <w:color w:val="000000"/>
+                      <w:sz w:val="22"/>
+                      <w:szCs w:val="22"/>
                     </w:rPr>
                   </w:pPr>
                   <w:r>
                     <w:rPr>
-                      <w:webHidden/>
-                      <w:sz w:val="24"/>
-                      <w:szCs w:val="24"/>
+                      <w:rFonts w:ascii="Calibri" w:hAnsi="Calibri" w:cs="Calibri"/>
+                      <w:color w:val="000000"/>
+                      <w:sz w:val="22"/>
+                      <w:szCs w:val="22"/>
                     </w:rPr>
-                    <w:t>*</w:t>
-                  </w:r>
-                </w:p>
-              </w:tc>
-              <w:tc>
-                <w:tcPr>
-                  <w:tcW w:w="1825" w:type="dxa"/>
-                </w:tcPr>
-                <w:p>
-                  <w:pPr>
-                    <w:pStyle w:val="ListParagraph"/>
-                    <w:ind w:left="0"/>
-                    <w:rPr>
-                      <w:webHidden/>
-                      <w:sz w:val="24"/>
-                      <w:szCs w:val="24"/>
-                    </w:rPr>
-                  </w:pPr>
-                  <w:r>
-                    <w:rPr>
-                      <w:webHidden/>
-                      <w:sz w:val="24"/>
-                      <w:szCs w:val="24"/>
-                    </w:rPr>
-                    <w:t>Rock</w:t>
+                    <w:t> </w:t>
                   </w:r>
                 </w:p>
               </w:tc>
             </w:tr>
             <w:tr>
+              <w:trPr>
+                <w:trHeight w:val="271"/>
+              </w:trPr>
               <w:tc>
                 <w:tcPr>
-                  <w:tcW w:w="1544" w:type="dxa"/>
+                  <w:tcW w:w="1312" w:type="dxa"/>
+                  <w:tcBorders>
+                    <w:top w:val="nil"/>
+                    <w:left w:val="single" w:sz="4" w:space="0" w:color="auto"/>
+                    <w:bottom w:val="single" w:sz="4" w:space="0" w:color="auto"/>
+                    <w:right w:val="single" w:sz="4" w:space="0" w:color="auto"/>
+                  </w:tcBorders>
+                  <w:shd w:val="clear" w:color="auto" w:fill="auto"/>
+                  <w:noWrap/>
+                  <w:vAlign w:val="bottom"/>
+                  <w:hideMark/>
                 </w:tcPr>
                 <w:p>
                   <w:pPr>
-                    <w:pStyle w:val="ListParagraph"/>
-                    <w:ind w:left="0"/>
                     <w:rPr>
-                      <w:webHidden/>
-                      <w:sz w:val="24"/>
-                      <w:szCs w:val="24"/>
+                      <w:rFonts w:ascii="Calibri" w:hAnsi="Calibri" w:cs="Calibri"/>
+                      <w:color w:val="000000"/>
+                      <w:sz w:val="22"/>
+                      <w:szCs w:val="22"/>
                     </w:rPr>
                   </w:pPr>
                   <w:r>
                     <w:rPr>
-                      <w:webHidden/>
-                      <w:sz w:val="24"/>
-                      <w:szCs w:val="24"/>
+                      <w:rFonts w:ascii="Calibri" w:hAnsi="Calibri" w:cs="Calibri"/>
+                      <w:color w:val="000000"/>
+                      <w:sz w:val="22"/>
+                      <w:szCs w:val="22"/>
                     </w:rPr>
                     <w:t>1</w:t>
                   </w:r>
@@ -2707,56 +2854,106 @@
               </w:tc>
               <w:tc>
                 <w:tcPr>
-                  <w:tcW w:w="1825" w:type="dxa"/>
+                  <w:tcW w:w="2819" w:type="dxa"/>
+                  <w:tcBorders>
+                    <w:top w:val="single" w:sz="4" w:space="0" w:color="auto"/>
+                    <w:left w:val="nil"/>
+                    <w:bottom w:val="single" w:sz="4" w:space="0" w:color="auto"/>
+                    <w:right w:val="nil"/>
+                  </w:tcBorders>
+                  <w:shd w:val="clear" w:color="auto" w:fill="auto"/>
+                  <w:noWrap/>
+                  <w:vAlign w:val="bottom"/>
+                  <w:hideMark/>
                 </w:tcPr>
                 <w:p>
                   <w:pPr>
-                    <w:pStyle w:val="ListParagraph"/>
-                    <w:ind w:left="0"/>
                     <w:rPr>
-                      <w:webHidden/>
+                      <w:rFonts w:ascii="Times New Roman" w:hAnsi="Times New Roman" w:cs="Times New Roman"/>
+                      <w:color w:val="000000"/>
                       <w:sz w:val="24"/>
                       <w:szCs w:val="24"/>
                     </w:rPr>
                   </w:pPr>
                   <w:r>
                     <w:rPr>
-                      <w:webHidden/>
+                      <w:rFonts w:ascii="Times New Roman" w:hAnsi="Times New Roman" w:cs="Times New Roman"/>
+                      <w:color w:val="000000"/>
                       <w:sz w:val="24"/>
                       <w:szCs w:val="24"/>
                     </w:rPr>
-                    <w:t xml:space="preserve">Abandoned </w:t>
+                    <w:t>Abandoned House</w:t>
                   </w:r>
+                </w:p>
+              </w:tc>
+              <w:tc>
+                <w:tcPr>
+                  <w:tcW w:w="1469" w:type="dxa"/>
+                  <w:tcBorders>
+                    <w:top w:val="nil"/>
+                    <w:left w:val="single" w:sz="4" w:space="0" w:color="auto"/>
+                    <w:bottom w:val="single" w:sz="4" w:space="0" w:color="auto"/>
+                    <w:right w:val="single" w:sz="4" w:space="0" w:color="auto"/>
+                  </w:tcBorders>
+                  <w:shd w:val="clear" w:color="auto" w:fill="auto"/>
+                  <w:noWrap/>
+                  <w:vAlign w:val="bottom"/>
+                  <w:hideMark/>
+                </w:tcPr>
+                <w:p>
+                  <w:pPr>
+                    <w:rPr>
+                      <w:rFonts w:ascii="Calibri" w:hAnsi="Calibri" w:cs="Calibri"/>
+                      <w:color w:val="000000"/>
+                      <w:sz w:val="22"/>
+                      <w:szCs w:val="22"/>
+                    </w:rPr>
+                  </w:pPr>
                   <w:r>
                     <w:rPr>
-                      <w:sz w:val="24"/>
-                      <w:szCs w:val="24"/>
+                      <w:rFonts w:ascii="Calibri" w:hAnsi="Calibri" w:cs="Calibri"/>
+                      <w:color w:val="000000"/>
+                      <w:sz w:val="22"/>
+                      <w:szCs w:val="22"/>
                     </w:rPr>
-                    <w:t>House</w:t>
+                    <w:t> </w:t>
                   </w:r>
                 </w:p>
               </w:tc>
             </w:tr>
             <w:tr>
+              <w:trPr>
+                <w:trHeight w:val="271"/>
+              </w:trPr>
               <w:tc>
                 <w:tcPr>
-                  <w:tcW w:w="1544" w:type="dxa"/>
+                  <w:tcW w:w="1312" w:type="dxa"/>
+                  <w:tcBorders>
+                    <w:top w:val="nil"/>
+                    <w:left w:val="single" w:sz="4" w:space="0" w:color="auto"/>
+                    <w:bottom w:val="single" w:sz="4" w:space="0" w:color="auto"/>
+                    <w:right w:val="single" w:sz="4" w:space="0" w:color="auto"/>
+                  </w:tcBorders>
+                  <w:shd w:val="clear" w:color="auto" w:fill="auto"/>
+                  <w:noWrap/>
+                  <w:vAlign w:val="bottom"/>
+                  <w:hideMark/>
                 </w:tcPr>
                 <w:p>
                   <w:pPr>
-                    <w:pStyle w:val="ListParagraph"/>
-                    <w:ind w:left="0"/>
                     <w:rPr>
-                      <w:webHidden/>
-                      <w:sz w:val="24"/>
-                      <w:szCs w:val="24"/>
+                      <w:rFonts w:ascii="Calibri" w:hAnsi="Calibri" w:cs="Calibri"/>
+                      <w:color w:val="000000"/>
+                      <w:sz w:val="22"/>
+                      <w:szCs w:val="22"/>
                     </w:rPr>
                   </w:pPr>
                   <w:r>
                     <w:rPr>
-                      <w:webHidden/>
-                      <w:sz w:val="24"/>
-                      <w:szCs w:val="24"/>
+                      <w:rFonts w:ascii="Calibri" w:hAnsi="Calibri" w:cs="Calibri"/>
+                      <w:color w:val="000000"/>
+                      <w:sz w:val="22"/>
+                      <w:szCs w:val="22"/>
                     </w:rPr>
                     <w:t>2</w:t>
                   </w:r>
@@ -2764,68 +2961,107 @@
               </w:tc>
               <w:tc>
                 <w:tcPr>
-                  <w:tcW w:w="1825" w:type="dxa"/>
+                  <w:tcW w:w="2819" w:type="dxa"/>
+                  <w:tcBorders>
+                    <w:top w:val="single" w:sz="4" w:space="0" w:color="auto"/>
+                    <w:left w:val="nil"/>
+                    <w:bottom w:val="single" w:sz="4" w:space="0" w:color="auto"/>
+                    <w:right w:val="nil"/>
+                  </w:tcBorders>
+                  <w:shd w:val="clear" w:color="auto" w:fill="auto"/>
+                  <w:noWrap/>
+                  <w:vAlign w:val="center"/>
+                  <w:hideMark/>
                 </w:tcPr>
                 <w:p>
                   <w:pPr>
-                    <w:pStyle w:val="ListParagraph"/>
-                    <w:ind w:left="0"/>
                     <w:rPr>
-                      <w:webHidden/>
+                      <w:rFonts w:ascii="Times New Roman" w:hAnsi="Times New Roman" w:cs="Times New Roman"/>
+                      <w:color w:val="000000"/>
                       <w:sz w:val="24"/>
                       <w:szCs w:val="24"/>
                     </w:rPr>
                   </w:pPr>
                   <w:r>
                     <w:rPr>
+                      <w:rFonts w:ascii="Times New Roman" w:hAnsi="Times New Roman" w:cs="Times New Roman"/>
                       <w:webHidden/>
+                      <w:color w:val="000000"/>
                       <w:sz w:val="24"/>
                       <w:szCs w:val="24"/>
                     </w:rPr>
-                    <w:t>Abandoned</w:t>
+                    <w:t>Abandoned Factory</w:t>
                   </w:r>
                 </w:p>
+              </w:tc>
+              <w:tc>
+                <w:tcPr>
+                  <w:tcW w:w="1469" w:type="dxa"/>
+                  <w:tcBorders>
+                    <w:top w:val="nil"/>
+                    <w:left w:val="single" w:sz="4" w:space="0" w:color="auto"/>
+                    <w:bottom w:val="single" w:sz="4" w:space="0" w:color="auto"/>
+                    <w:right w:val="single" w:sz="4" w:space="0" w:color="auto"/>
+                  </w:tcBorders>
+                  <w:shd w:val="clear" w:color="auto" w:fill="auto"/>
+                  <w:noWrap/>
+                  <w:vAlign w:val="bottom"/>
+                  <w:hideMark/>
+                </w:tcPr>
                 <w:p>
                   <w:pPr>
-                    <w:pStyle w:val="ListParagraph"/>
-                    <w:ind w:left="0"/>
                     <w:rPr>
-                      <w:webHidden/>
-                      <w:sz w:val="24"/>
-                      <w:szCs w:val="24"/>
+                      <w:rFonts w:ascii="Calibri" w:hAnsi="Calibri" w:cs="Calibri"/>
+                      <w:color w:val="000000"/>
+                      <w:sz w:val="22"/>
+                      <w:szCs w:val="22"/>
                     </w:rPr>
                   </w:pPr>
                   <w:r>
                     <w:rPr>
-                      <w:webHidden/>
-                      <w:sz w:val="24"/>
-                      <w:szCs w:val="24"/>
+                      <w:rFonts w:ascii="Calibri" w:hAnsi="Calibri" w:cs="Calibri"/>
+                      <w:color w:val="000000"/>
+                      <w:sz w:val="22"/>
+                      <w:szCs w:val="22"/>
                     </w:rPr>
-                    <w:t>Factory</w:t>
+                    <w:t> </w:t>
                   </w:r>
                 </w:p>
               </w:tc>
             </w:tr>
             <w:tr>
+              <w:trPr>
+                <w:trHeight w:val="271"/>
+              </w:trPr>
               <w:tc>
                 <w:tcPr>
-                  <w:tcW w:w="1544" w:type="dxa"/>
+                  <w:tcW w:w="1312" w:type="dxa"/>
+                  <w:tcBorders>
+                    <w:top w:val="nil"/>
+                    <w:left w:val="single" w:sz="4" w:space="0" w:color="auto"/>
+                    <w:bottom w:val="single" w:sz="4" w:space="0" w:color="auto"/>
+                    <w:right w:val="single" w:sz="4" w:space="0" w:color="auto"/>
+                  </w:tcBorders>
+                  <w:shd w:val="clear" w:color="auto" w:fill="auto"/>
+                  <w:noWrap/>
+                  <w:vAlign w:val="bottom"/>
+                  <w:hideMark/>
                 </w:tcPr>
                 <w:p>
                   <w:pPr>
-                    <w:pStyle w:val="ListParagraph"/>
-                    <w:ind w:left="0"/>
                     <w:rPr>
-                      <w:webHidden/>
-                      <w:sz w:val="24"/>
-                      <w:szCs w:val="24"/>
+                      <w:rFonts w:ascii="Calibri" w:hAnsi="Calibri" w:cs="Calibri"/>
+                      <w:color w:val="000000"/>
+                      <w:sz w:val="22"/>
+                      <w:szCs w:val="22"/>
                     </w:rPr>
                   </w:pPr>
                   <w:r>
                     <w:rPr>
-                      <w:webHidden/>
-                      <w:sz w:val="24"/>
-                      <w:szCs w:val="24"/>
+                      <w:rFonts w:ascii="Calibri" w:hAnsi="Calibri" w:cs="Calibri"/>
+                      <w:color w:val="000000"/>
+                      <w:sz w:val="22"/>
+                      <w:szCs w:val="22"/>
                     </w:rPr>
                     <w:t>3</w:t>
                   </w:r>
@@ -2833,68 +3069,204 @@
               </w:tc>
               <w:tc>
                 <w:tcPr>
-                  <w:tcW w:w="1825" w:type="dxa"/>
+                  <w:tcW w:w="2819" w:type="dxa"/>
+                  <w:tcBorders>
+                    <w:top w:val="single" w:sz="4" w:space="0" w:color="auto"/>
+                    <w:left w:val="nil"/>
+                    <w:bottom w:val="single" w:sz="4" w:space="0" w:color="auto"/>
+                    <w:right w:val="nil"/>
+                  </w:tcBorders>
+                  <w:shd w:val="clear" w:color="auto" w:fill="auto"/>
+                  <w:noWrap/>
+                  <w:vAlign w:val="center"/>
+                  <w:hideMark/>
                 </w:tcPr>
                 <w:p>
                   <w:pPr>
-                    <w:pStyle w:val="ListParagraph"/>
-                    <w:ind w:left="0"/>
                     <w:rPr>
-                      <w:webHidden/>
+                      <w:rFonts w:ascii="Times New Roman" w:hAnsi="Times New Roman" w:cs="Times New Roman"/>
+                      <w:color w:val="000000"/>
                       <w:sz w:val="24"/>
                       <w:szCs w:val="24"/>
                     </w:rPr>
                   </w:pPr>
                   <w:r>
                     <w:rPr>
+                      <w:rFonts w:ascii="Times New Roman" w:hAnsi="Times New Roman" w:cs="Times New Roman"/>
                       <w:webHidden/>
+                      <w:color w:val="000000"/>
                       <w:sz w:val="24"/>
                       <w:szCs w:val="24"/>
                     </w:rPr>
-                    <w:t>Abandoned</w:t>
+                    <w:t>Abandoned Vehicle</w:t>
                   </w:r>
                 </w:p>
+              </w:tc>
+              <w:tc>
+                <w:tcPr>
+                  <w:tcW w:w="1469" w:type="dxa"/>
+                  <w:tcBorders>
+                    <w:top w:val="nil"/>
+                    <w:left w:val="single" w:sz="4" w:space="0" w:color="auto"/>
+                    <w:bottom w:val="single" w:sz="4" w:space="0" w:color="auto"/>
+                    <w:right w:val="single" w:sz="4" w:space="0" w:color="auto"/>
+                  </w:tcBorders>
+                  <w:shd w:val="clear" w:color="auto" w:fill="auto"/>
+                  <w:noWrap/>
+                  <w:vAlign w:val="bottom"/>
+                  <w:hideMark/>
+                </w:tcPr>
                 <w:p>
                   <w:pPr>
-                    <w:pStyle w:val="ListParagraph"/>
-                    <w:ind w:left="0"/>
                     <w:rPr>
+                      <w:rFonts w:ascii="Calibri" w:hAnsi="Calibri" w:cs="Calibri"/>
+                      <w:color w:val="000000"/>
+                      <w:sz w:val="22"/>
+                      <w:szCs w:val="22"/>
+                    </w:rPr>
+                  </w:pPr>
+                  <w:r>
+                    <w:rPr>
+                      <w:rFonts w:ascii="Calibri" w:hAnsi="Calibri" w:cs="Calibri"/>
+                      <w:color w:val="000000"/>
+                      <w:sz w:val="22"/>
+                      <w:szCs w:val="22"/>
+                    </w:rPr>
+                    <w:t> </w:t>
+                  </w:r>
+                </w:p>
+              </w:tc>
+            </w:tr>
+            <w:tr>
+              <w:trPr>
+                <w:trHeight w:val="271"/>
+              </w:trPr>
+              <w:tc>
+                <w:tcPr>
+                  <w:tcW w:w="1312" w:type="dxa"/>
+                  <w:tcBorders>
+                    <w:top w:val="nil"/>
+                    <w:left w:val="single" w:sz="4" w:space="0" w:color="auto"/>
+                    <w:bottom w:val="single" w:sz="4" w:space="0" w:color="auto"/>
+                    <w:right w:val="single" w:sz="4" w:space="0" w:color="auto"/>
+                  </w:tcBorders>
+                  <w:shd w:val="clear" w:color="auto" w:fill="auto"/>
+                  <w:noWrap/>
+                  <w:vAlign w:val="bottom"/>
+                </w:tcPr>
+                <w:p>
+                  <w:pPr>
+                    <w:rPr>
+                      <w:rFonts w:ascii="Calibri" w:hAnsi="Calibri" w:cs="Calibri"/>
+                      <w:color w:val="000000"/>
+                      <w:sz w:val="22"/>
+                      <w:szCs w:val="22"/>
+                    </w:rPr>
+                  </w:pPr>
+                  <w:r>
+                    <w:rPr>
+                      <w:rFonts w:ascii="Calibri" w:hAnsi="Calibri" w:cs="Calibri"/>
+                      <w:color w:val="000000"/>
+                      <w:sz w:val="22"/>
+                      <w:szCs w:val="22"/>
+                    </w:rPr>
+                    <w:t>4</w:t>
+                  </w:r>
+                </w:p>
+              </w:tc>
+              <w:tc>
+                <w:tcPr>
+                  <w:tcW w:w="2819" w:type="dxa"/>
+                  <w:tcBorders>
+                    <w:top w:val="single" w:sz="4" w:space="0" w:color="auto"/>
+                    <w:left w:val="nil"/>
+                    <w:bottom w:val="single" w:sz="4" w:space="0" w:color="auto"/>
+                    <w:right w:val="nil"/>
+                  </w:tcBorders>
+                  <w:shd w:val="clear" w:color="auto" w:fill="auto"/>
+                  <w:noWrap/>
+                  <w:vAlign w:val="center"/>
+                </w:tcPr>
+                <w:p>
+                  <w:pPr>
+                    <w:rPr>
+                      <w:rFonts w:ascii="Times New Roman" w:hAnsi="Times New Roman" w:cs="Times New Roman"/>
                       <w:webHidden/>
+                      <w:color w:val="000000"/>
                       <w:sz w:val="24"/>
                       <w:szCs w:val="24"/>
                     </w:rPr>
                   </w:pPr>
                   <w:r>
                     <w:rPr>
+                      <w:rFonts w:ascii="Times New Roman" w:hAnsi="Times New Roman" w:cs="Times New Roman"/>
                       <w:webHidden/>
+                      <w:color w:val="000000"/>
                       <w:sz w:val="24"/>
                       <w:szCs w:val="24"/>
                     </w:rPr>
-                    <w:t>Vehicle</w:t>
+                    <w:t>This is an empty tile around a Factory</w:t>
                   </w:r>
+                </w:p>
+              </w:tc>
+              <w:tc>
+                <w:tcPr>
+                  <w:tcW w:w="1469" w:type="dxa"/>
+                  <w:tcBorders>
+                    <w:top w:val="nil"/>
+                    <w:left w:val="single" w:sz="4" w:space="0" w:color="auto"/>
+                    <w:bottom w:val="single" w:sz="4" w:space="0" w:color="auto"/>
+                    <w:right w:val="single" w:sz="4" w:space="0" w:color="auto"/>
+                  </w:tcBorders>
+                  <w:shd w:val="clear" w:color="auto" w:fill="auto"/>
+                  <w:noWrap/>
+                  <w:vAlign w:val="bottom"/>
+                </w:tcPr>
+                <w:p>
+                  <w:pPr>
+                    <w:rPr>
+                      <w:rFonts w:ascii="Calibri" w:hAnsi="Calibri" w:cs="Calibri"/>
+                      <w:color w:val="000000"/>
+                      <w:sz w:val="22"/>
+                      <w:szCs w:val="22"/>
+                    </w:rPr>
+                  </w:pPr>
                 </w:p>
               </w:tc>
             </w:tr>
             <w:tr>
+              <w:trPr>
+                <w:trHeight w:val="271"/>
+              </w:trPr>
               <w:tc>
                 <w:tcPr>
-                  <w:tcW w:w="1544" w:type="dxa"/>
+                  <w:tcW w:w="1312" w:type="dxa"/>
+                  <w:tcBorders>
+                    <w:top w:val="nil"/>
+                    <w:left w:val="single" w:sz="4" w:space="0" w:color="auto"/>
+                    <w:bottom w:val="single" w:sz="4" w:space="0" w:color="auto"/>
+                    <w:right w:val="single" w:sz="4" w:space="0" w:color="auto"/>
+                  </w:tcBorders>
+                  <w:shd w:val="clear" w:color="auto" w:fill="auto"/>
+                  <w:noWrap/>
+                  <w:vAlign w:val="bottom"/>
+                  <w:hideMark/>
                 </w:tcPr>
                 <w:p>
                   <w:pPr>
-                    <w:pStyle w:val="ListParagraph"/>
-                    <w:ind w:left="0"/>
                     <w:rPr>
-                      <w:webHidden/>
-                      <w:sz w:val="24"/>
-                      <w:szCs w:val="24"/>
+                      <w:rFonts w:ascii="Calibri" w:hAnsi="Calibri" w:cs="Calibri"/>
+                      <w:color w:val="000000"/>
+                      <w:sz w:val="22"/>
+                      <w:szCs w:val="22"/>
                     </w:rPr>
                   </w:pPr>
                   <w:r>
                     <w:rPr>
-                      <w:webHidden/>
-                      <w:sz w:val="24"/>
-                      <w:szCs w:val="24"/>
+                      <w:rFonts w:ascii="Calibri" w:hAnsi="Calibri" w:cs="Calibri"/>
+                      <w:color w:val="000000"/>
+                      <w:sz w:val="22"/>
+                      <w:szCs w:val="22"/>
                     </w:rPr>
                     <w:t>&amp;</w:t>
                   </w:r>
@@ -2902,21 +3274,31 @@
               </w:tc>
               <w:tc>
                 <w:tcPr>
-                  <w:tcW w:w="1825" w:type="dxa"/>
+                  <w:tcW w:w="2819" w:type="dxa"/>
+                  <w:tcBorders>
+                    <w:top w:val="single" w:sz="4" w:space="0" w:color="auto"/>
+                    <w:left w:val="nil"/>
+                    <w:bottom w:val="single" w:sz="4" w:space="0" w:color="auto"/>
+                    <w:right w:val="nil"/>
+                  </w:tcBorders>
+                  <w:shd w:val="clear" w:color="auto" w:fill="auto"/>
+                  <w:noWrap/>
+                  <w:vAlign w:val="center"/>
+                  <w:hideMark/>
                 </w:tcPr>
                 <w:p>
                   <w:pPr>
-                    <w:pStyle w:val="ListParagraph"/>
-                    <w:ind w:left="0"/>
                     <w:rPr>
-                      <w:webHidden/>
+                      <w:rFonts w:ascii="Times New Roman" w:hAnsi="Times New Roman" w:cs="Times New Roman"/>
+                      <w:color w:val="000000"/>
                       <w:sz w:val="24"/>
                       <w:szCs w:val="24"/>
                     </w:rPr>
                   </w:pPr>
                   <w:r>
                     <w:rPr>
-                      <w:webHidden/>
+                      <w:rFonts w:ascii="Times New Roman" w:hAnsi="Times New Roman" w:cs="Times New Roman"/>
+                      <w:color w:val="000000"/>
                       <w:sz w:val="24"/>
                       <w:szCs w:val="24"/>
                     </w:rPr>
@@ -2924,303 +3306,1107 @@
                   </w:r>
                 </w:p>
               </w:tc>
-            </w:tr>
-            <w:tr>
               <w:tc>
                 <w:tcPr>
-                  <w:tcW w:w="1544" w:type="dxa"/>
+                  <w:tcW w:w="1469" w:type="dxa"/>
+                  <w:tcBorders>
+                    <w:top w:val="nil"/>
+                    <w:left w:val="single" w:sz="4" w:space="0" w:color="auto"/>
+                    <w:bottom w:val="single" w:sz="4" w:space="0" w:color="auto"/>
+                    <w:right w:val="single" w:sz="4" w:space="0" w:color="auto"/>
+                  </w:tcBorders>
+                  <w:shd w:val="clear" w:color="auto" w:fill="auto"/>
+                  <w:noWrap/>
+                  <w:vAlign w:val="bottom"/>
+                  <w:hideMark/>
                 </w:tcPr>
                 <w:p>
                   <w:pPr>
-                    <w:pStyle w:val="ListParagraph"/>
-                    <w:ind w:left="0"/>
                     <w:rPr>
-                      <w:webHidden/>
-                      <w:sz w:val="24"/>
-                      <w:szCs w:val="24"/>
+                      <w:rFonts w:ascii="Calibri" w:hAnsi="Calibri" w:cs="Calibri"/>
+                      <w:color w:val="000000"/>
+                      <w:sz w:val="22"/>
+                      <w:szCs w:val="22"/>
                     </w:rPr>
                   </w:pPr>
                   <w:r>
                     <w:rPr>
-                      <w:webHidden/>
-                      <w:sz w:val="24"/>
-                      <w:szCs w:val="24"/>
+                      <w:rFonts w:ascii="Calibri" w:hAnsi="Calibri" w:cs="Calibri"/>
+                      <w:color w:val="000000"/>
+                      <w:sz w:val="22"/>
+                      <w:szCs w:val="22"/>
                     </w:rPr>
-                    <w:t>|</w:t>
+                    <w:t> </w:t>
+                  </w:r>
+                </w:p>
+              </w:tc>
+            </w:tr>
+            <w:tr>
+              <w:trPr>
+                <w:trHeight w:val="258"/>
+              </w:trPr>
+              <w:tc>
+                <w:tcPr>
+                  <w:tcW w:w="1312" w:type="dxa"/>
+                  <w:tcBorders>
+                    <w:top w:val="nil"/>
+                    <w:left w:val="single" w:sz="4" w:space="0" w:color="auto"/>
+                    <w:bottom w:val="single" w:sz="4" w:space="0" w:color="auto"/>
+                    <w:right w:val="single" w:sz="4" w:space="0" w:color="auto"/>
+                  </w:tcBorders>
+                  <w:shd w:val="clear" w:color="auto" w:fill="auto"/>
+                  <w:noWrap/>
+                  <w:vAlign w:val="bottom"/>
+                  <w:hideMark/>
+                </w:tcPr>
+                <w:p>
+                  <w:pPr>
+                    <w:rPr>
+                      <w:rFonts w:ascii="Calibri" w:hAnsi="Calibri" w:cs="Calibri"/>
+                      <w:color w:val="000000"/>
+                      <w:sz w:val="22"/>
+                      <w:szCs w:val="22"/>
+                    </w:rPr>
+                  </w:pPr>
+                  <w:r>
+                    <w:rPr>
+                      <w:rFonts w:ascii="Calibri" w:hAnsi="Calibri" w:cs="Calibri"/>
+                      <w:color w:val="000000"/>
+                      <w:sz w:val="22"/>
+                      <w:szCs w:val="22"/>
+                    </w:rPr>
+                    <w:t>"|"</w:t>
                   </w:r>
                 </w:p>
               </w:tc>
               <w:tc>
                 <w:tcPr>
-                  <w:tcW w:w="1825" w:type="dxa"/>
+                  <w:tcW w:w="2819" w:type="dxa"/>
+                  <w:tcBorders>
+                    <w:top w:val="single" w:sz="4" w:space="0" w:color="auto"/>
+                    <w:left w:val="nil"/>
+                    <w:bottom w:val="single" w:sz="4" w:space="0" w:color="auto"/>
+                    <w:right w:val="single" w:sz="4" w:space="0" w:color="auto"/>
+                  </w:tcBorders>
+                  <w:shd w:val="clear" w:color="auto" w:fill="auto"/>
+                  <w:noWrap/>
+                  <w:vAlign w:val="bottom"/>
+                  <w:hideMark/>
                 </w:tcPr>
                 <w:p>
                   <w:pPr>
-                    <w:pStyle w:val="ListParagraph"/>
-                    <w:ind w:left="0"/>
                     <w:rPr>
-                      <w:webHidden/>
-                      <w:sz w:val="24"/>
-                      <w:szCs w:val="24"/>
+                      <w:rFonts w:ascii="Calibri" w:hAnsi="Calibri" w:cs="Calibri"/>
+                      <w:color w:val="000000"/>
+                      <w:sz w:val="22"/>
+                      <w:szCs w:val="22"/>
                     </w:rPr>
                   </w:pPr>
                   <w:r>
                     <w:rPr>
-                      <w:webHidden/>
-                      <w:sz w:val="24"/>
-                      <w:szCs w:val="24"/>
+                      <w:rFonts w:ascii="Calibri" w:hAnsi="Calibri" w:cs="Calibri"/>
+                      <w:color w:val="000000"/>
+                      <w:sz w:val="22"/>
+                      <w:szCs w:val="22"/>
                     </w:rPr>
-                    <w:t>Road Up/Down</w:t>
+                    <w:t>Vertical Road</w:t>
+                  </w:r>
+                </w:p>
+              </w:tc>
+              <w:tc>
+                <w:tcPr>
+                  <w:tcW w:w="1469" w:type="dxa"/>
+                  <w:tcBorders>
+                    <w:top w:val="nil"/>
+                    <w:left w:val="nil"/>
+                    <w:bottom w:val="single" w:sz="4" w:space="0" w:color="auto"/>
+                    <w:right w:val="single" w:sz="4" w:space="0" w:color="auto"/>
+                  </w:tcBorders>
+                  <w:shd w:val="clear" w:color="auto" w:fill="auto"/>
+                  <w:noWrap/>
+                  <w:vAlign w:val="bottom"/>
+                  <w:hideMark/>
+                </w:tcPr>
+                <w:p>
+                  <w:pPr>
+                    <w:rPr>
+                      <w:rFonts w:ascii="Calibri" w:hAnsi="Calibri" w:cs="Calibri"/>
+                      <w:color w:val="000000"/>
+                      <w:sz w:val="22"/>
+                      <w:szCs w:val="22"/>
+                    </w:rPr>
+                  </w:pPr>
+                  <w:r>
+                    <w:rPr>
+                      <w:rFonts w:ascii="Calibri" w:hAnsi="Calibri" w:cs="Calibri"/>
+                      <w:color w:val="000000"/>
+                      <w:sz w:val="22"/>
+                      <w:szCs w:val="22"/>
+                    </w:rPr>
+                    <w:t> </w:t>
                   </w:r>
                 </w:p>
               </w:tc>
             </w:tr>
             <w:tr>
+              <w:trPr>
+                <w:trHeight w:val="258"/>
+              </w:trPr>
               <w:tc>
                 <w:tcPr>
-                  <w:tcW w:w="1544" w:type="dxa"/>
+                  <w:tcW w:w="1312" w:type="dxa"/>
+                  <w:tcBorders>
+                    <w:top w:val="nil"/>
+                    <w:left w:val="single" w:sz="4" w:space="0" w:color="auto"/>
+                    <w:bottom w:val="single" w:sz="4" w:space="0" w:color="auto"/>
+                    <w:right w:val="single" w:sz="4" w:space="0" w:color="auto"/>
+                  </w:tcBorders>
+                  <w:shd w:val="clear" w:color="auto" w:fill="auto"/>
+                  <w:noWrap/>
+                  <w:vAlign w:val="bottom"/>
+                  <w:hideMark/>
                 </w:tcPr>
                 <w:p>
                   <w:pPr>
-                    <w:pStyle w:val="ListParagraph"/>
-                    <w:ind w:left="0"/>
                     <w:rPr>
-                      <w:webHidden/>
-                      <w:sz w:val="24"/>
-                      <w:szCs w:val="24"/>
+                      <w:rFonts w:ascii="Calibri" w:hAnsi="Calibri" w:cs="Calibri"/>
+                      <w:color w:val="000000"/>
+                      <w:sz w:val="22"/>
+                      <w:szCs w:val="22"/>
                     </w:rPr>
                   </w:pPr>
                   <w:r>
                     <w:rPr>
-                      <w:webHidden/>
-                      <w:sz w:val="24"/>
-                      <w:szCs w:val="24"/>
+                      <w:rFonts w:ascii="Calibri" w:hAnsi="Calibri" w:cs="Calibri"/>
+                      <w:color w:val="000000"/>
+                      <w:sz w:val="22"/>
+                      <w:szCs w:val="22"/>
                     </w:rPr>
-                    <w:t>-</w:t>
+                    <w:t>"-"</w:t>
                   </w:r>
                 </w:p>
               </w:tc>
               <w:tc>
                 <w:tcPr>
-                  <w:tcW w:w="1825" w:type="dxa"/>
+                  <w:tcW w:w="2819" w:type="dxa"/>
+                  <w:tcBorders>
+                    <w:top w:val="nil"/>
+                    <w:left w:val="nil"/>
+                    <w:bottom w:val="single" w:sz="4" w:space="0" w:color="auto"/>
+                    <w:right w:val="single" w:sz="4" w:space="0" w:color="auto"/>
+                  </w:tcBorders>
+                  <w:shd w:val="clear" w:color="auto" w:fill="auto"/>
+                  <w:noWrap/>
+                  <w:vAlign w:val="bottom"/>
+                  <w:hideMark/>
                 </w:tcPr>
                 <w:p>
                   <w:pPr>
-                    <w:pStyle w:val="ListParagraph"/>
-                    <w:ind w:left="0"/>
                     <w:rPr>
-                      <w:webHidden/>
-                      <w:sz w:val="24"/>
-                      <w:szCs w:val="24"/>
+                      <w:rFonts w:ascii="Calibri" w:hAnsi="Calibri" w:cs="Calibri"/>
+                      <w:color w:val="000000"/>
+                      <w:sz w:val="22"/>
+                      <w:szCs w:val="22"/>
                     </w:rPr>
                   </w:pPr>
                   <w:r>
                     <w:rPr>
-                      <w:webHidden/>
-                      <w:sz w:val="24"/>
-                      <w:szCs w:val="24"/>
+                      <w:rFonts w:ascii="Calibri" w:hAnsi="Calibri" w:cs="Calibri"/>
+                      <w:color w:val="000000"/>
+                      <w:sz w:val="22"/>
+                      <w:szCs w:val="22"/>
                     </w:rPr>
-                    <w:t>Road Right/ Left</w:t>
+                    <w:t>Horizontal Road</w:t>
+                  </w:r>
+                </w:p>
+              </w:tc>
+              <w:tc>
+                <w:tcPr>
+                  <w:tcW w:w="1469" w:type="dxa"/>
+                  <w:tcBorders>
+                    <w:top w:val="nil"/>
+                    <w:left w:val="nil"/>
+                    <w:bottom w:val="single" w:sz="4" w:space="0" w:color="auto"/>
+                    <w:right w:val="single" w:sz="4" w:space="0" w:color="auto"/>
+                  </w:tcBorders>
+                  <w:shd w:val="clear" w:color="auto" w:fill="auto"/>
+                  <w:noWrap/>
+                  <w:vAlign w:val="bottom"/>
+                  <w:hideMark/>
+                </w:tcPr>
+                <w:p>
+                  <w:pPr>
+                    <w:rPr>
+                      <w:rFonts w:ascii="Calibri" w:hAnsi="Calibri" w:cs="Calibri"/>
+                      <w:color w:val="000000"/>
+                      <w:sz w:val="22"/>
+                      <w:szCs w:val="22"/>
+                    </w:rPr>
+                  </w:pPr>
+                  <w:r>
+                    <w:rPr>
+                      <w:rFonts w:ascii="Calibri" w:hAnsi="Calibri" w:cs="Calibri"/>
+                      <w:color w:val="000000"/>
+                      <w:sz w:val="22"/>
+                      <w:szCs w:val="22"/>
+                    </w:rPr>
+                    <w:t> </w:t>
                   </w:r>
                 </w:p>
               </w:tc>
             </w:tr>
             <w:tr>
+              <w:trPr>
+                <w:trHeight w:val="258"/>
+              </w:trPr>
               <w:tc>
                 <w:tcPr>
-                  <w:tcW w:w="1544" w:type="dxa"/>
+                  <w:tcW w:w="1312" w:type="dxa"/>
+                  <w:tcBorders>
+                    <w:top w:val="nil"/>
+                    <w:left w:val="single" w:sz="4" w:space="0" w:color="auto"/>
+                    <w:bottom w:val="single" w:sz="4" w:space="0" w:color="auto"/>
+                    <w:right w:val="single" w:sz="4" w:space="0" w:color="auto"/>
+                  </w:tcBorders>
+                  <w:shd w:val="clear" w:color="auto" w:fill="auto"/>
+                  <w:noWrap/>
+                  <w:vAlign w:val="bottom"/>
+                  <w:hideMark/>
                 </w:tcPr>
                 <w:p>
                   <w:pPr>
-                    <w:pStyle w:val="ListParagraph"/>
-                    <w:ind w:left="0"/>
                     <w:rPr>
-                      <w:webHidden/>
-                      <w:sz w:val="24"/>
-                      <w:szCs w:val="24"/>
+                      <w:rFonts w:ascii="Calibri" w:hAnsi="Calibri" w:cs="Calibri"/>
+                      <w:color w:val="000000"/>
+                      <w:sz w:val="22"/>
+                      <w:szCs w:val="22"/>
                     </w:rPr>
                   </w:pPr>
                   <w:r>
                     <w:rPr>
-                      <w:webHidden/>
-                      <w:sz w:val="24"/>
-                      <w:szCs w:val="24"/>
+                      <w:rFonts w:ascii="Calibri" w:hAnsi="Calibri" w:cs="Calibri"/>
+                      <w:color w:val="000000"/>
+                      <w:sz w:val="22"/>
+                      <w:szCs w:val="22"/>
                     </w:rPr>
-                    <w:t>J</w:t>
+                    <w:t>└</w:t>
                   </w:r>
                 </w:p>
               </w:tc>
               <w:tc>
                 <w:tcPr>
-                  <w:tcW w:w="1825" w:type="dxa"/>
+                  <w:tcW w:w="2819" w:type="dxa"/>
+                  <w:tcBorders>
+                    <w:top w:val="nil"/>
+                    <w:left w:val="nil"/>
+                    <w:bottom w:val="single" w:sz="4" w:space="0" w:color="auto"/>
+                    <w:right w:val="single" w:sz="4" w:space="0" w:color="auto"/>
+                  </w:tcBorders>
+                  <w:shd w:val="clear" w:color="auto" w:fill="auto"/>
+                  <w:noWrap/>
+                  <w:vAlign w:val="bottom"/>
+                  <w:hideMark/>
                 </w:tcPr>
                 <w:p>
                   <w:pPr>
-                    <w:pStyle w:val="ListParagraph"/>
-                    <w:ind w:left="0"/>
                     <w:rPr>
-                      <w:webHidden/>
-                      <w:sz w:val="24"/>
-                      <w:szCs w:val="24"/>
+                      <w:rFonts w:ascii="Calibri" w:hAnsi="Calibri" w:cs="Calibri"/>
+                      <w:color w:val="000000"/>
+                      <w:sz w:val="22"/>
+                      <w:szCs w:val="22"/>
                     </w:rPr>
                   </w:pPr>
                   <w:r>
                     <w:rPr>
-                      <w:webHidden/>
-                      <w:sz w:val="24"/>
-                      <w:szCs w:val="24"/>
+                      <w:rFonts w:ascii="Calibri" w:hAnsi="Calibri" w:cs="Calibri"/>
+                      <w:color w:val="000000"/>
+                      <w:sz w:val="22"/>
+                      <w:szCs w:val="22"/>
                     </w:rPr>
-                    <w:t>Road Up/ Left</w:t>
+                    <w:t>Curve: Up/ Right</w:t>
+                  </w:r>
+                </w:p>
+              </w:tc>
+              <w:tc>
+                <w:tcPr>
+                  <w:tcW w:w="1469" w:type="dxa"/>
+                  <w:tcBorders>
+                    <w:top w:val="nil"/>
+                    <w:left w:val="nil"/>
+                    <w:bottom w:val="single" w:sz="4" w:space="0" w:color="auto"/>
+                    <w:right w:val="single" w:sz="4" w:space="0" w:color="auto"/>
+                  </w:tcBorders>
+                  <w:shd w:val="clear" w:color="auto" w:fill="auto"/>
+                  <w:noWrap/>
+                  <w:vAlign w:val="bottom"/>
+                  <w:hideMark/>
+                </w:tcPr>
+                <w:p>
+                  <w:pPr>
+                    <w:rPr>
+                      <w:rFonts w:ascii="Calibri" w:hAnsi="Calibri" w:cs="Calibri"/>
+                      <w:color w:val="000000"/>
+                      <w:sz w:val="22"/>
+                      <w:szCs w:val="22"/>
+                    </w:rPr>
+                  </w:pPr>
+                  <w:r>
+                    <w:rPr>
+                      <w:rFonts w:ascii="Calibri" w:hAnsi="Calibri" w:cs="Calibri"/>
+                      <w:color w:val="000000"/>
+                      <w:sz w:val="22"/>
+                      <w:szCs w:val="22"/>
+                    </w:rPr>
+                    <w:t>ALT + 2496</w:t>
                   </w:r>
                 </w:p>
               </w:tc>
             </w:tr>
             <w:tr>
+              <w:trPr>
+                <w:trHeight w:val="258"/>
+              </w:trPr>
               <w:tc>
                 <w:tcPr>
-                  <w:tcW w:w="1544" w:type="dxa"/>
+                  <w:tcW w:w="1312" w:type="dxa"/>
+                  <w:tcBorders>
+                    <w:top w:val="nil"/>
+                    <w:left w:val="single" w:sz="4" w:space="0" w:color="auto"/>
+                    <w:bottom w:val="single" w:sz="4" w:space="0" w:color="auto"/>
+                    <w:right w:val="single" w:sz="4" w:space="0" w:color="auto"/>
+                  </w:tcBorders>
+                  <w:shd w:val="clear" w:color="auto" w:fill="auto"/>
+                  <w:noWrap/>
+                  <w:vAlign w:val="bottom"/>
+                  <w:hideMark/>
                 </w:tcPr>
                 <w:p>
                   <w:pPr>
-                    <w:pStyle w:val="ListParagraph"/>
-                    <w:ind w:left="0"/>
                     <w:rPr>
-                      <w:webHidden/>
-                      <w:sz w:val="24"/>
-                      <w:szCs w:val="24"/>
+                      <w:rFonts w:ascii="Calibri" w:hAnsi="Calibri" w:cs="Calibri"/>
+                      <w:color w:val="000000"/>
+                      <w:sz w:val="22"/>
+                      <w:szCs w:val="22"/>
                     </w:rPr>
                   </w:pPr>
                   <w:r>
                     <w:rPr>
-                      <w:webHidden/>
-                      <w:sz w:val="24"/>
-                      <w:szCs w:val="24"/>
+                      <w:rFonts w:ascii="Calibri" w:hAnsi="Calibri" w:cs="Calibri"/>
+                      <w:color w:val="000000"/>
+                      <w:sz w:val="22"/>
+                      <w:szCs w:val="22"/>
                     </w:rPr>
-                    <w:t>L</w:t>
+                    <w:t>┘</w:t>
                   </w:r>
                 </w:p>
               </w:tc>
               <w:tc>
                 <w:tcPr>
-                  <w:tcW w:w="1825" w:type="dxa"/>
+                  <w:tcW w:w="2819" w:type="dxa"/>
+                  <w:tcBorders>
+                    <w:top w:val="nil"/>
+                    <w:left w:val="nil"/>
+                    <w:bottom w:val="single" w:sz="4" w:space="0" w:color="auto"/>
+                    <w:right w:val="single" w:sz="4" w:space="0" w:color="auto"/>
+                  </w:tcBorders>
+                  <w:shd w:val="clear" w:color="auto" w:fill="auto"/>
+                  <w:noWrap/>
+                  <w:vAlign w:val="bottom"/>
+                  <w:hideMark/>
                 </w:tcPr>
                 <w:p>
                   <w:pPr>
-                    <w:pStyle w:val="ListParagraph"/>
-                    <w:ind w:left="0"/>
                     <w:rPr>
-                      <w:webHidden/>
-                      <w:sz w:val="24"/>
-                      <w:szCs w:val="24"/>
+                      <w:rFonts w:ascii="Calibri" w:hAnsi="Calibri" w:cs="Calibri"/>
+                      <w:color w:val="000000"/>
+                      <w:sz w:val="22"/>
+                      <w:szCs w:val="22"/>
                     </w:rPr>
                   </w:pPr>
                   <w:r>
                     <w:rPr>
-                      <w:webHidden/>
-                      <w:sz w:val="24"/>
-                      <w:szCs w:val="24"/>
+                      <w:rFonts w:ascii="Calibri" w:hAnsi="Calibri" w:cs="Calibri"/>
+                      <w:color w:val="000000"/>
+                      <w:sz w:val="22"/>
+                      <w:szCs w:val="22"/>
                     </w:rPr>
-                    <w:t>Road Up/ Right</w:t>
+                    <w:t>Curve: Up/ Left</w:t>
+                  </w:r>
+                </w:p>
+              </w:tc>
+              <w:tc>
+                <w:tcPr>
+                  <w:tcW w:w="1469" w:type="dxa"/>
+                  <w:tcBorders>
+                    <w:top w:val="nil"/>
+                    <w:left w:val="nil"/>
+                    <w:bottom w:val="single" w:sz="4" w:space="0" w:color="auto"/>
+                    <w:right w:val="single" w:sz="4" w:space="0" w:color="auto"/>
+                  </w:tcBorders>
+                  <w:shd w:val="clear" w:color="auto" w:fill="auto"/>
+                  <w:noWrap/>
+                  <w:vAlign w:val="bottom"/>
+                  <w:hideMark/>
+                </w:tcPr>
+                <w:p>
+                  <w:pPr>
+                    <w:rPr>
+                      <w:rFonts w:ascii="Calibri" w:hAnsi="Calibri" w:cs="Calibri"/>
+                      <w:color w:val="000000"/>
+                      <w:sz w:val="22"/>
+                      <w:szCs w:val="22"/>
+                    </w:rPr>
+                  </w:pPr>
+                  <w:r>
+                    <w:rPr>
+                      <w:rFonts w:ascii="Calibri" w:hAnsi="Calibri" w:cs="Calibri"/>
+                      <w:color w:val="000000"/>
+                      <w:sz w:val="22"/>
+                      <w:szCs w:val="22"/>
+                    </w:rPr>
+                    <w:t>ALT +2521</w:t>
                   </w:r>
                 </w:p>
               </w:tc>
             </w:tr>
             <w:tr>
+              <w:trPr>
+                <w:trHeight w:val="258"/>
+              </w:trPr>
               <w:tc>
                 <w:tcPr>
-                  <w:tcW w:w="1544" w:type="dxa"/>
+                  <w:tcW w:w="1312" w:type="dxa"/>
+                  <w:tcBorders>
+                    <w:top w:val="nil"/>
+                    <w:left w:val="single" w:sz="4" w:space="0" w:color="auto"/>
+                    <w:bottom w:val="single" w:sz="4" w:space="0" w:color="auto"/>
+                    <w:right w:val="single" w:sz="4" w:space="0" w:color="auto"/>
+                  </w:tcBorders>
+                  <w:shd w:val="clear" w:color="auto" w:fill="auto"/>
+                  <w:noWrap/>
+                  <w:vAlign w:val="bottom"/>
+                  <w:hideMark/>
                 </w:tcPr>
                 <w:p>
                   <w:pPr>
-                    <w:pStyle w:val="ListParagraph"/>
-                    <w:ind w:left="0"/>
                     <w:rPr>
-                      <w:webHidden/>
-                      <w:sz w:val="24"/>
-                      <w:szCs w:val="24"/>
+                      <w:rFonts w:ascii="Calibri" w:hAnsi="Calibri" w:cs="Calibri"/>
+                      <w:color w:val="000000"/>
+                      <w:sz w:val="22"/>
+                      <w:szCs w:val="22"/>
                     </w:rPr>
                   </w:pPr>
                   <w:r>
                     <w:rPr>
-                      <w:webHidden/>
-                      <w:sz w:val="24"/>
-                      <w:szCs w:val="24"/>
+                      <w:rFonts w:ascii="Calibri" w:hAnsi="Calibri" w:cs="Calibri"/>
+                      <w:color w:val="000000"/>
+                      <w:sz w:val="22"/>
+                      <w:szCs w:val="22"/>
                     </w:rPr>
-                    <w:t>7</w:t>
+                    <w:t>┌</w:t>
                   </w:r>
                 </w:p>
               </w:tc>
               <w:tc>
                 <w:tcPr>
-                  <w:tcW w:w="1825" w:type="dxa"/>
+                  <w:tcW w:w="2819" w:type="dxa"/>
+                  <w:tcBorders>
+                    <w:top w:val="nil"/>
+                    <w:left w:val="nil"/>
+                    <w:bottom w:val="single" w:sz="4" w:space="0" w:color="auto"/>
+                    <w:right w:val="single" w:sz="4" w:space="0" w:color="auto"/>
+                  </w:tcBorders>
+                  <w:shd w:val="clear" w:color="auto" w:fill="auto"/>
+                  <w:noWrap/>
+                  <w:vAlign w:val="bottom"/>
+                  <w:hideMark/>
                 </w:tcPr>
                 <w:p>
                   <w:pPr>
-                    <w:pStyle w:val="ListParagraph"/>
-                    <w:ind w:left="0"/>
                     <w:rPr>
-                      <w:webHidden/>
-                      <w:sz w:val="24"/>
-                      <w:szCs w:val="24"/>
+                      <w:rFonts w:ascii="Calibri" w:hAnsi="Calibri" w:cs="Calibri"/>
+                      <w:color w:val="000000"/>
+                      <w:sz w:val="22"/>
+                      <w:szCs w:val="22"/>
                     </w:rPr>
                   </w:pPr>
                   <w:r>
                     <w:rPr>
-                      <w:webHidden/>
-                      <w:sz w:val="24"/>
-                      <w:szCs w:val="24"/>
+                      <w:rFonts w:ascii="Calibri" w:hAnsi="Calibri" w:cs="Calibri"/>
+                      <w:color w:val="000000"/>
+                      <w:sz w:val="22"/>
+                      <w:szCs w:val="22"/>
                     </w:rPr>
-                    <w:t>Road Down/ Left</w:t>
+                    <w:t>Curve: Down / Right</w:t>
+                  </w:r>
+                </w:p>
+              </w:tc>
+              <w:tc>
+                <w:tcPr>
+                  <w:tcW w:w="1469" w:type="dxa"/>
+                  <w:tcBorders>
+                    <w:top w:val="nil"/>
+                    <w:left w:val="nil"/>
+                    <w:bottom w:val="single" w:sz="4" w:space="0" w:color="auto"/>
+                    <w:right w:val="single" w:sz="4" w:space="0" w:color="auto"/>
+                  </w:tcBorders>
+                  <w:shd w:val="clear" w:color="auto" w:fill="auto"/>
+                  <w:noWrap/>
+                  <w:vAlign w:val="bottom"/>
+                  <w:hideMark/>
+                </w:tcPr>
+                <w:p>
+                  <w:pPr>
+                    <w:rPr>
+                      <w:rFonts w:ascii="Calibri" w:hAnsi="Calibri" w:cs="Calibri"/>
+                      <w:color w:val="000000"/>
+                      <w:sz w:val="22"/>
+                      <w:szCs w:val="22"/>
+                    </w:rPr>
+                  </w:pPr>
+                  <w:r>
+                    <w:rPr>
+                      <w:rFonts w:ascii="Calibri" w:hAnsi="Calibri" w:cs="Calibri"/>
+                      <w:color w:val="000000"/>
+                      <w:sz w:val="22"/>
+                      <w:szCs w:val="22"/>
+                    </w:rPr>
+                    <w:t>ALT + 2522</w:t>
                   </w:r>
                 </w:p>
               </w:tc>
             </w:tr>
             <w:tr>
+              <w:trPr>
+                <w:trHeight w:val="258"/>
+              </w:trPr>
               <w:tc>
                 <w:tcPr>
-                  <w:tcW w:w="1544" w:type="dxa"/>
+                  <w:tcW w:w="1312" w:type="dxa"/>
+                  <w:tcBorders>
+                    <w:top w:val="nil"/>
+                    <w:left w:val="single" w:sz="4" w:space="0" w:color="auto"/>
+                    <w:bottom w:val="single" w:sz="4" w:space="0" w:color="auto"/>
+                    <w:right w:val="single" w:sz="4" w:space="0" w:color="auto"/>
+                  </w:tcBorders>
+                  <w:shd w:val="clear" w:color="auto" w:fill="auto"/>
+                  <w:noWrap/>
+                  <w:vAlign w:val="bottom"/>
+                  <w:hideMark/>
                 </w:tcPr>
                 <w:p>
                   <w:pPr>
-                    <w:pStyle w:val="ListParagraph"/>
-                    <w:ind w:left="0"/>
                     <w:rPr>
-                      <w:webHidden/>
-                      <w:sz w:val="24"/>
-                      <w:szCs w:val="24"/>
+                      <w:rFonts w:ascii="Calibri" w:hAnsi="Calibri" w:cs="Calibri"/>
+                      <w:color w:val="000000"/>
+                      <w:sz w:val="22"/>
+                      <w:szCs w:val="22"/>
                     </w:rPr>
                   </w:pPr>
                   <w:r>
                     <w:rPr>
-                      <w:webHidden/>
-                      <w:sz w:val="24"/>
-                      <w:szCs w:val="24"/>
+                      <w:rFonts w:ascii="Calibri" w:hAnsi="Calibri" w:cs="Calibri"/>
+                      <w:color w:val="000000"/>
+                      <w:sz w:val="22"/>
+                      <w:szCs w:val="22"/>
                     </w:rPr>
-                    <w:t>F</w:t>
+                    <w:t>┐</w:t>
                   </w:r>
                 </w:p>
               </w:tc>
               <w:tc>
                 <w:tcPr>
-                  <w:tcW w:w="1825" w:type="dxa"/>
+                  <w:tcW w:w="2819" w:type="dxa"/>
+                  <w:tcBorders>
+                    <w:top w:val="nil"/>
+                    <w:left w:val="nil"/>
+                    <w:bottom w:val="single" w:sz="4" w:space="0" w:color="auto"/>
+                    <w:right w:val="single" w:sz="4" w:space="0" w:color="auto"/>
+                  </w:tcBorders>
+                  <w:shd w:val="clear" w:color="auto" w:fill="auto"/>
+                  <w:noWrap/>
+                  <w:vAlign w:val="bottom"/>
+                  <w:hideMark/>
                 </w:tcPr>
                 <w:p>
                   <w:pPr>
-                    <w:pStyle w:val="ListParagraph"/>
-                    <w:ind w:left="0"/>
                     <w:rPr>
-                      <w:webHidden/>
-                      <w:sz w:val="24"/>
-                      <w:szCs w:val="24"/>
+                      <w:rFonts w:ascii="Calibri" w:hAnsi="Calibri" w:cs="Calibri"/>
+                      <w:color w:val="000000"/>
+                      <w:sz w:val="22"/>
+                      <w:szCs w:val="22"/>
                     </w:rPr>
                   </w:pPr>
                   <w:r>
                     <w:rPr>
-                      <w:webHidden/>
-                      <w:sz w:val="24"/>
-                      <w:szCs w:val="24"/>
+                      <w:rFonts w:ascii="Calibri" w:hAnsi="Calibri" w:cs="Calibri"/>
+                      <w:color w:val="000000"/>
+                      <w:sz w:val="22"/>
+                      <w:szCs w:val="22"/>
                     </w:rPr>
-                    <w:t>Road Down/ Right</w:t>
+                    <w:t>Curve: Down / Left</w:t>
+                  </w:r>
+                </w:p>
+              </w:tc>
+              <w:tc>
+                <w:tcPr>
+                  <w:tcW w:w="1469" w:type="dxa"/>
+                  <w:tcBorders>
+                    <w:top w:val="nil"/>
+                    <w:left w:val="nil"/>
+                    <w:bottom w:val="single" w:sz="4" w:space="0" w:color="auto"/>
+                    <w:right w:val="single" w:sz="4" w:space="0" w:color="auto"/>
+                  </w:tcBorders>
+                  <w:shd w:val="clear" w:color="auto" w:fill="auto"/>
+                  <w:noWrap/>
+                  <w:vAlign w:val="bottom"/>
+                  <w:hideMark/>
+                </w:tcPr>
+                <w:p>
+                  <w:pPr>
+                    <w:rPr>
+                      <w:rFonts w:ascii="Calibri" w:hAnsi="Calibri" w:cs="Calibri"/>
+                      <w:color w:val="000000"/>
+                      <w:sz w:val="22"/>
+                      <w:szCs w:val="22"/>
+                    </w:rPr>
+                  </w:pPr>
+                  <w:r>
+                    <w:rPr>
+                      <w:rFonts w:ascii="Calibri" w:hAnsi="Calibri" w:cs="Calibri"/>
+                      <w:color w:val="000000"/>
+                      <w:sz w:val="22"/>
+                      <w:szCs w:val="22"/>
+                    </w:rPr>
+                    <w:t>ALT + 2495</w:t>
+                  </w:r>
+                </w:p>
+              </w:tc>
+            </w:tr>
+            <w:tr>
+              <w:trPr>
+                <w:trHeight w:val="258"/>
+              </w:trPr>
+              <w:tc>
+                <w:tcPr>
+                  <w:tcW w:w="1312" w:type="dxa"/>
+                  <w:tcBorders>
+                    <w:top w:val="nil"/>
+                    <w:left w:val="single" w:sz="4" w:space="0" w:color="auto"/>
+                    <w:bottom w:val="single" w:sz="4" w:space="0" w:color="auto"/>
+                    <w:right w:val="single" w:sz="4" w:space="0" w:color="auto"/>
+                  </w:tcBorders>
+                  <w:shd w:val="clear" w:color="auto" w:fill="auto"/>
+                  <w:noWrap/>
+                  <w:vAlign w:val="bottom"/>
+                  <w:hideMark/>
+                </w:tcPr>
+                <w:p>
+                  <w:pPr>
+                    <w:rPr>
+                      <w:rFonts w:ascii="Calibri" w:hAnsi="Calibri" w:cs="Calibri"/>
+                      <w:color w:val="000000"/>
+                      <w:sz w:val="22"/>
+                      <w:szCs w:val="22"/>
+                    </w:rPr>
+                  </w:pPr>
+                  <w:r>
+                    <w:rPr>
+                      <w:rFonts w:ascii="Arial" w:hAnsi="Arial"/>
+                      <w:color w:val="000000"/>
+                      <w:sz w:val="22"/>
+                      <w:szCs w:val="22"/>
+                    </w:rPr>
+                    <w:t>┴</w:t>
+                  </w:r>
+                </w:p>
+              </w:tc>
+              <w:tc>
+                <w:tcPr>
+                  <w:tcW w:w="2819" w:type="dxa"/>
+                  <w:tcBorders>
+                    <w:top w:val="nil"/>
+                    <w:left w:val="nil"/>
+                    <w:bottom w:val="single" w:sz="4" w:space="0" w:color="auto"/>
+                    <w:right w:val="single" w:sz="4" w:space="0" w:color="auto"/>
+                  </w:tcBorders>
+                  <w:shd w:val="clear" w:color="auto" w:fill="auto"/>
+                  <w:noWrap/>
+                  <w:vAlign w:val="bottom"/>
+                  <w:hideMark/>
+                </w:tcPr>
+                <w:p>
+                  <w:pPr>
+                    <w:rPr>
+                      <w:rFonts w:ascii="Calibri" w:hAnsi="Calibri" w:cs="Calibri"/>
+                      <w:color w:val="000000"/>
+                      <w:sz w:val="22"/>
+                      <w:szCs w:val="22"/>
+                    </w:rPr>
+                  </w:pPr>
+                  <w:r>
+                    <w:rPr>
+                      <w:rFonts w:ascii="Calibri" w:hAnsi="Calibri" w:cs="Calibri"/>
+                      <w:color w:val="000000"/>
+                      <w:sz w:val="22"/>
+                      <w:szCs w:val="22"/>
+                    </w:rPr>
+                    <w:t>T: Up</w:t>
+                  </w:r>
+                </w:p>
+              </w:tc>
+              <w:tc>
+                <w:tcPr>
+                  <w:tcW w:w="1469" w:type="dxa"/>
+                  <w:tcBorders>
+                    <w:top w:val="nil"/>
+                    <w:left w:val="nil"/>
+                    <w:bottom w:val="single" w:sz="4" w:space="0" w:color="auto"/>
+                    <w:right w:val="single" w:sz="4" w:space="0" w:color="auto"/>
+                  </w:tcBorders>
+                  <w:shd w:val="clear" w:color="auto" w:fill="auto"/>
+                  <w:noWrap/>
+                  <w:vAlign w:val="bottom"/>
+                  <w:hideMark/>
+                </w:tcPr>
+                <w:p>
+                  <w:pPr>
+                    <w:rPr>
+                      <w:rFonts w:ascii="Calibri" w:hAnsi="Calibri" w:cs="Calibri"/>
+                      <w:color w:val="000000"/>
+                      <w:sz w:val="22"/>
+                      <w:szCs w:val="22"/>
+                    </w:rPr>
+                  </w:pPr>
+                  <w:r>
+                    <w:rPr>
+                      <w:rFonts w:ascii="Calibri" w:hAnsi="Calibri" w:cs="Calibri"/>
+                      <w:color w:val="000000"/>
+                      <w:sz w:val="22"/>
+                      <w:szCs w:val="22"/>
+                    </w:rPr>
+                    <w:t>ALT + 2497</w:t>
+                  </w:r>
+                </w:p>
+              </w:tc>
+            </w:tr>
+            <w:tr>
+              <w:trPr>
+                <w:trHeight w:val="258"/>
+              </w:trPr>
+              <w:tc>
+                <w:tcPr>
+                  <w:tcW w:w="1312" w:type="dxa"/>
+                  <w:tcBorders>
+                    <w:top w:val="nil"/>
+                    <w:left w:val="single" w:sz="4" w:space="0" w:color="auto"/>
+                    <w:bottom w:val="single" w:sz="4" w:space="0" w:color="auto"/>
+                    <w:right w:val="single" w:sz="4" w:space="0" w:color="auto"/>
+                  </w:tcBorders>
+                  <w:shd w:val="clear" w:color="auto" w:fill="auto"/>
+                  <w:noWrap/>
+                  <w:vAlign w:val="bottom"/>
+                  <w:hideMark/>
+                </w:tcPr>
+                <w:p>
+                  <w:pPr>
+                    <w:rPr>
+                      <w:rFonts w:ascii="Calibri" w:hAnsi="Calibri" w:cs="Calibri"/>
+                      <w:color w:val="000000"/>
+                      <w:sz w:val="22"/>
+                      <w:szCs w:val="22"/>
+                    </w:rPr>
+                  </w:pPr>
+                  <w:r>
+                    <w:rPr>
+                      <w:rFonts w:ascii="Arial" w:hAnsi="Arial"/>
+                      <w:color w:val="000000"/>
+                      <w:sz w:val="22"/>
+                      <w:szCs w:val="22"/>
+                    </w:rPr>
+                    <w:t>┬</w:t>
+                  </w:r>
+                </w:p>
+              </w:tc>
+              <w:tc>
+                <w:tcPr>
+                  <w:tcW w:w="2819" w:type="dxa"/>
+                  <w:tcBorders>
+                    <w:top w:val="nil"/>
+                    <w:left w:val="nil"/>
+                    <w:bottom w:val="single" w:sz="4" w:space="0" w:color="auto"/>
+                    <w:right w:val="single" w:sz="4" w:space="0" w:color="auto"/>
+                  </w:tcBorders>
+                  <w:shd w:val="clear" w:color="auto" w:fill="auto"/>
+                  <w:noWrap/>
+                  <w:vAlign w:val="bottom"/>
+                  <w:hideMark/>
+                </w:tcPr>
+                <w:p>
+                  <w:pPr>
+                    <w:rPr>
+                      <w:rFonts w:ascii="Calibri" w:hAnsi="Calibri" w:cs="Calibri"/>
+                      <w:color w:val="000000"/>
+                      <w:sz w:val="22"/>
+                      <w:szCs w:val="22"/>
+                    </w:rPr>
+                  </w:pPr>
+                  <w:r>
+                    <w:rPr>
+                      <w:rFonts w:ascii="Calibri" w:hAnsi="Calibri" w:cs="Calibri"/>
+                      <w:color w:val="000000"/>
+                      <w:sz w:val="22"/>
+                      <w:szCs w:val="22"/>
+                    </w:rPr>
+                    <w:t>T: Down</w:t>
+                  </w:r>
+                </w:p>
+              </w:tc>
+              <w:tc>
+                <w:tcPr>
+                  <w:tcW w:w="1469" w:type="dxa"/>
+                  <w:tcBorders>
+                    <w:top w:val="nil"/>
+                    <w:left w:val="nil"/>
+                    <w:bottom w:val="single" w:sz="4" w:space="0" w:color="auto"/>
+                    <w:right w:val="single" w:sz="4" w:space="0" w:color="auto"/>
+                  </w:tcBorders>
+                  <w:shd w:val="clear" w:color="auto" w:fill="auto"/>
+                  <w:noWrap/>
+                  <w:vAlign w:val="bottom"/>
+                  <w:hideMark/>
+                </w:tcPr>
+                <w:p>
+                  <w:pPr>
+                    <w:rPr>
+                      <w:rFonts w:ascii="Calibri" w:hAnsi="Calibri" w:cs="Calibri"/>
+                      <w:color w:val="000000"/>
+                      <w:sz w:val="22"/>
+                      <w:szCs w:val="22"/>
+                    </w:rPr>
+                  </w:pPr>
+                  <w:r>
+                    <w:rPr>
+                      <w:rFonts w:ascii="Calibri" w:hAnsi="Calibri" w:cs="Calibri"/>
+                      <w:color w:val="000000"/>
+                      <w:sz w:val="22"/>
+                      <w:szCs w:val="22"/>
+                    </w:rPr>
+                    <w:t>ALT + 2498</w:t>
+                  </w:r>
+                </w:p>
+              </w:tc>
+            </w:tr>
+            <w:tr>
+              <w:trPr>
+                <w:trHeight w:val="258"/>
+              </w:trPr>
+              <w:tc>
+                <w:tcPr>
+                  <w:tcW w:w="1312" w:type="dxa"/>
+                  <w:tcBorders>
+                    <w:top w:val="nil"/>
+                    <w:left w:val="single" w:sz="4" w:space="0" w:color="auto"/>
+                    <w:bottom w:val="single" w:sz="4" w:space="0" w:color="auto"/>
+                    <w:right w:val="single" w:sz="4" w:space="0" w:color="auto"/>
+                  </w:tcBorders>
+                  <w:shd w:val="clear" w:color="auto" w:fill="auto"/>
+                  <w:noWrap/>
+                  <w:vAlign w:val="bottom"/>
+                  <w:hideMark/>
+                </w:tcPr>
+                <w:p>
+                  <w:pPr>
+                    <w:rPr>
+                      <w:rFonts w:ascii="Calibri" w:hAnsi="Calibri" w:cs="Calibri"/>
+                      <w:color w:val="000000"/>
+                      <w:sz w:val="22"/>
+                      <w:szCs w:val="22"/>
+                    </w:rPr>
+                  </w:pPr>
+                  <w:r>
+                    <w:rPr>
+                      <w:rFonts w:ascii="Arial" w:hAnsi="Arial"/>
+                      <w:color w:val="000000"/>
+                      <w:sz w:val="22"/>
+                      <w:szCs w:val="22"/>
+                    </w:rPr>
+                    <w:t>├</w:t>
+                  </w:r>
+                </w:p>
+              </w:tc>
+              <w:tc>
+                <w:tcPr>
+                  <w:tcW w:w="2819" w:type="dxa"/>
+                  <w:tcBorders>
+                    <w:top w:val="nil"/>
+                    <w:left w:val="nil"/>
+                    <w:bottom w:val="single" w:sz="4" w:space="0" w:color="auto"/>
+                    <w:right w:val="single" w:sz="4" w:space="0" w:color="auto"/>
+                  </w:tcBorders>
+                  <w:shd w:val="clear" w:color="auto" w:fill="auto"/>
+                  <w:noWrap/>
+                  <w:vAlign w:val="bottom"/>
+                  <w:hideMark/>
+                </w:tcPr>
+                <w:p>
+                  <w:pPr>
+                    <w:rPr>
+                      <w:rFonts w:ascii="Calibri" w:hAnsi="Calibri" w:cs="Calibri"/>
+                      <w:color w:val="000000"/>
+                      <w:sz w:val="22"/>
+                      <w:szCs w:val="22"/>
+                    </w:rPr>
+                  </w:pPr>
+                  <w:r>
+                    <w:rPr>
+                      <w:rFonts w:ascii="Calibri" w:hAnsi="Calibri" w:cs="Calibri"/>
+                      <w:color w:val="000000"/>
+                      <w:sz w:val="22"/>
+                      <w:szCs w:val="22"/>
+                    </w:rPr>
+                    <w:t>T: Right</w:t>
+                  </w:r>
+                </w:p>
+              </w:tc>
+              <w:tc>
+                <w:tcPr>
+                  <w:tcW w:w="1469" w:type="dxa"/>
+                  <w:tcBorders>
+                    <w:top w:val="nil"/>
+                    <w:left w:val="nil"/>
+                    <w:bottom w:val="single" w:sz="4" w:space="0" w:color="auto"/>
+                    <w:right w:val="single" w:sz="4" w:space="0" w:color="auto"/>
+                  </w:tcBorders>
+                  <w:shd w:val="clear" w:color="auto" w:fill="auto"/>
+                  <w:noWrap/>
+                  <w:vAlign w:val="bottom"/>
+                  <w:hideMark/>
+                </w:tcPr>
+                <w:p>
+                  <w:pPr>
+                    <w:rPr>
+                      <w:rFonts w:ascii="Calibri" w:hAnsi="Calibri" w:cs="Calibri"/>
+                      <w:color w:val="000000"/>
+                      <w:sz w:val="22"/>
+                      <w:szCs w:val="22"/>
+                    </w:rPr>
+                  </w:pPr>
+                  <w:r>
+                    <w:rPr>
+                      <w:rFonts w:ascii="Calibri" w:hAnsi="Calibri" w:cs="Calibri"/>
+                      <w:color w:val="000000"/>
+                      <w:sz w:val="22"/>
+                      <w:szCs w:val="22"/>
+                    </w:rPr>
+                    <w:t>ALT + 2499</w:t>
+                  </w:r>
+                </w:p>
+              </w:tc>
+            </w:tr>
+            <w:tr>
+              <w:trPr>
+                <w:trHeight w:val="258"/>
+              </w:trPr>
+              <w:tc>
+                <w:tcPr>
+                  <w:tcW w:w="1312" w:type="dxa"/>
+                  <w:tcBorders>
+                    <w:top w:val="nil"/>
+                    <w:left w:val="single" w:sz="4" w:space="0" w:color="auto"/>
+                    <w:bottom w:val="single" w:sz="4" w:space="0" w:color="auto"/>
+                    <w:right w:val="single" w:sz="4" w:space="0" w:color="auto"/>
+                  </w:tcBorders>
+                  <w:shd w:val="clear" w:color="auto" w:fill="auto"/>
+                  <w:noWrap/>
+                  <w:vAlign w:val="bottom"/>
+                  <w:hideMark/>
+                </w:tcPr>
+                <w:p>
+                  <w:pPr>
+                    <w:rPr>
+                      <w:rFonts w:ascii="Calibri" w:hAnsi="Calibri" w:cs="Calibri"/>
+                      <w:color w:val="000000"/>
+                      <w:sz w:val="22"/>
+                      <w:szCs w:val="22"/>
+                    </w:rPr>
+                  </w:pPr>
+                  <w:r>
+                    <w:rPr>
+                      <w:rFonts w:ascii="Arial" w:hAnsi="Arial"/>
+                      <w:color w:val="000000"/>
+                      <w:sz w:val="22"/>
+                      <w:szCs w:val="22"/>
+                    </w:rPr>
+                    <w:t>┤</w:t>
+                  </w:r>
+                </w:p>
+              </w:tc>
+              <w:tc>
+                <w:tcPr>
+                  <w:tcW w:w="2819" w:type="dxa"/>
+                  <w:tcBorders>
+                    <w:top w:val="nil"/>
+                    <w:left w:val="nil"/>
+                    <w:bottom w:val="single" w:sz="4" w:space="0" w:color="auto"/>
+                    <w:right w:val="single" w:sz="4" w:space="0" w:color="auto"/>
+                  </w:tcBorders>
+                  <w:shd w:val="clear" w:color="auto" w:fill="auto"/>
+                  <w:noWrap/>
+                  <w:vAlign w:val="bottom"/>
+                  <w:hideMark/>
+                </w:tcPr>
+                <w:p>
+                  <w:pPr>
+                    <w:rPr>
+                      <w:rFonts w:ascii="Calibri" w:hAnsi="Calibri" w:cs="Calibri"/>
+                      <w:color w:val="000000"/>
+                      <w:sz w:val="22"/>
+                      <w:szCs w:val="22"/>
+                    </w:rPr>
+                  </w:pPr>
+                  <w:r>
+                    <w:rPr>
+                      <w:rFonts w:ascii="Calibri" w:hAnsi="Calibri" w:cs="Calibri"/>
+                      <w:color w:val="000000"/>
+                      <w:sz w:val="22"/>
+                      <w:szCs w:val="22"/>
+                    </w:rPr>
+                    <w:t>T: Left</w:t>
+                  </w:r>
+                </w:p>
+              </w:tc>
+              <w:tc>
+                <w:tcPr>
+                  <w:tcW w:w="1469" w:type="dxa"/>
+                  <w:tcBorders>
+                    <w:top w:val="nil"/>
+                    <w:left w:val="nil"/>
+                    <w:bottom w:val="single" w:sz="4" w:space="0" w:color="auto"/>
+                    <w:right w:val="single" w:sz="4" w:space="0" w:color="auto"/>
+                  </w:tcBorders>
+                  <w:shd w:val="clear" w:color="auto" w:fill="auto"/>
+                  <w:noWrap/>
+                  <w:vAlign w:val="bottom"/>
+                  <w:hideMark/>
+                </w:tcPr>
+                <w:p>
+                  <w:pPr>
+                    <w:rPr>
+                      <w:rFonts w:ascii="Calibri" w:hAnsi="Calibri" w:cs="Calibri"/>
+                      <w:color w:val="000000"/>
+                      <w:sz w:val="22"/>
+                      <w:szCs w:val="22"/>
+                    </w:rPr>
+                  </w:pPr>
+                  <w:r>
+                    <w:rPr>
+                      <w:rFonts w:ascii="Calibri" w:hAnsi="Calibri" w:cs="Calibri"/>
+                      <w:color w:val="000000"/>
+                      <w:sz w:val="22"/>
+                      <w:szCs w:val="22"/>
+                    </w:rPr>
+                    <w:t>ALT + 2484</w:t>
                   </w:r>
                 </w:p>
               </w:tc>
@@ -3228,7 +4414,6 @@
           </w:tbl>
           <w:p>
             <w:pPr>
-              <w:pStyle w:val="ListParagraph"/>
               <w:rPr>
                 <w:webHidden/>
                 <w:sz w:val="24"/>
@@ -3511,140 +4696,6 @@
             <wp:extent cx="3819525" cy="1752600"/>
             <wp:effectExtent l="0" t="0" r="9525" b="0"/>
             <wp:docPr id="2" name="Picture 2"/>
-            <wp:cNvGraphicFramePr>
-              <a:graphicFrameLocks xmlns:a="http://schemas.openxmlformats.org/drawingml/2006/main" noChangeAspect="1"/>
-            </wp:cNvGraphicFramePr>
-            <a:graphic xmlns:a="http://schemas.openxmlformats.org/drawingml/2006/main">
-              <a:graphicData uri="http://schemas.openxmlformats.org/drawingml/2006/picture">
-                <pic:pic xmlns:pic="http://schemas.openxmlformats.org/drawingml/2006/picture">
-                  <pic:nvPicPr>
-                    <pic:cNvPr id="1" name=""/>
-                    <pic:cNvPicPr/>
-                  </pic:nvPicPr>
-                  <pic:blipFill>
-                    <a:blip r:embed="rId13"/>
-                    <a:stretch>
-                      <a:fillRect/>
-                    </a:stretch>
-                  </pic:blipFill>
-                  <pic:spPr>
-                    <a:xfrm>
-                      <a:off x="0" y="0"/>
-                      <a:ext cx="3819525" cy="1752600"/>
-                    </a:xfrm>
-                    <a:prstGeom prst="rect">
-                      <a:avLst/>
-                    </a:prstGeom>
-                  </pic:spPr>
-                </pic:pic>
-              </a:graphicData>
-            </a:graphic>
-          </wp:inline>
-        </w:drawing>
-      </w:r>
-    </w:p>
-    <w:p>
-      <w:pPr>
-        <w:pStyle w:val="ListParagraph"/>
-        <w:rPr>
-          <w:webHidden/>
-          <w:sz w:val="24"/>
-          <w:szCs w:val="24"/>
-        </w:rPr>
-      </w:pPr>
-    </w:p>
-    <w:p>
-      <w:pPr>
-        <w:rPr>
-          <w:webHidden/>
-          <w:sz w:val="24"/>
-          <w:szCs w:val="24"/>
-        </w:rPr>
-      </w:pPr>
-      <w:r>
-        <w:rPr>
-          <w:webHidden/>
-          <w:sz w:val="24"/>
-          <w:szCs w:val="24"/>
-        </w:rPr>
-        <w:t>When the game starts the world should generate by randomly placing the tiles, then loot, then structures, then pick a place for the user to start.</w:t>
-      </w:r>
-    </w:p>
-    <w:p>
-      <w:pPr>
-        <w:pStyle w:val="Level2"/>
-        <w:rPr>
-          <w:b w:val="0"/>
-          <w:bCs w:val="0"/>
-          <w:sz w:val="28"/>
-          <w:szCs w:val="28"/>
-        </w:rPr>
-      </w:pPr>
-      <w:r>
-        <w:rPr>
-          <w:b w:val="0"/>
-          <w:bCs w:val="0"/>
-          <w:webHidden/>
-          <w:sz w:val="28"/>
-          <w:szCs w:val="28"/>
-        </w:rPr>
-        <w:tab/>
-      </w:r>
-    </w:p>
-    <w:p>
-      <w:pPr>
-        <w:pStyle w:val="Heading2"/>
-        <w:rPr>
-          <w:b/>
-          <w:bCs/>
-          <w:webHidden/>
-        </w:rPr>
-      </w:pPr>
-      <w:r>
-        <w:rPr>
-          <w:webHidden/>
-        </w:rPr>
-        <w:t>Types of units</w:t>
-      </w:r>
-      <w:r>
-        <w:rPr>
-          <w:webHidden/>
-        </w:rPr>
-        <w:t>:</w:t>
-      </w:r>
-    </w:p>
-    <w:p>
-      <w:pPr>
-        <w:pStyle w:val="Level2"/>
-        <w:rPr>
-          <w:b w:val="0"/>
-          <w:bCs w:val="0"/>
-          <w:webHidden/>
-          <w:sz w:val="28"/>
-          <w:szCs w:val="28"/>
-        </w:rPr>
-      </w:pPr>
-    </w:p>
-    <w:p>
-      <w:pPr>
-        <w:pStyle w:val="Level2"/>
-        <w:rPr>
-          <w:b w:val="0"/>
-          <w:bCs w:val="0"/>
-          <w:webHidden/>
-          <w:sz w:val="28"/>
-          <w:szCs w:val="28"/>
-        </w:rPr>
-      </w:pPr>
-      <w:r>
-        <w:rPr>
-          <w:noProof/>
-        </w:rPr>
-        <w:drawing>
-          <wp:inline distT="0" distB="0" distL="0" distR="0" wp14:anchorId="7F6637F5" wp14:editId="2EDA767C">
-            <wp:extent cx="3009900" cy="1484396"/>
-            <wp:effectExtent l="0" t="0" r="0" b="1905"/>
-            <wp:docPr id="3" name="Picture 3"/>
             <wp:cNvGraphicFramePr>
               <a:graphicFrameLocks xmlns:a="http://schemas.openxmlformats.org/drawingml/2006/main" noChangeAspect="1"/>
             </wp:cNvGraphicFramePr>
@@ -3664,6 +4715,140 @@
                   <pic:spPr>
                     <a:xfrm>
                       <a:off x="0" y="0"/>
+                      <a:ext cx="3819525" cy="1752600"/>
+                    </a:xfrm>
+                    <a:prstGeom prst="rect">
+                      <a:avLst/>
+                    </a:prstGeom>
+                  </pic:spPr>
+                </pic:pic>
+              </a:graphicData>
+            </a:graphic>
+          </wp:inline>
+        </w:drawing>
+      </w:r>
+    </w:p>
+    <w:p>
+      <w:pPr>
+        <w:pStyle w:val="ListParagraph"/>
+        <w:rPr>
+          <w:webHidden/>
+          <w:sz w:val="24"/>
+          <w:szCs w:val="24"/>
+        </w:rPr>
+      </w:pPr>
+    </w:p>
+    <w:p>
+      <w:pPr>
+        <w:rPr>
+          <w:webHidden/>
+          <w:sz w:val="24"/>
+          <w:szCs w:val="24"/>
+        </w:rPr>
+      </w:pPr>
+      <w:r>
+        <w:rPr>
+          <w:webHidden/>
+          <w:sz w:val="24"/>
+          <w:szCs w:val="24"/>
+        </w:rPr>
+        <w:t>When the game starts the world should generate by randomly placing the tiles, then loot, then structures, then pick a place for the user to start.</w:t>
+      </w:r>
+    </w:p>
+    <w:p>
+      <w:pPr>
+        <w:pStyle w:val="Level2"/>
+        <w:rPr>
+          <w:b w:val="0"/>
+          <w:bCs w:val="0"/>
+          <w:sz w:val="28"/>
+          <w:szCs w:val="28"/>
+        </w:rPr>
+      </w:pPr>
+      <w:r>
+        <w:rPr>
+          <w:b w:val="0"/>
+          <w:bCs w:val="0"/>
+          <w:webHidden/>
+          <w:sz w:val="28"/>
+          <w:szCs w:val="28"/>
+        </w:rPr>
+        <w:tab/>
+      </w:r>
+    </w:p>
+    <w:p>
+      <w:pPr>
+        <w:pStyle w:val="Heading2"/>
+        <w:rPr>
+          <w:b/>
+          <w:bCs/>
+          <w:webHidden/>
+        </w:rPr>
+      </w:pPr>
+      <w:r>
+        <w:rPr>
+          <w:webHidden/>
+        </w:rPr>
+        <w:t>Types of units</w:t>
+      </w:r>
+      <w:r>
+        <w:rPr>
+          <w:webHidden/>
+        </w:rPr>
+        <w:t>:</w:t>
+      </w:r>
+    </w:p>
+    <w:p>
+      <w:pPr>
+        <w:pStyle w:val="Level2"/>
+        <w:rPr>
+          <w:b w:val="0"/>
+          <w:bCs w:val="0"/>
+          <w:webHidden/>
+          <w:sz w:val="28"/>
+          <w:szCs w:val="28"/>
+        </w:rPr>
+      </w:pPr>
+    </w:p>
+    <w:p>
+      <w:pPr>
+        <w:pStyle w:val="Level2"/>
+        <w:rPr>
+          <w:b w:val="0"/>
+          <w:bCs w:val="0"/>
+          <w:webHidden/>
+          <w:sz w:val="28"/>
+          <w:szCs w:val="28"/>
+        </w:rPr>
+      </w:pPr>
+      <w:r>
+        <w:rPr>
+          <w:noProof/>
+        </w:rPr>
+        <w:drawing>
+          <wp:inline distT="0" distB="0" distL="0" distR="0" wp14:anchorId="7F6637F5" wp14:editId="2EDA767C">
+            <wp:extent cx="3009900" cy="1484396"/>
+            <wp:effectExtent l="0" t="0" r="0" b="1905"/>
+            <wp:docPr id="3" name="Picture 3"/>
+            <wp:cNvGraphicFramePr>
+              <a:graphicFrameLocks xmlns:a="http://schemas.openxmlformats.org/drawingml/2006/main" noChangeAspect="1"/>
+            </wp:cNvGraphicFramePr>
+            <a:graphic xmlns:a="http://schemas.openxmlformats.org/drawingml/2006/main">
+              <a:graphicData uri="http://schemas.openxmlformats.org/drawingml/2006/picture">
+                <pic:pic xmlns:pic="http://schemas.openxmlformats.org/drawingml/2006/picture">
+                  <pic:nvPicPr>
+                    <pic:cNvPr id="1" name=""/>
+                    <pic:cNvPicPr/>
+                  </pic:nvPicPr>
+                  <pic:blipFill>
+                    <a:blip r:embed="rId15"/>
+                    <a:stretch>
+                      <a:fillRect/>
+                    </a:stretch>
+                  </pic:blipFill>
+                  <pic:spPr>
+                    <a:xfrm>
+                      <a:off x="0" y="0"/>
                       <a:ext cx="3023390" cy="1491049"/>
                     </a:xfrm>
                     <a:prstGeom prst="rect">
@@ -4395,7 +5580,7 @@
                           <pic:cNvPicPr/>
                         </pic:nvPicPr>
                         <pic:blipFill>
-                          <a:blip r:embed="rId15"/>
+                          <a:blip r:embed="rId16"/>
                           <a:stretch>
                             <a:fillRect/>
                           </a:stretch>
@@ -4454,15 +5639,7 @@
                 <w:sz w:val="24"/>
                 <w:szCs w:val="24"/>
               </w:rPr>
-              <w:t xml:space="preserve">Living Quarters </w:t>
-            </w:r>
-            <w:r>
-              <w:rPr>
-                <w:webHidden/>
-                <w:sz w:val="24"/>
-                <w:szCs w:val="24"/>
-              </w:rPr>
-              <w:t>2</w:t>
+              <w:t>Living Quarters 2</w:t>
             </w:r>
           </w:p>
           <w:p>
@@ -4479,15 +5656,7 @@
                 <w:sz w:val="24"/>
                 <w:szCs w:val="24"/>
               </w:rPr>
-              <w:t xml:space="preserve">Living Quarters </w:t>
-            </w:r>
-            <w:r>
-              <w:rPr>
-                <w:webHidden/>
-                <w:sz w:val="24"/>
-                <w:szCs w:val="24"/>
-              </w:rPr>
-              <w:t>3</w:t>
+              <w:t>Living Quarters 3</w:t>
             </w:r>
           </w:p>
         </w:tc>
@@ -4665,7 +5834,7 @@
                           <pic:cNvPicPr/>
                         </pic:nvPicPr>
                         <pic:blipFill>
-                          <a:blip r:embed="rId16"/>
+                          <a:blip r:embed="rId17"/>
                           <a:stretch>
                             <a:fillRect/>
                           </a:stretch>
@@ -4785,15 +5954,7 @@
                 <w:sz w:val="24"/>
                 <w:szCs w:val="24"/>
               </w:rPr>
-              <w:t>1</w:t>
-            </w:r>
-            <w:r>
-              <w:rPr>
-                <w:webHidden/>
-                <w:sz w:val="24"/>
-                <w:szCs w:val="24"/>
-              </w:rPr>
-              <w:t xml:space="preserve"> wood </w:t>
+              <w:t xml:space="preserve">1 wood </w:t>
             </w:r>
           </w:p>
           <w:p>
@@ -4810,23 +5971,7 @@
                 <w:sz w:val="24"/>
                 <w:szCs w:val="24"/>
               </w:rPr>
-              <w:t xml:space="preserve">+ </w:t>
-            </w:r>
-            <w:r>
-              <w:rPr>
-                <w:webHidden/>
-                <w:sz w:val="24"/>
-                <w:szCs w:val="24"/>
-              </w:rPr>
-              <w:t>2</w:t>
-            </w:r>
-            <w:r>
-              <w:rPr>
-                <w:webHidden/>
-                <w:sz w:val="24"/>
-                <w:szCs w:val="24"/>
-              </w:rPr>
-              <w:t xml:space="preserve"> </w:t>
+              <w:t xml:space="preserve">+ 2 </w:t>
             </w:r>
             <w:proofErr w:type="gramStart"/>
             <w:r>
@@ -4898,7 +6043,7 @@
                           <pic:cNvPicPr/>
                         </pic:nvPicPr>
                         <pic:blipFill>
-                          <a:blip r:embed="rId17"/>
+                          <a:blip r:embed="rId18"/>
                           <a:stretch>
                             <a:fillRect/>
                           </a:stretch>
@@ -4940,6 +6085,7 @@
               <w:rPr>
                 <w:noProof/>
               </w:rPr>
+              <w:lastRenderedPageBreak/>
               <w:drawing>
                 <wp:inline distT="0" distB="0" distL="0" distR="0" wp14:anchorId="4396F46A" wp14:editId="112B7062">
                   <wp:extent cx="1724025" cy="1171575"/>
@@ -4956,7 +6102,7 @@
                           <pic:cNvPicPr/>
                         </pic:nvPicPr>
                         <pic:blipFill>
-                          <a:blip r:embed="rId18"/>
+                          <a:blip r:embed="rId19"/>
                           <a:stretch>
                             <a:fillRect/>
                           </a:stretch>
@@ -5005,7 +6151,7 @@
                           <pic:cNvPicPr/>
                         </pic:nvPicPr>
                         <pic:blipFill>
-                          <a:blip r:embed="rId19"/>
+                          <a:blip r:embed="rId20"/>
                           <a:stretch>
                             <a:fillRect/>
                           </a:stretch>
@@ -5056,6 +6202,7 @@
                 <w:sz w:val="24"/>
                 <w:szCs w:val="24"/>
               </w:rPr>
+              <w:lastRenderedPageBreak/>
               <w:t>Medical Tent</w:t>
             </w:r>
           </w:p>
@@ -5233,7 +6380,7 @@
                           <pic:cNvPicPr/>
                         </pic:nvPicPr>
                         <pic:blipFill>
-                          <a:blip r:embed="rId20"/>
+                          <a:blip r:embed="rId21"/>
                           <a:stretch>
                             <a:fillRect/>
                           </a:stretch>
@@ -5291,7 +6438,7 @@
                           <pic:cNvPicPr/>
                         </pic:nvPicPr>
                         <pic:blipFill>
-                          <a:blip r:embed="rId21"/>
+                          <a:blip r:embed="rId22"/>
                           <a:stretch>
                             <a:fillRect/>
                           </a:stretch>
@@ -5543,7 +6690,7 @@
                           <pic:cNvPicPr/>
                         </pic:nvPicPr>
                         <pic:blipFill>
-                          <a:blip r:embed="rId22"/>
+                          <a:blip r:embed="rId23"/>
                           <a:stretch>
                             <a:fillRect/>
                           </a:stretch>
@@ -5707,6 +6854,7 @@
               <w:rPr>
                 <w:webHidden/>
               </w:rPr>
+              <w:lastRenderedPageBreak/>
               <w:t>House</w:t>
             </w:r>
           </w:p>
@@ -5741,7 +6889,7 @@
                           <pic:cNvPicPr/>
                         </pic:nvPicPr>
                         <pic:blipFill>
-                          <a:blip r:embed="rId23"/>
+                          <a:blip r:embed="rId24"/>
                           <a:stretch>
                             <a:fillRect/>
                           </a:stretch>
@@ -5843,7 +6991,7 @@
                           <pic:cNvPicPr/>
                         </pic:nvPicPr>
                         <pic:blipFill>
-                          <a:blip r:embed="rId24"/>
+                          <a:blip r:embed="rId25"/>
                           <a:stretch>
                             <a:fillRect/>
                           </a:stretch>
@@ -5879,13 +7027,7 @@
               <w:rPr>
                 <w:webHidden/>
               </w:rPr>
-              <w:t>Food, Survivors, Zombies,</w:t>
-            </w:r>
-            <w:r>
-              <w:rPr>
-                <w:webHidden/>
-              </w:rPr>
-              <w:t xml:space="preserve"> Wood, Stone</w:t>
+              <w:t>Food, Survivors, Zombies, Wood, Stone</w:t>
             </w:r>
           </w:p>
         </w:tc>
@@ -5939,7 +7081,7 @@
                           <pic:cNvPicPr/>
                         </pic:nvPicPr>
                         <pic:blipFill>
-                          <a:blip r:embed="rId25"/>
+                          <a:blip r:embed="rId26"/>
                           <a:stretch>
                             <a:fillRect/>
                           </a:stretch>
@@ -6029,7 +7171,7 @@
                           <pic:cNvPicPr/>
                         </pic:nvPicPr>
                         <pic:blipFill>
-                          <a:blip r:embed="rId26"/>
+                          <a:blip r:embed="rId27"/>
                           <a:stretch>
                             <a:fillRect/>
                           </a:stretch>
@@ -6361,138 +7503,542 @@
       <w:pPr>
         <w:rPr>
           <w:webHidden/>
+          <w:sz w:val="24"/>
+          <w:szCs w:val="24"/>
+        </w:rPr>
+      </w:pPr>
+      <w:r>
+        <w:rPr>
+          <w:webHidden/>
+          <w:sz w:val="24"/>
+          <w:szCs w:val="24"/>
+        </w:rPr>
+        <w:t xml:space="preserve">During the players turn each unit will have </w:t>
+      </w:r>
+      <w:r>
+        <w:rPr>
+          <w:webHidden/>
+          <w:sz w:val="24"/>
+          <w:szCs w:val="24"/>
+        </w:rPr>
+        <w:t>A</w:t>
+      </w:r>
+      <w:r>
+        <w:rPr>
+          <w:webHidden/>
+          <w:sz w:val="24"/>
+          <w:szCs w:val="24"/>
+        </w:rPr>
+        <w:t xml:space="preserve">ction </w:t>
+      </w:r>
+      <w:r>
+        <w:rPr>
+          <w:webHidden/>
+          <w:sz w:val="24"/>
+          <w:szCs w:val="24"/>
+        </w:rPr>
+        <w:t>P</w:t>
+      </w:r>
+      <w:r>
+        <w:rPr>
+          <w:webHidden/>
+          <w:sz w:val="24"/>
+          <w:szCs w:val="24"/>
+        </w:rPr>
+        <w:t>oints</w:t>
+      </w:r>
+      <w:r>
+        <w:rPr>
+          <w:webHidden/>
+          <w:sz w:val="24"/>
+          <w:szCs w:val="24"/>
+        </w:rPr>
+        <w:t xml:space="preserve"> (AP)</w:t>
+      </w:r>
+      <w:r>
+        <w:rPr>
+          <w:webHidden/>
+          <w:sz w:val="24"/>
+          <w:szCs w:val="24"/>
+        </w:rPr>
+        <w:t xml:space="preserve"> and the player can decide to spend these points or let them save up. The player can also s</w:t>
+      </w:r>
+      <w:r>
+        <w:rPr>
+          <w:webHidden/>
+          <w:sz w:val="24"/>
+          <w:szCs w:val="24"/>
+        </w:rPr>
+        <w:t>kill</w:t>
+      </w:r>
+      <w:r>
+        <w:rPr>
+          <w:webHidden/>
+          <w:sz w:val="24"/>
+          <w:szCs w:val="24"/>
+        </w:rPr>
+        <w:t xml:space="preserve"> </w:t>
+      </w:r>
+      <w:r>
+        <w:rPr>
+          <w:webHidden/>
+          <w:sz w:val="24"/>
+          <w:szCs w:val="24"/>
+        </w:rPr>
+        <w:t>points</w:t>
+      </w:r>
+      <w:r>
+        <w:rPr>
+          <w:webHidden/>
+          <w:sz w:val="24"/>
+          <w:szCs w:val="24"/>
+        </w:rPr>
+        <w:t xml:space="preserve"> (SP).</w:t>
+      </w:r>
+      <w:r>
+        <w:rPr>
+          <w:webHidden/>
+          <w:sz w:val="24"/>
+          <w:szCs w:val="24"/>
+        </w:rPr>
+        <w:t xml:space="preserve"> When the player is satisfied, they will hit </w:t>
+      </w:r>
+      <w:r>
+        <w:rPr>
+          <w:webHidden/>
+          <w:sz w:val="24"/>
+          <w:szCs w:val="24"/>
+        </w:rPr>
+        <w:t xml:space="preserve">the </w:t>
+      </w:r>
+      <w:r>
+        <w:rPr>
+          <w:webHidden/>
+          <w:sz w:val="24"/>
+          <w:szCs w:val="24"/>
+        </w:rPr>
+        <w:t>end turn</w:t>
+      </w:r>
+      <w:r>
+        <w:rPr>
+          <w:webHidden/>
+          <w:sz w:val="24"/>
+          <w:szCs w:val="24"/>
+        </w:rPr>
+        <w:t xml:space="preserve"> button</w:t>
+      </w:r>
+      <w:r>
+        <w:rPr>
+          <w:webHidden/>
+          <w:sz w:val="24"/>
+          <w:szCs w:val="24"/>
+        </w:rPr>
+        <w:t>.</w:t>
+      </w:r>
+    </w:p>
+    <w:p>
+      <w:pPr>
+        <w:rPr>
+          <w:webHidden/>
+          <w:sz w:val="24"/>
+          <w:szCs w:val="24"/>
+        </w:rPr>
+      </w:pPr>
+    </w:p>
+    <w:p>
+      <w:pPr>
+        <w:rPr>
+          <w:webHidden/>
+          <w:sz w:val="24"/>
+          <w:szCs w:val="24"/>
+        </w:rPr>
+      </w:pPr>
+      <w:r>
+        <w:rPr>
+          <w:webHidden/>
+          <w:sz w:val="24"/>
+          <w:szCs w:val="24"/>
+        </w:rPr>
+        <w:t>The player should be able to click on all the following objects with these responses.</w:t>
+      </w:r>
+    </w:p>
+    <w:p>
+      <w:pPr>
+        <w:rPr>
+          <w:webHidden/>
+          <w:sz w:val="24"/>
+          <w:szCs w:val="24"/>
+        </w:rPr>
+      </w:pPr>
+    </w:p>
+    <w:tbl>
+      <w:tblPr>
+        <w:tblStyle w:val="TableGrid"/>
+        <w:tblW w:w="0" w:type="auto"/>
+        <w:tblLook w:val="04A0" w:firstRow="1" w:lastRow="0" w:firstColumn="1" w:lastColumn="0" w:noHBand="0" w:noVBand="1"/>
+      </w:tblPr>
+      <w:tblGrid>
+        <w:gridCol w:w="4315"/>
+        <w:gridCol w:w="4315"/>
+      </w:tblGrid>
+      <w:tr>
+        <w:tc>
+          <w:tcPr>
+            <w:tcW w:w="4315" w:type="dxa"/>
+            <w:shd w:val="clear" w:color="auto" w:fill="8DB3E2" w:themeFill="text2" w:themeFillTint="66"/>
+          </w:tcPr>
+          <w:p>
+            <w:pPr>
+              <w:jc w:val="center"/>
+              <w:rPr>
+                <w:b/>
+                <w:bCs/>
+                <w:webHidden/>
+              </w:rPr>
+            </w:pPr>
+            <w:r>
+              <w:rPr>
+                <w:b/>
+                <w:bCs/>
+                <w:webHidden/>
+              </w:rPr>
+              <w:t>Object</w:t>
+            </w:r>
+          </w:p>
+        </w:tc>
+        <w:tc>
+          <w:tcPr>
+            <w:tcW w:w="4315" w:type="dxa"/>
+            <w:shd w:val="clear" w:color="auto" w:fill="8DB3E2" w:themeFill="text2" w:themeFillTint="66"/>
+          </w:tcPr>
+          <w:p>
+            <w:pPr>
+              <w:jc w:val="center"/>
+              <w:rPr>
+                <w:b/>
+                <w:bCs/>
+                <w:webHidden/>
+              </w:rPr>
+            </w:pPr>
+            <w:r>
+              <w:rPr>
+                <w:b/>
+                <w:bCs/>
+                <w:webHidden/>
+              </w:rPr>
+              <w:t>Response</w:t>
+            </w:r>
+          </w:p>
+        </w:tc>
+      </w:tr>
+      <w:tr>
+        <w:tc>
+          <w:tcPr>
+            <w:tcW w:w="4315" w:type="dxa"/>
+          </w:tcPr>
+          <w:p>
+            <w:pPr>
+              <w:rPr>
+                <w:webHidden/>
+              </w:rPr>
+            </w:pPr>
+            <w:r>
+              <w:rPr>
+                <w:webHidden/>
+              </w:rPr>
+              <w:t>Unit</w:t>
+            </w:r>
+          </w:p>
+        </w:tc>
+        <w:tc>
+          <w:tcPr>
+            <w:tcW w:w="4315" w:type="dxa"/>
+          </w:tcPr>
+          <w:p>
+            <w:pPr>
+              <w:rPr>
+                <w:webHidden/>
+              </w:rPr>
+            </w:pPr>
+            <w:r>
+              <w:rPr>
+                <w:webHidden/>
+              </w:rPr>
+              <w:t>TBA</w:t>
+            </w:r>
+          </w:p>
+        </w:tc>
+      </w:tr>
+      <w:tr>
+        <w:tc>
+          <w:tcPr>
+            <w:tcW w:w="4315" w:type="dxa"/>
+          </w:tcPr>
+          <w:p>
+            <w:pPr>
+              <w:rPr>
+                <w:webHidden/>
+              </w:rPr>
+            </w:pPr>
+            <w:r>
+              <w:rPr>
+                <w:webHidden/>
+              </w:rPr>
+              <w:t>Zombie</w:t>
+            </w:r>
+          </w:p>
+        </w:tc>
+        <w:tc>
+          <w:tcPr>
+            <w:tcW w:w="4315" w:type="dxa"/>
+          </w:tcPr>
+          <w:p>
+            <w:pPr>
+              <w:rPr>
+                <w:webHidden/>
+              </w:rPr>
+            </w:pPr>
+            <w:r>
+              <w:t>Structure Menu</w:t>
+            </w:r>
+            <w:r>
+              <w:t xml:space="preserve"> should pop up to offer generic information about this item.</w:t>
+            </w:r>
+          </w:p>
+        </w:tc>
+      </w:tr>
+      <w:tr>
+        <w:tc>
+          <w:tcPr>
+            <w:tcW w:w="4315" w:type="dxa"/>
+          </w:tcPr>
+          <w:p>
+            <w:pPr>
+              <w:rPr>
+                <w:webHidden/>
+              </w:rPr>
+            </w:pPr>
+            <w:r>
+              <w:rPr>
+                <w:webHidden/>
+              </w:rPr>
+              <w:t>Structure</w:t>
+            </w:r>
+          </w:p>
+        </w:tc>
+        <w:tc>
+          <w:tcPr>
+            <w:tcW w:w="4315" w:type="dxa"/>
+          </w:tcPr>
+          <w:p>
+            <w:pPr>
+              <w:rPr>
+                <w:webHidden/>
+              </w:rPr>
+            </w:pPr>
+            <w:r>
+              <w:t>Structure Menu should pop up to offer generic information about this item.</w:t>
+            </w:r>
+          </w:p>
+        </w:tc>
+      </w:tr>
+      <w:tr>
+        <w:tc>
+          <w:tcPr>
+            <w:tcW w:w="4315" w:type="dxa"/>
+          </w:tcPr>
+          <w:p>
+            <w:pPr>
+              <w:rPr>
+                <w:webHidden/>
+              </w:rPr>
+            </w:pPr>
+            <w:r>
+              <w:rPr>
+                <w:webHidden/>
+              </w:rPr>
+              <w:t>Abandoned Structure</w:t>
+            </w:r>
+          </w:p>
+        </w:tc>
+        <w:tc>
+          <w:tcPr>
+            <w:tcW w:w="4315" w:type="dxa"/>
+          </w:tcPr>
+          <w:p>
+            <w:pPr>
+              <w:rPr>
+                <w:webHidden/>
+              </w:rPr>
+            </w:pPr>
+            <w:r>
+              <w:t>Structure Menu should pop up to offer generic information about this item.</w:t>
+            </w:r>
+          </w:p>
+        </w:tc>
+      </w:tr>
+      <w:tr>
+        <w:tc>
+          <w:tcPr>
+            <w:tcW w:w="4315" w:type="dxa"/>
+          </w:tcPr>
+          <w:p>
+            <w:pPr>
+              <w:rPr>
+                <w:webHidden/>
+              </w:rPr>
+            </w:pPr>
+            <w:r>
+              <w:rPr>
+                <w:webHidden/>
+              </w:rPr>
+              <w:lastRenderedPageBreak/>
+              <w:t>Tree</w:t>
+            </w:r>
+          </w:p>
+        </w:tc>
+        <w:tc>
+          <w:tcPr>
+            <w:tcW w:w="4315" w:type="dxa"/>
+          </w:tcPr>
+          <w:p>
+            <w:pPr>
+              <w:rPr>
+                <w:webHidden/>
+              </w:rPr>
+            </w:pPr>
+            <w:r>
+              <w:t>Structure Menu should pop up to offer generic information about this item. “</w:t>
+            </w:r>
+            <w:r>
+              <w:t>This is a tree. Any unit can harvest it for wood.</w:t>
+            </w:r>
+            <w:r>
+              <w:t>”</w:t>
+            </w:r>
+          </w:p>
+        </w:tc>
+      </w:tr>
+      <w:tr>
+        <w:tc>
+          <w:tcPr>
+            <w:tcW w:w="4315" w:type="dxa"/>
+          </w:tcPr>
+          <w:p>
+            <w:pPr>
+              <w:rPr>
+                <w:webHidden/>
+              </w:rPr>
+            </w:pPr>
+            <w:r>
+              <w:rPr>
+                <w:webHidden/>
+              </w:rPr>
+              <w:t>Rock</w:t>
+            </w:r>
+          </w:p>
+        </w:tc>
+        <w:tc>
+          <w:tcPr>
+            <w:tcW w:w="4315" w:type="dxa"/>
+          </w:tcPr>
+          <w:p>
+            <w:pPr>
+              <w:rPr>
+                <w:webHidden/>
+              </w:rPr>
+            </w:pPr>
+            <w:r>
+              <w:t>Structure Menu should pop up to offer generic information about this item. “</w:t>
+            </w:r>
+            <w:r>
+              <w:t>This is a rock. Any unit can harvest it for stone.</w:t>
+            </w:r>
+            <w:r>
+              <w:t>”</w:t>
+            </w:r>
+          </w:p>
+        </w:tc>
+      </w:tr>
+      <w:tr>
+        <w:tc>
+          <w:tcPr>
+            <w:tcW w:w="4315" w:type="dxa"/>
+          </w:tcPr>
+          <w:p>
+            <w:pPr>
+              <w:rPr>
+                <w:webHidden/>
+              </w:rPr>
+            </w:pPr>
+            <w:r>
+              <w:rPr>
+                <w:webHidden/>
+              </w:rPr>
+              <w:t>Ground Tile</w:t>
+            </w:r>
+          </w:p>
+        </w:tc>
+        <w:tc>
+          <w:tcPr>
+            <w:tcW w:w="4315" w:type="dxa"/>
+          </w:tcPr>
+          <w:p>
+            <w:pPr>
+              <w:pStyle w:val="ListParagraph"/>
+              <w:numPr>
+                <w:ilvl w:val="0"/>
+                <w:numId w:val="11"/>
+              </w:numPr>
+              <w:rPr>
+                <w:webHidden/>
+              </w:rPr>
+            </w:pPr>
+            <w:r>
+              <w:rPr>
+                <w:webHidden/>
+              </w:rPr>
+              <w:t>If the title is empty, then the tile should show it is selected.</w:t>
+            </w:r>
+          </w:p>
+          <w:p>
+            <w:pPr>
+              <w:pStyle w:val="ListParagraph"/>
+              <w:numPr>
+                <w:ilvl w:val="0"/>
+                <w:numId w:val="11"/>
+              </w:numPr>
+              <w:rPr>
+                <w:webHidden/>
+              </w:rPr>
+            </w:pPr>
+            <w:r>
+              <w:rPr>
+                <w:webHidden/>
+              </w:rPr>
+              <w:t xml:space="preserve">If the title has a Structure, </w:t>
+            </w:r>
+            <w:r>
+              <w:t>Abandoned Structure</w:t>
+            </w:r>
+            <w:r>
+              <w:t xml:space="preserve">, tree or rock then the Structure Menu should pop up. If a Unit is on the tile and it is </w:t>
+            </w:r>
+            <w:r>
+              <w:t>the players turn then that Unit should be selected, otherwise the tile can be selected.</w:t>
+            </w:r>
+          </w:p>
+        </w:tc>
+      </w:tr>
+    </w:tbl>
+    <w:p>
+      <w:pPr>
+        <w:rPr>
+          <w:webHidden/>
           <w:sz w:val="28"/>
           <w:szCs w:val="28"/>
         </w:rPr>
       </w:pPr>
-      <w:r>
-        <w:rPr>
-          <w:webHidden/>
-          <w:sz w:val="24"/>
-          <w:szCs w:val="24"/>
-        </w:rPr>
-        <w:t xml:space="preserve">During the players turn each unit will have </w:t>
-      </w:r>
-      <w:r>
-        <w:rPr>
-          <w:webHidden/>
-          <w:sz w:val="24"/>
-          <w:szCs w:val="24"/>
-        </w:rPr>
-        <w:t>A</w:t>
-      </w:r>
-      <w:r>
-        <w:rPr>
-          <w:webHidden/>
-          <w:sz w:val="24"/>
-          <w:szCs w:val="24"/>
-        </w:rPr>
-        <w:t xml:space="preserve">ction </w:t>
-      </w:r>
-      <w:r>
-        <w:rPr>
-          <w:webHidden/>
-          <w:sz w:val="24"/>
-          <w:szCs w:val="24"/>
-        </w:rPr>
-        <w:t>P</w:t>
-      </w:r>
-      <w:r>
-        <w:rPr>
-          <w:webHidden/>
-          <w:sz w:val="24"/>
-          <w:szCs w:val="24"/>
-        </w:rPr>
-        <w:t>oints</w:t>
-      </w:r>
-      <w:r>
-        <w:rPr>
-          <w:webHidden/>
-          <w:sz w:val="24"/>
-          <w:szCs w:val="24"/>
-        </w:rPr>
-        <w:t xml:space="preserve"> (AP)</w:t>
-      </w:r>
-      <w:r>
-        <w:rPr>
-          <w:webHidden/>
-          <w:sz w:val="24"/>
-          <w:szCs w:val="24"/>
-        </w:rPr>
-        <w:t xml:space="preserve"> and the player can decide to spend these points or let them save up. The player can also s</w:t>
-      </w:r>
-      <w:r>
-        <w:rPr>
-          <w:webHidden/>
-          <w:sz w:val="24"/>
-          <w:szCs w:val="24"/>
-        </w:rPr>
-        <w:t>kill</w:t>
-      </w:r>
-      <w:r>
-        <w:rPr>
-          <w:webHidden/>
-          <w:sz w:val="24"/>
-          <w:szCs w:val="24"/>
-        </w:rPr>
-        <w:t xml:space="preserve"> </w:t>
-      </w:r>
-      <w:r>
-        <w:rPr>
-          <w:webHidden/>
-          <w:sz w:val="24"/>
-          <w:szCs w:val="24"/>
-        </w:rPr>
-        <w:t>points</w:t>
-      </w:r>
-      <w:r>
-        <w:rPr>
-          <w:webHidden/>
-          <w:sz w:val="24"/>
-          <w:szCs w:val="24"/>
-        </w:rPr>
-        <w:t xml:space="preserve"> (SP).</w:t>
-      </w:r>
-      <w:r>
-        <w:rPr>
-          <w:webHidden/>
-          <w:sz w:val="24"/>
-          <w:szCs w:val="24"/>
-        </w:rPr>
-        <w:t xml:space="preserve"> When the player is satisfied, they will hit </w:t>
-      </w:r>
-      <w:r>
-        <w:rPr>
-          <w:webHidden/>
-          <w:sz w:val="24"/>
-          <w:szCs w:val="24"/>
-        </w:rPr>
-        <w:t xml:space="preserve">the </w:t>
-      </w:r>
-      <w:r>
-        <w:rPr>
-          <w:webHidden/>
-          <w:sz w:val="24"/>
-          <w:szCs w:val="24"/>
-        </w:rPr>
-        <w:t>end turn</w:t>
-      </w:r>
-      <w:r>
-        <w:rPr>
-          <w:webHidden/>
-          <w:sz w:val="24"/>
-          <w:szCs w:val="24"/>
-        </w:rPr>
-        <w:t xml:space="preserve"> button</w:t>
-      </w:r>
-      <w:r>
-        <w:rPr>
-          <w:webHidden/>
-          <w:sz w:val="24"/>
-          <w:szCs w:val="24"/>
-        </w:rPr>
-        <w:t>.</w:t>
-      </w:r>
     </w:p>
     <w:p>
       <w:pPr>
@@ -7035,16 +8581,7 @@
           <w:sz w:val="24"/>
           <w:szCs w:val="24"/>
         </w:rPr>
-        <w:t>Interact with Structure</w:t>
-      </w:r>
-      <w:r>
-        <w:rPr>
-          <w:b/>
-          <w:bCs/>
-          <w:sz w:val="24"/>
-          <w:szCs w:val="24"/>
-        </w:rPr>
-        <w:t xml:space="preserve"> </w:t>
+        <w:t xml:space="preserve">Interact with Structure </w:t>
       </w:r>
       <w:r>
         <w:rPr>
@@ -7121,12 +8658,16 @@
           <w:numId w:val="6"/>
         </w:numPr>
         <w:rPr>
-          <w:sz w:val="24"/>
-          <w:szCs w:val="24"/>
-        </w:rPr>
-      </w:pPr>
-      <w:r>
-        <w:rPr>
+          <w:b/>
+          <w:bCs/>
+          <w:sz w:val="24"/>
+          <w:szCs w:val="24"/>
+        </w:rPr>
+      </w:pPr>
+      <w:r>
+        <w:rPr>
+          <w:b/>
+          <w:bCs/>
           <w:sz w:val="24"/>
           <w:szCs w:val="24"/>
         </w:rPr>
@@ -7143,7 +8684,7 @@
       </w:pPr>
     </w:p>
     <w:sectPr>
-      <w:footerReference w:type="default" r:id="rId27"/>
+      <w:footerReference w:type="default" r:id="rId28"/>
       <w:pgSz w:w="12240" w:h="15840"/>
       <w:pgMar w:top="1440" w:right="1800" w:bottom="1440" w:left="1800" w:header="720" w:footer="720" w:gutter="0"/>
       <w:pgNumType w:start="0"/>
@@ -7362,6 +8903,95 @@
     </w:lvl>
   </w:abstractNum>
   <w:abstractNum w:abstractNumId="1" w15:restartNumberingAfterBreak="0">
+    <w:nsid w:val="28E214C5"/>
+    <w:multiLevelType w:val="hybridMultilevel"/>
+    <w:tmpl w:val="691CBDF4"/>
+    <w:lvl w:ilvl="0" w:tplc="0409000F">
+      <w:start w:val="1"/>
+      <w:numFmt w:val="decimal"/>
+      <w:lvlText w:val="%1."/>
+      <w:lvlJc w:val="left"/>
+      <w:pPr>
+        <w:ind w:left="720" w:hanging="360"/>
+      </w:pPr>
+      <w:rPr>
+        <w:rFonts w:hint="default"/>
+      </w:rPr>
+    </w:lvl>
+    <w:lvl w:ilvl="1" w:tplc="04090019" w:tentative="1">
+      <w:start w:val="1"/>
+      <w:numFmt w:val="lowerLetter"/>
+      <w:lvlText w:val="%2."/>
+      <w:lvlJc w:val="left"/>
+      <w:pPr>
+        <w:ind w:left="1440" w:hanging="360"/>
+      </w:pPr>
+    </w:lvl>
+    <w:lvl w:ilvl="2" w:tplc="0409001B" w:tentative="1">
+      <w:start w:val="1"/>
+      <w:numFmt w:val="lowerRoman"/>
+      <w:lvlText w:val="%3."/>
+      <w:lvlJc w:val="right"/>
+      <w:pPr>
+        <w:ind w:left="2160" w:hanging="180"/>
+      </w:pPr>
+    </w:lvl>
+    <w:lvl w:ilvl="3" w:tplc="0409000F" w:tentative="1">
+      <w:start w:val="1"/>
+      <w:numFmt w:val="decimal"/>
+      <w:lvlText w:val="%4."/>
+      <w:lvlJc w:val="left"/>
+      <w:pPr>
+        <w:ind w:left="2880" w:hanging="360"/>
+      </w:pPr>
+    </w:lvl>
+    <w:lvl w:ilvl="4" w:tplc="04090019" w:tentative="1">
+      <w:start w:val="1"/>
+      <w:numFmt w:val="lowerLetter"/>
+      <w:lvlText w:val="%5."/>
+      <w:lvlJc w:val="left"/>
+      <w:pPr>
+        <w:ind w:left="3600" w:hanging="360"/>
+      </w:pPr>
+    </w:lvl>
+    <w:lvl w:ilvl="5" w:tplc="0409001B" w:tentative="1">
+      <w:start w:val="1"/>
+      <w:numFmt w:val="lowerRoman"/>
+      <w:lvlText w:val="%6."/>
+      <w:lvlJc w:val="right"/>
+      <w:pPr>
+        <w:ind w:left="4320" w:hanging="180"/>
+      </w:pPr>
+    </w:lvl>
+    <w:lvl w:ilvl="6" w:tplc="0409000F" w:tentative="1">
+      <w:start w:val="1"/>
+      <w:numFmt w:val="decimal"/>
+      <w:lvlText w:val="%7."/>
+      <w:lvlJc w:val="left"/>
+      <w:pPr>
+        <w:ind w:left="5040" w:hanging="360"/>
+      </w:pPr>
+    </w:lvl>
+    <w:lvl w:ilvl="7" w:tplc="04090019" w:tentative="1">
+      <w:start w:val="1"/>
+      <w:numFmt w:val="lowerLetter"/>
+      <w:lvlText w:val="%8."/>
+      <w:lvlJc w:val="left"/>
+      <w:pPr>
+        <w:ind w:left="5760" w:hanging="360"/>
+      </w:pPr>
+    </w:lvl>
+    <w:lvl w:ilvl="8" w:tplc="0409001B" w:tentative="1">
+      <w:start w:val="1"/>
+      <w:numFmt w:val="lowerRoman"/>
+      <w:lvlText w:val="%9."/>
+      <w:lvlJc w:val="right"/>
+      <w:pPr>
+        <w:ind w:left="6480" w:hanging="180"/>
+      </w:pPr>
+    </w:lvl>
+  </w:abstractNum>
+  <w:abstractNum w:abstractNumId="2" w15:restartNumberingAfterBreak="0">
     <w:nsid w:val="2CDA6EB8"/>
     <w:multiLevelType w:val="multilevel"/>
     <w:tmpl w:val="D27EA7C2"/>
@@ -7510,7 +9140,7 @@
       </w:rPr>
     </w:lvl>
   </w:abstractNum>
-  <w:abstractNum w:abstractNumId="2" w15:restartNumberingAfterBreak="0">
+  <w:abstractNum w:abstractNumId="3" w15:restartNumberingAfterBreak="0">
     <w:nsid w:val="2EF075EE"/>
     <w:multiLevelType w:val="hybridMultilevel"/>
     <w:tmpl w:val="D8583A38"/>
@@ -7596,7 +9226,7 @@
       </w:pPr>
     </w:lvl>
   </w:abstractNum>
-  <w:abstractNum w:abstractNumId="3" w15:restartNumberingAfterBreak="0">
+  <w:abstractNum w:abstractNumId="4" w15:restartNumberingAfterBreak="0">
     <w:nsid w:val="3E811FD9"/>
     <w:multiLevelType w:val="hybridMultilevel"/>
     <w:tmpl w:val="11EA849C"/>
@@ -7709,7 +9339,7 @@
       </w:rPr>
     </w:lvl>
   </w:abstractNum>
-  <w:abstractNum w:abstractNumId="4" w15:restartNumberingAfterBreak="0">
+  <w:abstractNum w:abstractNumId="5" w15:restartNumberingAfterBreak="0">
     <w:nsid w:val="51B00E96"/>
     <w:multiLevelType w:val="hybridMultilevel"/>
     <w:tmpl w:val="7FC8BC34"/>
@@ -7821,7 +9451,7 @@
       </w:rPr>
     </w:lvl>
   </w:abstractNum>
-  <w:abstractNum w:abstractNumId="5" w15:restartNumberingAfterBreak="0">
+  <w:abstractNum w:abstractNumId="6" w15:restartNumberingAfterBreak="0">
     <w:nsid w:val="587374B0"/>
     <w:multiLevelType w:val="hybridMultilevel"/>
     <w:tmpl w:val="CD16682C"/>
@@ -7934,7 +9564,7 @@
       </w:rPr>
     </w:lvl>
   </w:abstractNum>
-  <w:abstractNum w:abstractNumId="6" w15:restartNumberingAfterBreak="0">
+  <w:abstractNum w:abstractNumId="7" w15:restartNumberingAfterBreak="0">
     <w:nsid w:val="60415E66"/>
     <w:multiLevelType w:val="hybridMultilevel"/>
     <w:tmpl w:val="78A6DCBA"/>
@@ -8046,7 +9676,7 @@
       </w:rPr>
     </w:lvl>
   </w:abstractNum>
-  <w:abstractNum w:abstractNumId="7" w15:restartNumberingAfterBreak="0">
+  <w:abstractNum w:abstractNumId="8" w15:restartNumberingAfterBreak="0">
     <w:nsid w:val="774C61C1"/>
     <w:multiLevelType w:val="hybridMultilevel"/>
     <w:tmpl w:val="07905A78"/>
@@ -8159,7 +9789,7 @@
       </w:rPr>
     </w:lvl>
   </w:abstractNum>
-  <w:abstractNum w:abstractNumId="8" w15:restartNumberingAfterBreak="0">
+  <w:abstractNum w:abstractNumId="9" w15:restartNumberingAfterBreak="0">
     <w:nsid w:val="78411939"/>
     <w:multiLevelType w:val="hybridMultilevel"/>
     <w:tmpl w:val="C65656CA"/>
@@ -8271,7 +9901,7 @@
       </w:rPr>
     </w:lvl>
   </w:abstractNum>
-  <w:abstractNum w:abstractNumId="9" w15:restartNumberingAfterBreak="0">
+  <w:abstractNum w:abstractNumId="10" w15:restartNumberingAfterBreak="0">
     <w:nsid w:val="7CED5135"/>
     <w:multiLevelType w:val="hybridMultilevel"/>
     <w:tmpl w:val="DB70D9B6"/>
@@ -8385,34 +10015,37 @@
     </w:lvl>
   </w:abstractNum>
   <w:num w:numId="1">
+    <w:abstractNumId w:val="3"/>
+  </w:num>
+  <w:num w:numId="2">
     <w:abstractNumId w:val="2"/>
   </w:num>
-  <w:num w:numId="2">
-    <w:abstractNumId w:val="1"/>
-  </w:num>
   <w:num w:numId="3">
-    <w:abstractNumId w:val="5"/>
+    <w:abstractNumId w:val="6"/>
   </w:num>
   <w:num w:numId="4">
-    <w:abstractNumId w:val="3"/>
+    <w:abstractNumId w:val="4"/>
   </w:num>
   <w:num w:numId="5">
     <w:abstractNumId w:val="0"/>
   </w:num>
   <w:num w:numId="6">
+    <w:abstractNumId w:val="10"/>
+  </w:num>
+  <w:num w:numId="7">
+    <w:abstractNumId w:val="7"/>
+  </w:num>
+  <w:num w:numId="8">
     <w:abstractNumId w:val="9"/>
   </w:num>
-  <w:num w:numId="7">
-    <w:abstractNumId w:val="6"/>
+  <w:num w:numId="9">
+    <w:abstractNumId w:val="5"/>
   </w:num>
-  <w:num w:numId="8">
+  <w:num w:numId="10">
     <w:abstractNumId w:val="8"/>
   </w:num>
-  <w:num w:numId="9">
-    <w:abstractNumId w:val="4"/>
-  </w:num>
-  <w:num w:numId="10">
-    <w:abstractNumId w:val="7"/>
+  <w:num w:numId="11">
+    <w:abstractNumId w:val="1"/>
   </w:num>
 </w:numbering>
 </file>

</xml_diff>

<commit_message>
Added the New World Panel so that new world creations can be worked on.
</commit_message>
<xml_diff>
--- a/ZombieSurvivalPlanningDocument.docx
+++ b/ZombieSurvivalPlanningDocument.docx
@@ -1173,7 +1173,25 @@
           <w:sz w:val="24"/>
           <w:szCs w:val="24"/>
         </w:rPr>
-        <w:t xml:space="preserve"> The game takes place on a island that was over taken by Zombies </w:t>
+        <w:t xml:space="preserve"> The game takes place on </w:t>
+      </w:r>
+      <w:proofErr w:type="spellStart"/>
+      <w:r>
+        <w:rPr>
+          <w:webHidden/>
+          <w:sz w:val="24"/>
+          <w:szCs w:val="24"/>
+        </w:rPr>
+        <w:t>a</w:t>
+      </w:r>
+      <w:proofErr w:type="spellEnd"/>
+      <w:r>
+        <w:rPr>
+          <w:webHidden/>
+          <w:sz w:val="24"/>
+          <w:szCs w:val="24"/>
+        </w:rPr>
+        <w:t xml:space="preserve"> island that was over taken by Zombies </w:t>
       </w:r>
       <w:r>
         <w:rPr>
@@ -4493,6 +4511,7 @@
           <w:szCs w:val="24"/>
         </w:rPr>
       </w:pPr>
+      <w:proofErr w:type="spellStart"/>
       <w:r>
         <w:rPr>
           <w:sz w:val="24"/>
@@ -4528,6 +4547,7 @@
         </w:rPr>
         <w:t>assable</w:t>
       </w:r>
+      <w:proofErr w:type="spellEnd"/>
       <w:r>
         <w:rPr>
           <w:webHidden/>
@@ -4558,13 +4578,23 @@
           <w:szCs w:val="24"/>
         </w:rPr>
       </w:pPr>
-      <w:r>
-        <w:rPr>
-          <w:webHidden/>
-          <w:sz w:val="24"/>
-          <w:szCs w:val="24"/>
-        </w:rPr>
-        <w:t xml:space="preserve">hasPlayer – </w:t>
+      <w:proofErr w:type="spellStart"/>
+      <w:r>
+        <w:rPr>
+          <w:webHidden/>
+          <w:sz w:val="24"/>
+          <w:szCs w:val="24"/>
+        </w:rPr>
+        <w:t>hasPlayer</w:t>
+      </w:r>
+      <w:proofErr w:type="spellEnd"/>
+      <w:r>
+        <w:rPr>
+          <w:webHidden/>
+          <w:sz w:val="24"/>
+          <w:szCs w:val="24"/>
+        </w:rPr>
+        <w:t xml:space="preserve"> – </w:t>
       </w:r>
     </w:p>
     <w:p>
@@ -4580,13 +4610,23 @@
           <w:szCs w:val="24"/>
         </w:rPr>
       </w:pPr>
-      <w:r>
-        <w:rPr>
-          <w:webHidden/>
-          <w:sz w:val="24"/>
-          <w:szCs w:val="24"/>
-        </w:rPr>
-        <w:t xml:space="preserve">hasZombie – </w:t>
+      <w:proofErr w:type="spellStart"/>
+      <w:r>
+        <w:rPr>
+          <w:webHidden/>
+          <w:sz w:val="24"/>
+          <w:szCs w:val="24"/>
+        </w:rPr>
+        <w:t>hasZombie</w:t>
+      </w:r>
+      <w:proofErr w:type="spellEnd"/>
+      <w:r>
+        <w:rPr>
+          <w:webHidden/>
+          <w:sz w:val="24"/>
+          <w:szCs w:val="24"/>
+        </w:rPr>
+        <w:t xml:space="preserve"> – </w:t>
       </w:r>
     </w:p>
     <w:p>
@@ -4602,13 +4642,23 @@
           <w:szCs w:val="24"/>
         </w:rPr>
       </w:pPr>
-      <w:r>
-        <w:rPr>
-          <w:webHidden/>
-          <w:sz w:val="24"/>
-          <w:szCs w:val="24"/>
-        </w:rPr>
-        <w:t xml:space="preserve">hasLoot - </w:t>
+      <w:proofErr w:type="spellStart"/>
+      <w:r>
+        <w:rPr>
+          <w:webHidden/>
+          <w:sz w:val="24"/>
+          <w:szCs w:val="24"/>
+        </w:rPr>
+        <w:t>hasLoot</w:t>
+      </w:r>
+      <w:proofErr w:type="spellEnd"/>
+      <w:r>
+        <w:rPr>
+          <w:webHidden/>
+          <w:sz w:val="24"/>
+          <w:szCs w:val="24"/>
+        </w:rPr>
+        <w:t xml:space="preserve"> - </w:t>
       </w:r>
     </w:p>
     <w:p>
@@ -7213,6 +7263,105 @@
     </w:p>
     <w:p>
       <w:pPr>
+        <w:pStyle w:val="Heading2"/>
+        <w:rPr>
+          <w:webHidden/>
+        </w:rPr>
+      </w:pPr>
+      <w:r>
+        <w:rPr>
+          <w:webHidden/>
+        </w:rPr>
+        <w:t>Saving/ Loading</w:t>
+      </w:r>
+    </w:p>
+    <w:p>
+      <w:pPr>
+        <w:rPr>
+          <w:webHidden/>
+        </w:rPr>
+      </w:pPr>
+      <w:r>
+        <w:rPr>
+          <w:webHidden/>
+        </w:rPr>
+        <w:t>The game will be setup to save and load the following data so that a user can continue their current game.</w:t>
+      </w:r>
+    </w:p>
+    <w:p>
+      <w:pPr>
+        <w:pStyle w:val="ListParagraph"/>
+        <w:numPr>
+          <w:ilvl w:val="0"/>
+          <w:numId w:val="12"/>
+        </w:numPr>
+        <w:rPr>
+          <w:webHidden/>
+        </w:rPr>
+      </w:pPr>
+      <w:r>
+        <w:rPr>
+          <w:webHidden/>
+        </w:rPr>
+        <w:t>The map is currently its own txt file. This should be updated on save and reloaded on the load.</w:t>
+      </w:r>
+    </w:p>
+    <w:p>
+      <w:pPr>
+        <w:pStyle w:val="ListParagraph"/>
+        <w:numPr>
+          <w:ilvl w:val="0"/>
+          <w:numId w:val="12"/>
+        </w:numPr>
+        <w:rPr>
+          <w:webHidden/>
+        </w:rPr>
+      </w:pPr>
+      <w:r>
+        <w:rPr>
+          <w:webHidden/>
+        </w:rPr>
+        <w:t>Unit positions and stats – Health, Types, ECT.</w:t>
+      </w:r>
+    </w:p>
+    <w:p>
+      <w:pPr>
+        <w:pStyle w:val="ListParagraph"/>
+        <w:numPr>
+          <w:ilvl w:val="0"/>
+          <w:numId w:val="12"/>
+        </w:numPr>
+        <w:rPr>
+          <w:webHidden/>
+        </w:rPr>
+      </w:pPr>
+      <w:r>
+        <w:rPr>
+          <w:webHidden/>
+        </w:rPr>
+        <w:t>Zombie position and stats.</w:t>
+      </w:r>
+    </w:p>
+    <w:p>
+      <w:pPr>
+        <w:pStyle w:val="ListParagraph"/>
+        <w:numPr>
+          <w:ilvl w:val="0"/>
+          <w:numId w:val="12"/>
+        </w:numPr>
+        <w:rPr>
+          <w:webHidden/>
+        </w:rPr>
+      </w:pPr>
+      <w:r>
+        <w:rPr>
+          <w:webHidden/>
+        </w:rPr>
+        <w:t xml:space="preserve">Skill tree. </w:t>
+      </w:r>
+    </w:p>
+    <w:p>
+      <w:pPr>
         <w:rPr>
           <w:webHidden/>
         </w:rPr>
@@ -7929,11 +8078,7 @@
               <w:t>Abandoned Structure</w:t>
             </w:r>
             <w:r>
-              <w:t xml:space="preserve">, tree or rock then the Structure </w:t>
-            </w:r>
-            <w:r>
-              <w:lastRenderedPageBreak/>
-              <w:t xml:space="preserve">Menu should pop up. If a Unit is on the tile and it is </w:t>
+              <w:t xml:space="preserve">, tree or rock then the Structure Menu should pop up. If a Unit is on the tile and it is </w:t>
             </w:r>
             <w:r>
               <w:t>the players turn then that Unit should be selected, otherwise the tile can be selected.</w:t>
@@ -8538,7 +8683,23 @@
           <w:sz w:val="24"/>
           <w:szCs w:val="24"/>
         </w:rPr>
-        <w:t xml:space="preserve"> The player can not interface with the structure directly. See the next menu.</w:t>
+        <w:t xml:space="preserve"> The player </w:t>
+      </w:r>
+      <w:proofErr w:type="spellStart"/>
+      <w:r>
+        <w:rPr>
+          <w:sz w:val="24"/>
+          <w:szCs w:val="24"/>
+        </w:rPr>
+        <w:t>can not</w:t>
+      </w:r>
+      <w:proofErr w:type="spellEnd"/>
+      <w:r>
+        <w:rPr>
+          <w:sz w:val="24"/>
+          <w:szCs w:val="24"/>
+        </w:rPr>
+        <w:t xml:space="preserve"> interface with the structure directly. See the next menu.</w:t>
       </w:r>
     </w:p>
     <w:p>
@@ -9656,6 +9817,95 @@
     </w:lvl>
   </w:abstractNum>
   <w:abstractNum w:abstractNumId="8" w15:restartNumberingAfterBreak="0">
+    <w:nsid w:val="71C56278"/>
+    <w:multiLevelType w:val="hybridMultilevel"/>
+    <w:tmpl w:val="B2E48A6E"/>
+    <w:lvl w:ilvl="0" w:tplc="0409000F">
+      <w:start w:val="1"/>
+      <w:numFmt w:val="decimal"/>
+      <w:lvlText w:val="%1."/>
+      <w:lvlJc w:val="left"/>
+      <w:pPr>
+        <w:ind w:left="720" w:hanging="360"/>
+      </w:pPr>
+      <w:rPr>
+        <w:rFonts w:hint="default"/>
+      </w:rPr>
+    </w:lvl>
+    <w:lvl w:ilvl="1" w:tplc="04090019" w:tentative="1">
+      <w:start w:val="1"/>
+      <w:numFmt w:val="lowerLetter"/>
+      <w:lvlText w:val="%2."/>
+      <w:lvlJc w:val="left"/>
+      <w:pPr>
+        <w:ind w:left="1440" w:hanging="360"/>
+      </w:pPr>
+    </w:lvl>
+    <w:lvl w:ilvl="2" w:tplc="0409001B" w:tentative="1">
+      <w:start w:val="1"/>
+      <w:numFmt w:val="lowerRoman"/>
+      <w:lvlText w:val="%3."/>
+      <w:lvlJc w:val="right"/>
+      <w:pPr>
+        <w:ind w:left="2160" w:hanging="180"/>
+      </w:pPr>
+    </w:lvl>
+    <w:lvl w:ilvl="3" w:tplc="0409000F" w:tentative="1">
+      <w:start w:val="1"/>
+      <w:numFmt w:val="decimal"/>
+      <w:lvlText w:val="%4."/>
+      <w:lvlJc w:val="left"/>
+      <w:pPr>
+        <w:ind w:left="2880" w:hanging="360"/>
+      </w:pPr>
+    </w:lvl>
+    <w:lvl w:ilvl="4" w:tplc="04090019" w:tentative="1">
+      <w:start w:val="1"/>
+      <w:numFmt w:val="lowerLetter"/>
+      <w:lvlText w:val="%5."/>
+      <w:lvlJc w:val="left"/>
+      <w:pPr>
+        <w:ind w:left="3600" w:hanging="360"/>
+      </w:pPr>
+    </w:lvl>
+    <w:lvl w:ilvl="5" w:tplc="0409001B" w:tentative="1">
+      <w:start w:val="1"/>
+      <w:numFmt w:val="lowerRoman"/>
+      <w:lvlText w:val="%6."/>
+      <w:lvlJc w:val="right"/>
+      <w:pPr>
+        <w:ind w:left="4320" w:hanging="180"/>
+      </w:pPr>
+    </w:lvl>
+    <w:lvl w:ilvl="6" w:tplc="0409000F" w:tentative="1">
+      <w:start w:val="1"/>
+      <w:numFmt w:val="decimal"/>
+      <w:lvlText w:val="%7."/>
+      <w:lvlJc w:val="left"/>
+      <w:pPr>
+        <w:ind w:left="5040" w:hanging="360"/>
+      </w:pPr>
+    </w:lvl>
+    <w:lvl w:ilvl="7" w:tplc="04090019" w:tentative="1">
+      <w:start w:val="1"/>
+      <w:numFmt w:val="lowerLetter"/>
+      <w:lvlText w:val="%8."/>
+      <w:lvlJc w:val="left"/>
+      <w:pPr>
+        <w:ind w:left="5760" w:hanging="360"/>
+      </w:pPr>
+    </w:lvl>
+    <w:lvl w:ilvl="8" w:tplc="0409001B" w:tentative="1">
+      <w:start w:val="1"/>
+      <w:numFmt w:val="lowerRoman"/>
+      <w:lvlText w:val="%9."/>
+      <w:lvlJc w:val="right"/>
+      <w:pPr>
+        <w:ind w:left="6480" w:hanging="180"/>
+      </w:pPr>
+    </w:lvl>
+  </w:abstractNum>
+  <w:abstractNum w:abstractNumId="9" w15:restartNumberingAfterBreak="0">
     <w:nsid w:val="774C61C1"/>
     <w:multiLevelType w:val="hybridMultilevel"/>
     <w:tmpl w:val="07905A78"/>
@@ -9768,7 +10018,7 @@
       </w:rPr>
     </w:lvl>
   </w:abstractNum>
-  <w:abstractNum w:abstractNumId="9" w15:restartNumberingAfterBreak="0">
+  <w:abstractNum w:abstractNumId="10" w15:restartNumberingAfterBreak="0">
     <w:nsid w:val="78411939"/>
     <w:multiLevelType w:val="hybridMultilevel"/>
     <w:tmpl w:val="C65656CA"/>
@@ -9880,7 +10130,7 @@
       </w:rPr>
     </w:lvl>
   </w:abstractNum>
-  <w:abstractNum w:abstractNumId="10" w15:restartNumberingAfterBreak="0">
+  <w:abstractNum w:abstractNumId="11" w15:restartNumberingAfterBreak="0">
     <w:nsid w:val="7CED5135"/>
     <w:multiLevelType w:val="hybridMultilevel"/>
     <w:tmpl w:val="DB70D9B6"/>
@@ -10009,22 +10259,25 @@
     <w:abstractNumId w:val="0"/>
   </w:num>
   <w:num w:numId="6">
-    <w:abstractNumId w:val="10"/>
+    <w:abstractNumId w:val="11"/>
   </w:num>
   <w:num w:numId="7">
     <w:abstractNumId w:val="7"/>
   </w:num>
   <w:num w:numId="8">
-    <w:abstractNumId w:val="9"/>
+    <w:abstractNumId w:val="10"/>
   </w:num>
   <w:num w:numId="9">
     <w:abstractNumId w:val="5"/>
   </w:num>
   <w:num w:numId="10">
-    <w:abstractNumId w:val="8"/>
+    <w:abstractNumId w:val="9"/>
   </w:num>
   <w:num w:numId="11">
     <w:abstractNumId w:val="1"/>
+  </w:num>
+  <w:num w:numId="12">
+    <w:abstractNumId w:val="8"/>
   </w:num>
 </w:numbering>
 </file>
@@ -11105,6 +11358,146 @@
 </file>
 
 <file path=customXml/item2.xml><?xml version="1.0" encoding="utf-8"?>
+<p:properties xmlns:p="http://schemas.microsoft.com/office/2006/metadata/properties" xmlns:xsi="http://www.w3.org/2001/XMLSchema-instance" xmlns:pc="http://schemas.microsoft.com/office/infopath/2007/PartnerControls">
+  <documentManagement>
+    <APDescription xmlns="4873beb7-5857-4685-be1f-d57550cc96cc" xsi:nil="true"/>
+    <AssetExpire xmlns="4873beb7-5857-4685-be1f-d57550cc96cc">2035-01-01T08:00:00+00:00</AssetExpire>
+    <CampaignTagsTaxHTField0 xmlns="4873beb7-5857-4685-be1f-d57550cc96cc">
+      <Terms xmlns="http://schemas.microsoft.com/office/infopath/2007/PartnerControls"/>
+    </CampaignTagsTaxHTField0>
+    <IntlLangReviewDate xmlns="4873beb7-5857-4685-be1f-d57550cc96cc" xsi:nil="true"/>
+    <TPFriendlyName xmlns="4873beb7-5857-4685-be1f-d57550cc96cc" xsi:nil="true"/>
+    <IntlLangReview xmlns="4873beb7-5857-4685-be1f-d57550cc96cc">false</IntlLangReview>
+    <LocLastLocAttemptVersionLookup xmlns="4873beb7-5857-4685-be1f-d57550cc96cc">730285</LocLastLocAttemptVersionLookup>
+    <PolicheckWords xmlns="4873beb7-5857-4685-be1f-d57550cc96cc" xsi:nil="true"/>
+    <SubmitterId xmlns="4873beb7-5857-4685-be1f-d57550cc96cc" xsi:nil="true"/>
+    <AcquiredFrom xmlns="4873beb7-5857-4685-be1f-d57550cc96cc">Internal MS</AcquiredFrom>
+    <EditorialStatus xmlns="4873beb7-5857-4685-be1f-d57550cc96cc" xsi:nil="true"/>
+    <Markets xmlns="4873beb7-5857-4685-be1f-d57550cc96cc"/>
+    <OriginAsset xmlns="4873beb7-5857-4685-be1f-d57550cc96cc" xsi:nil="true"/>
+    <AssetStart xmlns="4873beb7-5857-4685-be1f-d57550cc96cc">2011-12-21T20:57:00+00:00</AssetStart>
+    <FriendlyTitle xmlns="4873beb7-5857-4685-be1f-d57550cc96cc" xsi:nil="true"/>
+    <MarketSpecific xmlns="4873beb7-5857-4685-be1f-d57550cc96cc">false</MarketSpecific>
+    <TPNamespace xmlns="4873beb7-5857-4685-be1f-d57550cc96cc" xsi:nil="true"/>
+    <PublishStatusLookup xmlns="4873beb7-5857-4685-be1f-d57550cc96cc">
+      <Value>1386632</Value>
+      <Value>1386992</Value>
+    </PublishStatusLookup>
+    <APAuthor xmlns="4873beb7-5857-4685-be1f-d57550cc96cc">
+      <UserInfo>
+        <DisplayName>REDMOND\v-gehous</DisplayName>
+        <AccountId>2365</AccountId>
+        <AccountType/>
+      </UserInfo>
+    </APAuthor>
+    <TPCommandLine xmlns="4873beb7-5857-4685-be1f-d57550cc96cc" xsi:nil="true"/>
+    <IntlLangReviewer xmlns="4873beb7-5857-4685-be1f-d57550cc96cc" xsi:nil="true"/>
+    <OpenTemplate xmlns="4873beb7-5857-4685-be1f-d57550cc96cc">true</OpenTemplate>
+    <CSXSubmissionDate xmlns="4873beb7-5857-4685-be1f-d57550cc96cc" xsi:nil="true"/>
+    <TaxCatchAll xmlns="4873beb7-5857-4685-be1f-d57550cc96cc"/>
+    <Manager xmlns="4873beb7-5857-4685-be1f-d57550cc96cc" xsi:nil="true"/>
+    <NumericId xmlns="4873beb7-5857-4685-be1f-d57550cc96cc" xsi:nil="true"/>
+    <ParentAssetId xmlns="4873beb7-5857-4685-be1f-d57550cc96cc" xsi:nil="true"/>
+    <OriginalSourceMarket xmlns="4873beb7-5857-4685-be1f-d57550cc96cc" xsi:nil="true"/>
+    <ApprovalStatus xmlns="4873beb7-5857-4685-be1f-d57550cc96cc">InProgress</ApprovalStatus>
+    <TPComponent xmlns="4873beb7-5857-4685-be1f-d57550cc96cc" xsi:nil="true"/>
+    <EditorialTags xmlns="4873beb7-5857-4685-be1f-d57550cc96cc" xsi:nil="true"/>
+    <TPExecutable xmlns="4873beb7-5857-4685-be1f-d57550cc96cc" xsi:nil="true"/>
+    <TPLaunchHelpLink xmlns="4873beb7-5857-4685-be1f-d57550cc96cc" xsi:nil="true"/>
+    <LocComments xmlns="4873beb7-5857-4685-be1f-d57550cc96cc" xsi:nil="true"/>
+    <LocRecommendedHandoff xmlns="4873beb7-5857-4685-be1f-d57550cc96cc" xsi:nil="true"/>
+    <SourceTitle xmlns="4873beb7-5857-4685-be1f-d57550cc96cc" xsi:nil="true"/>
+    <CSXUpdate xmlns="4873beb7-5857-4685-be1f-d57550cc96cc">false</CSXUpdate>
+    <IntlLocPriority xmlns="4873beb7-5857-4685-be1f-d57550cc96cc" xsi:nil="true"/>
+    <UAProjectedTotalWords xmlns="4873beb7-5857-4685-be1f-d57550cc96cc" xsi:nil="true"/>
+    <AssetType xmlns="4873beb7-5857-4685-be1f-d57550cc96cc">TP</AssetType>
+    <MachineTranslated xmlns="4873beb7-5857-4685-be1f-d57550cc96cc">false</MachineTranslated>
+    <OutputCachingOn xmlns="4873beb7-5857-4685-be1f-d57550cc96cc">false</OutputCachingOn>
+    <TemplateStatus xmlns="4873beb7-5857-4685-be1f-d57550cc96cc" xsi:nil="true"/>
+    <IsSearchable xmlns="4873beb7-5857-4685-be1f-d57550cc96cc">true</IsSearchable>
+    <ContentItem xmlns="4873beb7-5857-4685-be1f-d57550cc96cc" xsi:nil="true"/>
+    <HandoffToMSDN xmlns="4873beb7-5857-4685-be1f-d57550cc96cc" xsi:nil="true"/>
+    <ShowIn xmlns="4873beb7-5857-4685-be1f-d57550cc96cc">Show everywhere</ShowIn>
+    <ThumbnailAssetId xmlns="4873beb7-5857-4685-be1f-d57550cc96cc" xsi:nil="true"/>
+    <UALocComments xmlns="4873beb7-5857-4685-be1f-d57550cc96cc">2007 Template UpLeveling Do Not HandOff</UALocComments>
+    <UALocRecommendation xmlns="4873beb7-5857-4685-be1f-d57550cc96cc">Localize</UALocRecommendation>
+    <LastModifiedDateTime xmlns="4873beb7-5857-4685-be1f-d57550cc96cc" xsi:nil="true"/>
+    <LegacyData xmlns="4873beb7-5857-4685-be1f-d57550cc96cc" xsi:nil="true"/>
+    <LocManualTestRequired xmlns="4873beb7-5857-4685-be1f-d57550cc96cc">false</LocManualTestRequired>
+    <ClipArtFilename xmlns="4873beb7-5857-4685-be1f-d57550cc96cc" xsi:nil="true"/>
+    <TPApplication xmlns="4873beb7-5857-4685-be1f-d57550cc96cc" xsi:nil="true"/>
+    <CSXHash xmlns="4873beb7-5857-4685-be1f-d57550cc96cc" xsi:nil="true"/>
+    <DirectSourceMarket xmlns="4873beb7-5857-4685-be1f-d57550cc96cc" xsi:nil="true"/>
+    <PrimaryImageGen xmlns="4873beb7-5857-4685-be1f-d57550cc96cc">true</PrimaryImageGen>
+    <PlannedPubDate xmlns="4873beb7-5857-4685-be1f-d57550cc96cc" xsi:nil="true"/>
+    <CSXSubmissionMarket xmlns="4873beb7-5857-4685-be1f-d57550cc96cc" xsi:nil="true"/>
+    <Downloads xmlns="4873beb7-5857-4685-be1f-d57550cc96cc">0</Downloads>
+    <ArtSampleDocs xmlns="4873beb7-5857-4685-be1f-d57550cc96cc" xsi:nil="true"/>
+    <TrustLevel xmlns="4873beb7-5857-4685-be1f-d57550cc96cc">1 Microsoft Managed Content</TrustLevel>
+    <BlockPublish xmlns="4873beb7-5857-4685-be1f-d57550cc96cc">false</BlockPublish>
+    <TPLaunchHelpLinkType xmlns="4873beb7-5857-4685-be1f-d57550cc96cc">Template</TPLaunchHelpLinkType>
+    <LocalizationTagsTaxHTField0 xmlns="4873beb7-5857-4685-be1f-d57550cc96cc">
+      <Terms xmlns="http://schemas.microsoft.com/office/infopath/2007/PartnerControls"/>
+    </LocalizationTagsTaxHTField0>
+    <BusinessGroup xmlns="4873beb7-5857-4685-be1f-d57550cc96cc" xsi:nil="true"/>
+    <Providers xmlns="4873beb7-5857-4685-be1f-d57550cc96cc" xsi:nil="true"/>
+    <TemplateTemplateType xmlns="4873beb7-5857-4685-be1f-d57550cc96cc">Word 2007 Default</TemplateTemplateType>
+    <TimesCloned xmlns="4873beb7-5857-4685-be1f-d57550cc96cc" xsi:nil="true"/>
+    <TPAppVersion xmlns="4873beb7-5857-4685-be1f-d57550cc96cc" xsi:nil="true"/>
+    <VoteCount xmlns="4873beb7-5857-4685-be1f-d57550cc96cc" xsi:nil="true"/>
+    <AverageRating xmlns="4873beb7-5857-4685-be1f-d57550cc96cc" xsi:nil="true"/>
+    <FeatureTagsTaxHTField0 xmlns="4873beb7-5857-4685-be1f-d57550cc96cc">
+      <Terms xmlns="http://schemas.microsoft.com/office/infopath/2007/PartnerControls"/>
+    </FeatureTagsTaxHTField0>
+    <Provider xmlns="4873beb7-5857-4685-be1f-d57550cc96cc" xsi:nil="true"/>
+    <UACurrentWords xmlns="4873beb7-5857-4685-be1f-d57550cc96cc" xsi:nil="true"/>
+    <AssetId xmlns="4873beb7-5857-4685-be1f-d57550cc96cc">TP102806423</AssetId>
+    <TPClientViewer xmlns="4873beb7-5857-4685-be1f-d57550cc96cc" xsi:nil="true"/>
+    <DSATActionTaken xmlns="4873beb7-5857-4685-be1f-d57550cc96cc" xsi:nil="true"/>
+    <APEditor xmlns="4873beb7-5857-4685-be1f-d57550cc96cc">
+      <UserInfo>
+        <DisplayName/>
+        <AccountId xsi:nil="true"/>
+        <AccountType/>
+      </UserInfo>
+    </APEditor>
+    <TPInstallLocation xmlns="4873beb7-5857-4685-be1f-d57550cc96cc" xsi:nil="true"/>
+    <OOCacheId xmlns="4873beb7-5857-4685-be1f-d57550cc96cc" xsi:nil="true"/>
+    <IsDeleted xmlns="4873beb7-5857-4685-be1f-d57550cc96cc">false</IsDeleted>
+    <PublishTargets xmlns="4873beb7-5857-4685-be1f-d57550cc96cc">OfficeOnlineVNext,OfficeOnline</PublishTargets>
+    <ApprovalLog xmlns="4873beb7-5857-4685-be1f-d57550cc96cc" xsi:nil="true"/>
+    <BugNumber xmlns="4873beb7-5857-4685-be1f-d57550cc96cc" xsi:nil="true"/>
+    <CrawlForDependencies xmlns="4873beb7-5857-4685-be1f-d57550cc96cc">false</CrawlForDependencies>
+    <InternalTagsTaxHTField0 xmlns="4873beb7-5857-4685-be1f-d57550cc96cc">
+      <Terms xmlns="http://schemas.microsoft.com/office/infopath/2007/PartnerControls"/>
+    </InternalTagsTaxHTField0>
+    <LastHandOff xmlns="4873beb7-5857-4685-be1f-d57550cc96cc" xsi:nil="true"/>
+    <Milestone xmlns="4873beb7-5857-4685-be1f-d57550cc96cc" xsi:nil="true"/>
+    <OriginalRelease xmlns="4873beb7-5857-4685-be1f-d57550cc96cc">14</OriginalRelease>
+    <RecommendationsModifier xmlns="4873beb7-5857-4685-be1f-d57550cc96cc" xsi:nil="true"/>
+    <ScenarioTagsTaxHTField0 xmlns="4873beb7-5857-4685-be1f-d57550cc96cc">
+      <Terms xmlns="http://schemas.microsoft.com/office/infopath/2007/PartnerControls"/>
+    </ScenarioTagsTaxHTField0>
+    <UANotes xmlns="4873beb7-5857-4685-be1f-d57550cc96cc" xsi:nil="true"/>
+    <LocMarketGroupTiers2 xmlns="4873beb7-5857-4685-be1f-d57550cc96cc">,t:Tier 1,t:Tier 2,t:Tier 3,</LocMarketGroupTiers2>
+  </documentManagement>
+</p:properties>
+</file>
+
+<file path=customXml/item3.xml><?xml version="1.0" encoding="utf-8"?>
+<?mso-contentType ?>
+<FormTemplates xmlns="http://schemas.microsoft.com/sharepoint/v3/contenttype/forms">
+  <Display>DocumentLibraryForm</Display>
+  <Edit>AssetEditForm</Edit>
+  <New>DocumentLibraryForm</New>
+</FormTemplates>
+</file>
+
+<file path=customXml/item4.xml><?xml version="1.0" encoding="utf-8"?>
+<b:Sources xmlns:b="http://schemas.openxmlformats.org/officeDocument/2006/bibliography" xmlns="http://schemas.openxmlformats.org/officeDocument/2006/bibliography" SelectedStyle="\APASixthEditionOfficeOnline.xsl" StyleName="APA" Version="6"/>
+</file>
+
+<file path=customXml/item5.xml><?xml version="1.0" encoding="utf-8"?>
 <ct:contentTypeSchema xmlns:ct="http://schemas.microsoft.com/office/2006/metadata/contentType" xmlns:ma="http://schemas.microsoft.com/office/2006/metadata/properties/metaAttributes" ct:_="" ma:_="" ma:contentTypeName="TemplateFile" ma:contentTypeID="0x0101006EDDDB5EE6D98C44930B742096920B300400F5B6D36B3EF94B4E9A635CDF2A18F5B8" ma:contentTypeVersion="72" ma:contentTypeDescription="Create a new document." ma:contentTypeScope="" ma:versionID="a23e56308344d904b51738559c3d67c9">
   <xsd:schema xmlns:xsd="http://www.w3.org/2001/XMLSchema" xmlns:xs="http://www.w3.org/2001/XMLSchema" xmlns:p="http://schemas.microsoft.com/office/2006/metadata/properties" xmlns:ns2="4873beb7-5857-4685-be1f-d57550cc96cc" targetNamespace="http://schemas.microsoft.com/office/2006/metadata/properties" ma:root="true" ma:fieldsID="cd0908cc4600e77bf5da051303e00c8d" ns2:_="">
     <xsd:import namespace="4873beb7-5857-4685-be1f-d57550cc96cc"/>
@@ -12144,146 +12537,6 @@
 </ct:contentTypeSchema>
 </file>
 
-<file path=customXml/item3.xml><?xml version="1.0" encoding="utf-8"?>
-<b:Sources xmlns:b="http://schemas.openxmlformats.org/officeDocument/2006/bibliography" xmlns="http://schemas.openxmlformats.org/officeDocument/2006/bibliography" SelectedStyle="\APASixthEditionOfficeOnline.xsl" StyleName="APA" Version="6"/>
-</file>
-
-<file path=customXml/item4.xml><?xml version="1.0" encoding="utf-8"?>
-<?mso-contentType ?>
-<FormTemplates xmlns="http://schemas.microsoft.com/sharepoint/v3/contenttype/forms">
-  <Display>DocumentLibraryForm</Display>
-  <Edit>AssetEditForm</Edit>
-  <New>DocumentLibraryForm</New>
-</FormTemplates>
-</file>
-
-<file path=customXml/item5.xml><?xml version="1.0" encoding="utf-8"?>
-<p:properties xmlns:p="http://schemas.microsoft.com/office/2006/metadata/properties" xmlns:xsi="http://www.w3.org/2001/XMLSchema-instance" xmlns:pc="http://schemas.microsoft.com/office/infopath/2007/PartnerControls">
-  <documentManagement>
-    <APDescription xmlns="4873beb7-5857-4685-be1f-d57550cc96cc" xsi:nil="true"/>
-    <AssetExpire xmlns="4873beb7-5857-4685-be1f-d57550cc96cc">2035-01-01T08:00:00+00:00</AssetExpire>
-    <CampaignTagsTaxHTField0 xmlns="4873beb7-5857-4685-be1f-d57550cc96cc">
-      <Terms xmlns="http://schemas.microsoft.com/office/infopath/2007/PartnerControls"/>
-    </CampaignTagsTaxHTField0>
-    <IntlLangReviewDate xmlns="4873beb7-5857-4685-be1f-d57550cc96cc" xsi:nil="true"/>
-    <TPFriendlyName xmlns="4873beb7-5857-4685-be1f-d57550cc96cc" xsi:nil="true"/>
-    <IntlLangReview xmlns="4873beb7-5857-4685-be1f-d57550cc96cc">false</IntlLangReview>
-    <LocLastLocAttemptVersionLookup xmlns="4873beb7-5857-4685-be1f-d57550cc96cc">730285</LocLastLocAttemptVersionLookup>
-    <PolicheckWords xmlns="4873beb7-5857-4685-be1f-d57550cc96cc" xsi:nil="true"/>
-    <SubmitterId xmlns="4873beb7-5857-4685-be1f-d57550cc96cc" xsi:nil="true"/>
-    <AcquiredFrom xmlns="4873beb7-5857-4685-be1f-d57550cc96cc">Internal MS</AcquiredFrom>
-    <EditorialStatus xmlns="4873beb7-5857-4685-be1f-d57550cc96cc" xsi:nil="true"/>
-    <Markets xmlns="4873beb7-5857-4685-be1f-d57550cc96cc"/>
-    <OriginAsset xmlns="4873beb7-5857-4685-be1f-d57550cc96cc" xsi:nil="true"/>
-    <AssetStart xmlns="4873beb7-5857-4685-be1f-d57550cc96cc">2011-12-21T20:57:00+00:00</AssetStart>
-    <FriendlyTitle xmlns="4873beb7-5857-4685-be1f-d57550cc96cc" xsi:nil="true"/>
-    <MarketSpecific xmlns="4873beb7-5857-4685-be1f-d57550cc96cc">false</MarketSpecific>
-    <TPNamespace xmlns="4873beb7-5857-4685-be1f-d57550cc96cc" xsi:nil="true"/>
-    <PublishStatusLookup xmlns="4873beb7-5857-4685-be1f-d57550cc96cc">
-      <Value>1386632</Value>
-      <Value>1386992</Value>
-    </PublishStatusLookup>
-    <APAuthor xmlns="4873beb7-5857-4685-be1f-d57550cc96cc">
-      <UserInfo>
-        <DisplayName>REDMOND\v-gehous</DisplayName>
-        <AccountId>2365</AccountId>
-        <AccountType/>
-      </UserInfo>
-    </APAuthor>
-    <TPCommandLine xmlns="4873beb7-5857-4685-be1f-d57550cc96cc" xsi:nil="true"/>
-    <IntlLangReviewer xmlns="4873beb7-5857-4685-be1f-d57550cc96cc" xsi:nil="true"/>
-    <OpenTemplate xmlns="4873beb7-5857-4685-be1f-d57550cc96cc">true</OpenTemplate>
-    <CSXSubmissionDate xmlns="4873beb7-5857-4685-be1f-d57550cc96cc" xsi:nil="true"/>
-    <TaxCatchAll xmlns="4873beb7-5857-4685-be1f-d57550cc96cc"/>
-    <Manager xmlns="4873beb7-5857-4685-be1f-d57550cc96cc" xsi:nil="true"/>
-    <NumericId xmlns="4873beb7-5857-4685-be1f-d57550cc96cc" xsi:nil="true"/>
-    <ParentAssetId xmlns="4873beb7-5857-4685-be1f-d57550cc96cc" xsi:nil="true"/>
-    <OriginalSourceMarket xmlns="4873beb7-5857-4685-be1f-d57550cc96cc" xsi:nil="true"/>
-    <ApprovalStatus xmlns="4873beb7-5857-4685-be1f-d57550cc96cc">InProgress</ApprovalStatus>
-    <TPComponent xmlns="4873beb7-5857-4685-be1f-d57550cc96cc" xsi:nil="true"/>
-    <EditorialTags xmlns="4873beb7-5857-4685-be1f-d57550cc96cc" xsi:nil="true"/>
-    <TPExecutable xmlns="4873beb7-5857-4685-be1f-d57550cc96cc" xsi:nil="true"/>
-    <TPLaunchHelpLink xmlns="4873beb7-5857-4685-be1f-d57550cc96cc" xsi:nil="true"/>
-    <LocComments xmlns="4873beb7-5857-4685-be1f-d57550cc96cc" xsi:nil="true"/>
-    <LocRecommendedHandoff xmlns="4873beb7-5857-4685-be1f-d57550cc96cc" xsi:nil="true"/>
-    <SourceTitle xmlns="4873beb7-5857-4685-be1f-d57550cc96cc" xsi:nil="true"/>
-    <CSXUpdate xmlns="4873beb7-5857-4685-be1f-d57550cc96cc">false</CSXUpdate>
-    <IntlLocPriority xmlns="4873beb7-5857-4685-be1f-d57550cc96cc" xsi:nil="true"/>
-    <UAProjectedTotalWords xmlns="4873beb7-5857-4685-be1f-d57550cc96cc" xsi:nil="true"/>
-    <AssetType xmlns="4873beb7-5857-4685-be1f-d57550cc96cc">TP</AssetType>
-    <MachineTranslated xmlns="4873beb7-5857-4685-be1f-d57550cc96cc">false</MachineTranslated>
-    <OutputCachingOn xmlns="4873beb7-5857-4685-be1f-d57550cc96cc">false</OutputCachingOn>
-    <TemplateStatus xmlns="4873beb7-5857-4685-be1f-d57550cc96cc" xsi:nil="true"/>
-    <IsSearchable xmlns="4873beb7-5857-4685-be1f-d57550cc96cc">true</IsSearchable>
-    <ContentItem xmlns="4873beb7-5857-4685-be1f-d57550cc96cc" xsi:nil="true"/>
-    <HandoffToMSDN xmlns="4873beb7-5857-4685-be1f-d57550cc96cc" xsi:nil="true"/>
-    <ShowIn xmlns="4873beb7-5857-4685-be1f-d57550cc96cc">Show everywhere</ShowIn>
-    <ThumbnailAssetId xmlns="4873beb7-5857-4685-be1f-d57550cc96cc" xsi:nil="true"/>
-    <UALocComments xmlns="4873beb7-5857-4685-be1f-d57550cc96cc">2007 Template UpLeveling Do Not HandOff</UALocComments>
-    <UALocRecommendation xmlns="4873beb7-5857-4685-be1f-d57550cc96cc">Localize</UALocRecommendation>
-    <LastModifiedDateTime xmlns="4873beb7-5857-4685-be1f-d57550cc96cc" xsi:nil="true"/>
-    <LegacyData xmlns="4873beb7-5857-4685-be1f-d57550cc96cc" xsi:nil="true"/>
-    <LocManualTestRequired xmlns="4873beb7-5857-4685-be1f-d57550cc96cc">false</LocManualTestRequired>
-    <ClipArtFilename xmlns="4873beb7-5857-4685-be1f-d57550cc96cc" xsi:nil="true"/>
-    <TPApplication xmlns="4873beb7-5857-4685-be1f-d57550cc96cc" xsi:nil="true"/>
-    <CSXHash xmlns="4873beb7-5857-4685-be1f-d57550cc96cc" xsi:nil="true"/>
-    <DirectSourceMarket xmlns="4873beb7-5857-4685-be1f-d57550cc96cc" xsi:nil="true"/>
-    <PrimaryImageGen xmlns="4873beb7-5857-4685-be1f-d57550cc96cc">true</PrimaryImageGen>
-    <PlannedPubDate xmlns="4873beb7-5857-4685-be1f-d57550cc96cc" xsi:nil="true"/>
-    <CSXSubmissionMarket xmlns="4873beb7-5857-4685-be1f-d57550cc96cc" xsi:nil="true"/>
-    <Downloads xmlns="4873beb7-5857-4685-be1f-d57550cc96cc">0</Downloads>
-    <ArtSampleDocs xmlns="4873beb7-5857-4685-be1f-d57550cc96cc" xsi:nil="true"/>
-    <TrustLevel xmlns="4873beb7-5857-4685-be1f-d57550cc96cc">1 Microsoft Managed Content</TrustLevel>
-    <BlockPublish xmlns="4873beb7-5857-4685-be1f-d57550cc96cc">false</BlockPublish>
-    <TPLaunchHelpLinkType xmlns="4873beb7-5857-4685-be1f-d57550cc96cc">Template</TPLaunchHelpLinkType>
-    <LocalizationTagsTaxHTField0 xmlns="4873beb7-5857-4685-be1f-d57550cc96cc">
-      <Terms xmlns="http://schemas.microsoft.com/office/infopath/2007/PartnerControls"/>
-    </LocalizationTagsTaxHTField0>
-    <BusinessGroup xmlns="4873beb7-5857-4685-be1f-d57550cc96cc" xsi:nil="true"/>
-    <Providers xmlns="4873beb7-5857-4685-be1f-d57550cc96cc" xsi:nil="true"/>
-    <TemplateTemplateType xmlns="4873beb7-5857-4685-be1f-d57550cc96cc">Word 2007 Default</TemplateTemplateType>
-    <TimesCloned xmlns="4873beb7-5857-4685-be1f-d57550cc96cc" xsi:nil="true"/>
-    <TPAppVersion xmlns="4873beb7-5857-4685-be1f-d57550cc96cc" xsi:nil="true"/>
-    <VoteCount xmlns="4873beb7-5857-4685-be1f-d57550cc96cc" xsi:nil="true"/>
-    <AverageRating xmlns="4873beb7-5857-4685-be1f-d57550cc96cc" xsi:nil="true"/>
-    <FeatureTagsTaxHTField0 xmlns="4873beb7-5857-4685-be1f-d57550cc96cc">
-      <Terms xmlns="http://schemas.microsoft.com/office/infopath/2007/PartnerControls"/>
-    </FeatureTagsTaxHTField0>
-    <Provider xmlns="4873beb7-5857-4685-be1f-d57550cc96cc" xsi:nil="true"/>
-    <UACurrentWords xmlns="4873beb7-5857-4685-be1f-d57550cc96cc" xsi:nil="true"/>
-    <AssetId xmlns="4873beb7-5857-4685-be1f-d57550cc96cc">TP102806423</AssetId>
-    <TPClientViewer xmlns="4873beb7-5857-4685-be1f-d57550cc96cc" xsi:nil="true"/>
-    <DSATActionTaken xmlns="4873beb7-5857-4685-be1f-d57550cc96cc" xsi:nil="true"/>
-    <APEditor xmlns="4873beb7-5857-4685-be1f-d57550cc96cc">
-      <UserInfo>
-        <DisplayName/>
-        <AccountId xsi:nil="true"/>
-        <AccountType/>
-      </UserInfo>
-    </APEditor>
-    <TPInstallLocation xmlns="4873beb7-5857-4685-be1f-d57550cc96cc" xsi:nil="true"/>
-    <OOCacheId xmlns="4873beb7-5857-4685-be1f-d57550cc96cc" xsi:nil="true"/>
-    <IsDeleted xmlns="4873beb7-5857-4685-be1f-d57550cc96cc">false</IsDeleted>
-    <PublishTargets xmlns="4873beb7-5857-4685-be1f-d57550cc96cc">OfficeOnlineVNext,OfficeOnline</PublishTargets>
-    <ApprovalLog xmlns="4873beb7-5857-4685-be1f-d57550cc96cc" xsi:nil="true"/>
-    <BugNumber xmlns="4873beb7-5857-4685-be1f-d57550cc96cc" xsi:nil="true"/>
-    <CrawlForDependencies xmlns="4873beb7-5857-4685-be1f-d57550cc96cc">false</CrawlForDependencies>
-    <InternalTagsTaxHTField0 xmlns="4873beb7-5857-4685-be1f-d57550cc96cc">
-      <Terms xmlns="http://schemas.microsoft.com/office/infopath/2007/PartnerControls"/>
-    </InternalTagsTaxHTField0>
-    <LastHandOff xmlns="4873beb7-5857-4685-be1f-d57550cc96cc" xsi:nil="true"/>
-    <Milestone xmlns="4873beb7-5857-4685-be1f-d57550cc96cc" xsi:nil="true"/>
-    <OriginalRelease xmlns="4873beb7-5857-4685-be1f-d57550cc96cc">14</OriginalRelease>
-    <RecommendationsModifier xmlns="4873beb7-5857-4685-be1f-d57550cc96cc" xsi:nil="true"/>
-    <ScenarioTagsTaxHTField0 xmlns="4873beb7-5857-4685-be1f-d57550cc96cc">
-      <Terms xmlns="http://schemas.microsoft.com/office/infopath/2007/PartnerControls"/>
-    </ScenarioTagsTaxHTField0>
-    <UANotes xmlns="4873beb7-5857-4685-be1f-d57550cc96cc" xsi:nil="true"/>
-    <LocMarketGroupTiers2 xmlns="4873beb7-5857-4685-be1f-d57550cc96cc">,t:Tier 1,t:Tier 2,t:Tier 3,</LocMarketGroupTiers2>
-  </documentManagement>
-</p:properties>
-</file>
-
 <file path=customXml/itemProps1.xml><?xml version="1.0" encoding="utf-8"?>
 <ds:datastoreItem xmlns:ds="http://schemas.openxmlformats.org/officeDocument/2006/customXml" ds:itemID="{55AF091B-3C7A-41E3-B477-F2FDAA23CFDA}">
   <ds:schemaRefs>
@@ -12293,6 +12546,32 @@
 </file>
 
 <file path=customXml/itemProps2.xml><?xml version="1.0" encoding="utf-8"?>
+<ds:datastoreItem xmlns:ds="http://schemas.openxmlformats.org/officeDocument/2006/customXml" ds:itemID="{7320CCF3-354A-4CE6-8C37-24120D5AC978}">
+  <ds:schemaRefs>
+    <ds:schemaRef ds:uri="http://schemas.microsoft.com/office/2006/metadata/properties"/>
+    <ds:schemaRef ds:uri="http://schemas.microsoft.com/office/infopath/2007/PartnerControls"/>
+    <ds:schemaRef ds:uri="4873beb7-5857-4685-be1f-d57550cc96cc"/>
+  </ds:schemaRefs>
+</ds:datastoreItem>
+</file>
+
+<file path=customXml/itemProps3.xml><?xml version="1.0" encoding="utf-8"?>
+<ds:datastoreItem xmlns:ds="http://schemas.openxmlformats.org/officeDocument/2006/customXml" ds:itemID="{1DA44C07-5B35-4482-9A4D-9A7FC3986ADC}">
+  <ds:schemaRefs>
+    <ds:schemaRef ds:uri="http://schemas.microsoft.com/sharepoint/v3/contenttype/forms"/>
+  </ds:schemaRefs>
+</ds:datastoreItem>
+</file>
+
+<file path=customXml/itemProps4.xml><?xml version="1.0" encoding="utf-8"?>
+<ds:datastoreItem xmlns:ds="http://schemas.openxmlformats.org/officeDocument/2006/customXml" ds:itemID="{7966166E-927F-44DA-B067-B788EDCBE6B3}">
+  <ds:schemaRefs>
+    <ds:schemaRef ds:uri="http://schemas.openxmlformats.org/officeDocument/2006/bibliography"/>
+  </ds:schemaRefs>
+</ds:datastoreItem>
+</file>
+
+<file path=customXml/itemProps5.xml><?xml version="1.0" encoding="utf-8"?>
 <ds:datastoreItem xmlns:ds="http://schemas.openxmlformats.org/officeDocument/2006/customXml" ds:itemID="{6BCF12BC-9877-495F-BA37-658A3ABF05F9}">
   <ds:schemaRefs>
     <ds:schemaRef ds:uri="http://schemas.microsoft.com/office/2006/metadata/contentType"/>
@@ -12308,30 +12587,4 @@
     <ds:schemaRef ds:uri="http://schemas.microsoft.com/internal/obd"/>
   </ds:schemaRefs>
 </ds:datastoreItem>
-</file>
-
-<file path=customXml/itemProps3.xml><?xml version="1.0" encoding="utf-8"?>
-<ds:datastoreItem xmlns:ds="http://schemas.openxmlformats.org/officeDocument/2006/customXml" ds:itemID="{7966166E-927F-44DA-B067-B788EDCBE6B3}">
-  <ds:schemaRefs>
-    <ds:schemaRef ds:uri="http://schemas.openxmlformats.org/officeDocument/2006/bibliography"/>
-  </ds:schemaRefs>
-</ds:datastoreItem>
-</file>
-
-<file path=customXml/itemProps4.xml><?xml version="1.0" encoding="utf-8"?>
-<ds:datastoreItem xmlns:ds="http://schemas.openxmlformats.org/officeDocument/2006/customXml" ds:itemID="{1DA44C07-5B35-4482-9A4D-9A7FC3986ADC}">
-  <ds:schemaRefs>
-    <ds:schemaRef ds:uri="http://schemas.microsoft.com/sharepoint/v3/contenttype/forms"/>
-  </ds:schemaRefs>
-</ds:datastoreItem>
-</file>
-
-<file path=customXml/itemProps5.xml><?xml version="1.0" encoding="utf-8"?>
-<ds:datastoreItem xmlns:ds="http://schemas.openxmlformats.org/officeDocument/2006/customXml" ds:itemID="{7320CCF3-354A-4CE6-8C37-24120D5AC978}">
-  <ds:schemaRefs>
-    <ds:schemaRef ds:uri="http://schemas.microsoft.com/office/2006/metadata/properties"/>
-    <ds:schemaRef ds:uri="http://schemas.microsoft.com/office/infopath/2007/PartnerControls"/>
-    <ds:schemaRef ds:uri="4873beb7-5857-4685-be1f-d57550cc96cc"/>
-  </ds:schemaRefs>
-</ds:datastoreItem>
 </file>
</xml_diff>